<commit_message>
commit 3 - registra bien los contratistas
</commit_message>
<xml_diff>
--- a/otros archivos/requerimientos.docx
+++ b/otros archivos/requerimientos.docx
@@ -175,6 +175,26 @@
           <w:szCs w:val="24"/>
         </w:rPr>
         <w:t>Basarme en el sistema que tienen en watts</w:t>
+      </w:r>
+    </w:p>
+    <w:p>
+      <w:pPr>
+        <w:pStyle w:val="Sinespaciado"/>
+        <w:numPr>
+          <w:ilvl w:val="0"/>
+          <w:numId w:val="1"/>
+        </w:numPr>
+        <w:rPr>
+          <w:sz w:val="24"/>
+          <w:szCs w:val="24"/>
+        </w:rPr>
+      </w:pPr>
+      <w:r>
+        <w:rPr>
+          <w:sz w:val="24"/>
+          <w:szCs w:val="24"/>
+        </w:rPr>
+        <w:t xml:space="preserve">Poner si esta en verde (autorizado) o rojo (no autorizado) </w:t>
       </w:r>
     </w:p>
     <w:p>

</xml_diff>

<commit_message>
commit 5 - busca por nombre y apellido a la vez, validacion campo rut
</commit_message>
<xml_diff>
--- a/otros archivos/requerimientos.docx
+++ b/otros archivos/requerimientos.docx
@@ -45,7 +45,25 @@
           <w:sz w:val="28"/>
           <w:szCs w:val="28"/>
         </w:rPr>
-        <w:t>Tomar de base el proyecto del crud descargado y cambiar algunas cosas como:</w:t>
+        <w:t xml:space="preserve">Tomar de base el proyecto del </w:t>
+      </w:r>
+      <w:proofErr w:type="spellStart"/>
+      <w:r>
+        <w:rPr>
+          <w:color w:val="00B050"/>
+          <w:sz w:val="28"/>
+          <w:szCs w:val="28"/>
+        </w:rPr>
+        <w:t>crud</w:t>
+      </w:r>
+      <w:proofErr w:type="spellEnd"/>
+      <w:r>
+        <w:rPr>
+          <w:color w:val="00B050"/>
+          <w:sz w:val="28"/>
+          <w:szCs w:val="28"/>
+        </w:rPr>
+        <w:t xml:space="preserve"> descargado y cambiar algunas cosas como:</w:t>
       </w:r>
     </w:p>
     <w:p>
@@ -94,7 +112,48 @@
           <w:sz w:val="24"/>
           <w:szCs w:val="24"/>
         </w:rPr>
-        <w:t>Diseño css (tratar de quitar bootstrap)</w:t>
+        <w:t xml:space="preserve">Diseño </w:t>
+      </w:r>
+      <w:proofErr w:type="spellStart"/>
+      <w:r>
+        <w:rPr>
+          <w:sz w:val="24"/>
+          <w:szCs w:val="24"/>
+        </w:rPr>
+        <w:t>css</w:t>
+      </w:r>
+      <w:proofErr w:type="spellEnd"/>
+      <w:r>
+        <w:rPr>
+          <w:sz w:val="24"/>
+          <w:szCs w:val="24"/>
+        </w:rPr>
+        <w:t xml:space="preserve"> (tratar de quitar </w:t>
+      </w:r>
+      <w:proofErr w:type="spellStart"/>
+      <w:r>
+        <w:rPr>
+          <w:sz w:val="24"/>
+          <w:szCs w:val="24"/>
+        </w:rPr>
+        <w:t>bootstrap</w:t>
+      </w:r>
+      <w:proofErr w:type="spellEnd"/>
+      <w:r>
+        <w:rPr>
+          <w:sz w:val="24"/>
+          <w:szCs w:val="24"/>
+        </w:rPr>
+        <w:t>)</w:t>
+      </w:r>
+      <w:r>
+        <w:rPr>
+          <w:noProof/>
+          <w:color w:val="00B050"/>
+          <w:sz w:val="24"/>
+          <w:szCs w:val="24"/>
+        </w:rPr>
+        <w:sym w:font="Wingdings" w:char="F0FC"/>
       </w:r>
     </w:p>
     <w:p>
@@ -114,7 +173,16 @@
           <w:sz w:val="24"/>
           <w:szCs w:val="24"/>
         </w:rPr>
-        <w:t xml:space="preserve">Agregar GIT </w:t>
+        <w:t>Agregar GIT</w:t>
+      </w:r>
+      <w:r>
+        <w:rPr>
+          <w:noProof/>
+          <w:color w:val="00B050"/>
+          <w:sz w:val="24"/>
+          <w:szCs w:val="24"/>
+        </w:rPr>
+        <w:sym w:font="Wingdings" w:char="F0FC"/>
       </w:r>
     </w:p>
     <w:p>
@@ -134,7 +202,16 @@
           <w:sz w:val="24"/>
           <w:szCs w:val="24"/>
         </w:rPr>
-        <w:t>Cuando me paguen alojar el proyecto en mi dominio web</w:t>
+        <w:t>Agregar campos nuevos como: nombre de empresa</w:t>
+      </w:r>
+      <w:r>
+        <w:rPr>
+          <w:noProof/>
+          <w:color w:val="00B050"/>
+          <w:sz w:val="24"/>
+          <w:szCs w:val="24"/>
+        </w:rPr>
+        <w:sym w:font="Wingdings" w:char="F0FC"/>
       </w:r>
     </w:p>
     <w:p>
@@ -154,7 +231,16 @@
           <w:sz w:val="24"/>
           <w:szCs w:val="24"/>
         </w:rPr>
-        <w:t>Agregar campos nuevos como: nombre de empresa</w:t>
+        <w:t>Basarme en el sistema que tienen en watts</w:t>
+      </w:r>
+      <w:r>
+        <w:rPr>
+          <w:noProof/>
+          <w:color w:val="00B050"/>
+          <w:sz w:val="24"/>
+          <w:szCs w:val="24"/>
+        </w:rPr>
+        <w:sym w:font="Wingdings" w:char="F0FC"/>
       </w:r>
     </w:p>
     <w:p>
@@ -174,7 +260,37 @@
           <w:sz w:val="24"/>
           <w:szCs w:val="24"/>
         </w:rPr>
-        <w:t>Basarme en el sistema que tienen en watts</w:t>
+        <w:t xml:space="preserve">Poner si </w:t>
+      </w:r>
+      <w:r>
+        <w:rPr>
+          <w:sz w:val="24"/>
+          <w:szCs w:val="24"/>
+        </w:rPr>
+        <w:t>está</w:t>
+      </w:r>
+      <w:r>
+        <w:rPr>
+          <w:sz w:val="24"/>
+          <w:szCs w:val="24"/>
+        </w:rPr>
+        <w:t xml:space="preserve"> en verde (autorizado) o rojo (no autorizado)</w:t>
+      </w:r>
+      <w:r>
+        <w:rPr>
+          <w:noProof/>
+          <w:color w:val="00B050"/>
+          <w:sz w:val="24"/>
+          <w:szCs w:val="24"/>
+        </w:rPr>
+        <w:sym w:font="Wingdings" w:char="F0FC"/>
+      </w:r>
+      <w:r>
+        <w:rPr>
+          <w:sz w:val="24"/>
+          <w:szCs w:val="24"/>
+        </w:rPr>
+        <w:t xml:space="preserve"> </w:t>
       </w:r>
     </w:p>
     <w:p>
@@ -194,7 +310,32 @@
           <w:sz w:val="24"/>
           <w:szCs w:val="24"/>
         </w:rPr>
-        <w:t xml:space="preserve">Poner si esta en verde (autorizado) o rojo (no autorizado) </w:t>
+        <w:t xml:space="preserve">Evitar poner puntos y comas en el </w:t>
+      </w:r>
+      <w:proofErr w:type="spellStart"/>
+      <w:r>
+        <w:rPr>
+          <w:sz w:val="24"/>
+          <w:szCs w:val="24"/>
+        </w:rPr>
+        <w:t>rut</w:t>
+      </w:r>
+      <w:proofErr w:type="spellEnd"/>
+      <w:r>
+        <w:rPr>
+          <w:sz w:val="24"/>
+          <w:szCs w:val="24"/>
+        </w:rPr>
+        <w:t xml:space="preserve"> además de dar un máximo de caracteres</w:t>
+      </w:r>
+      <w:r>
+        <w:rPr>
+          <w:noProof/>
+          <w:color w:val="00B050"/>
+          <w:sz w:val="24"/>
+          <w:szCs w:val="24"/>
+        </w:rPr>
+        <w:sym w:font="Wingdings" w:char="F0FC"/>
       </w:r>
     </w:p>
     <w:p>
@@ -214,28 +355,16 @@
           <w:sz w:val="24"/>
           <w:szCs w:val="24"/>
         </w:rPr>
-        <w:t xml:space="preserve">Ver la opción de agregar </w:t>
-      </w:r>
-      <w:r>
-        <w:rPr>
-          <w:sz w:val="24"/>
-          <w:szCs w:val="24"/>
-        </w:rPr>
-        <w:t xml:space="preserve">y eliminar </w:t>
-      </w:r>
-      <w:r>
-        <w:rPr>
-          <w:sz w:val="24"/>
-          <w:szCs w:val="24"/>
-        </w:rPr>
-        <w:t xml:space="preserve">múltiples </w:t>
-      </w:r>
-      <w:r>
-        <w:rPr>
-          <w:sz w:val="24"/>
-          <w:szCs w:val="24"/>
-        </w:rPr>
-        <w:t>registros, además que se pueda mover con el teclado (como en Excel) todo esto en html5</w:t>
+        <w:t>Que permita buscar por nombre en conjunto con el apellido en una sola búsqueda</w:t>
+      </w:r>
+      <w:r>
+        <w:rPr>
+          <w:noProof/>
+          <w:color w:val="00B050"/>
+          <w:sz w:val="24"/>
+          <w:szCs w:val="24"/>
+        </w:rPr>
+        <w:sym w:font="Wingdings" w:char="F0FC"/>
       </w:r>
     </w:p>
     <w:p>
@@ -252,10 +381,11 @@
       </w:pPr>
       <w:r>
         <w:rPr>
-          <w:sz w:val="24"/>
-          <w:szCs w:val="24"/>
-        </w:rPr>
-        <w:t>Crear un login de acceso con privilegios</w:t>
+          <w:noProof/>
+          <w:sz w:val="24"/>
+          <w:szCs w:val="24"/>
+        </w:rPr>
+        <w:t>Que al presionar el texto de los labels enfoque el input</w:t>
       </w:r>
     </w:p>
     <w:p>
@@ -275,8 +405,460 @@
           <w:sz w:val="24"/>
           <w:szCs w:val="24"/>
         </w:rPr>
+        <w:t xml:space="preserve">Validar </w:t>
+      </w:r>
+      <w:proofErr w:type="spellStart"/>
+      <w:r>
+        <w:rPr>
+          <w:sz w:val="24"/>
+          <w:szCs w:val="24"/>
+        </w:rPr>
+        <w:t>textbox</w:t>
+      </w:r>
+      <w:proofErr w:type="spellEnd"/>
+      <w:r>
+        <w:rPr>
+          <w:sz w:val="24"/>
+          <w:szCs w:val="24"/>
+        </w:rPr>
+        <w:t xml:space="preserve"> con </w:t>
+      </w:r>
+      <w:proofErr w:type="spellStart"/>
+      <w:r>
+        <w:rPr>
+          <w:sz w:val="24"/>
+          <w:szCs w:val="24"/>
+        </w:rPr>
+        <w:t>javascript</w:t>
+      </w:r>
+      <w:proofErr w:type="spellEnd"/>
+      <w:r>
+        <w:rPr>
+          <w:sz w:val="24"/>
+          <w:szCs w:val="24"/>
+        </w:rPr>
+        <w:t>. Validar campos obligatorios y opcionales, que lo vea el cliente</w:t>
+      </w:r>
+    </w:p>
+    <w:p>
+      <w:pPr>
+        <w:pStyle w:val="Sinespaciado"/>
+        <w:numPr>
+          <w:ilvl w:val="0"/>
+          <w:numId w:val="1"/>
+        </w:numPr>
+        <w:rPr>
+          <w:sz w:val="24"/>
+          <w:szCs w:val="24"/>
+        </w:rPr>
+      </w:pPr>
+      <w:r>
+        <w:rPr>
+          <w:sz w:val="24"/>
+          <w:szCs w:val="24"/>
+        </w:rPr>
+        <w:t xml:space="preserve">Versionar proyecto (una versión con puro </w:t>
+      </w:r>
+      <w:proofErr w:type="spellStart"/>
+      <w:r>
+        <w:rPr>
+          <w:sz w:val="24"/>
+          <w:szCs w:val="24"/>
+        </w:rPr>
+        <w:t>backend</w:t>
+      </w:r>
+      <w:proofErr w:type="spellEnd"/>
+      <w:r>
+        <w:rPr>
+          <w:sz w:val="24"/>
+          <w:szCs w:val="24"/>
+        </w:rPr>
+        <w:t xml:space="preserve"> y otra versión con </w:t>
+      </w:r>
+      <w:proofErr w:type="spellStart"/>
+      <w:r>
+        <w:rPr>
+          <w:sz w:val="24"/>
+          <w:szCs w:val="24"/>
+        </w:rPr>
+        <w:t>backend</w:t>
+      </w:r>
+      <w:proofErr w:type="spellEnd"/>
+      <w:r>
+        <w:rPr>
+          <w:sz w:val="24"/>
+          <w:szCs w:val="24"/>
+        </w:rPr>
+        <w:t xml:space="preserve"> </w:t>
+      </w:r>
+      <w:r>
+        <w:rPr>
+          <w:sz w:val="24"/>
+          <w:szCs w:val="24"/>
+        </w:rPr>
+        <w:t>más</w:t>
+      </w:r>
+      <w:r>
+        <w:rPr>
+          <w:sz w:val="24"/>
+          <w:szCs w:val="24"/>
+        </w:rPr>
+        <w:t xml:space="preserve"> el CSS o estilos</w:t>
+      </w:r>
+    </w:p>
+    <w:p>
+      <w:pPr>
+        <w:pStyle w:val="Sinespaciado"/>
+        <w:numPr>
+          <w:ilvl w:val="0"/>
+          <w:numId w:val="1"/>
+        </w:numPr>
+        <w:rPr>
+          <w:sz w:val="24"/>
+          <w:szCs w:val="24"/>
+        </w:rPr>
+      </w:pPr>
+      <w:r>
+        <w:rPr>
+          <w:sz w:val="24"/>
+          <w:szCs w:val="24"/>
+        </w:rPr>
+        <w:t xml:space="preserve">Limitar </w:t>
+      </w:r>
+      <w:proofErr w:type="spellStart"/>
+      <w:r>
+        <w:rPr>
+          <w:sz w:val="24"/>
+          <w:szCs w:val="24"/>
+        </w:rPr>
+        <w:t>numero</w:t>
+      </w:r>
+      <w:proofErr w:type="spellEnd"/>
+      <w:r>
+        <w:rPr>
+          <w:sz w:val="24"/>
+          <w:szCs w:val="24"/>
+        </w:rPr>
+        <w:t xml:space="preserve"> de resultados que se muestran automáticamente. </w:t>
+      </w:r>
+      <w:r>
+        <w:rPr>
+          <w:sz w:val="24"/>
+          <w:szCs w:val="24"/>
+        </w:rPr>
+        <w:t>Quizás</w:t>
+      </w:r>
+      <w:r>
+        <w:rPr>
+          <w:sz w:val="24"/>
+          <w:szCs w:val="24"/>
+        </w:rPr>
+        <w:t xml:space="preserve"> con una </w:t>
+      </w:r>
+      <w:r>
+        <w:rPr>
+          <w:sz w:val="24"/>
+          <w:szCs w:val="24"/>
+        </w:rPr>
+        <w:t>paginación</w:t>
+      </w:r>
+      <w:r>
+        <w:rPr>
+          <w:sz w:val="24"/>
+          <w:szCs w:val="24"/>
+        </w:rPr>
+        <w:t xml:space="preserve"> en </w:t>
+      </w:r>
+      <w:proofErr w:type="spellStart"/>
+      <w:r>
+        <w:rPr>
+          <w:sz w:val="24"/>
+          <w:szCs w:val="24"/>
+        </w:rPr>
+        <w:t>javascript</w:t>
+      </w:r>
+      <w:proofErr w:type="spellEnd"/>
+    </w:p>
+    <w:p>
+      <w:pPr>
+        <w:pStyle w:val="Sinespaciado"/>
+        <w:numPr>
+          <w:ilvl w:val="0"/>
+          <w:numId w:val="1"/>
+        </w:numPr>
+        <w:rPr>
+          <w:sz w:val="24"/>
+          <w:szCs w:val="24"/>
+        </w:rPr>
+      </w:pPr>
+      <w:r>
+        <w:rPr>
+          <w:sz w:val="24"/>
+          <w:szCs w:val="24"/>
+        </w:rPr>
+        <w:t xml:space="preserve">Personalizar que envíe mensajes personalizados a errores de </w:t>
+      </w:r>
+      <w:proofErr w:type="spellStart"/>
+      <w:r>
+        <w:rPr>
+          <w:sz w:val="24"/>
+          <w:szCs w:val="24"/>
+        </w:rPr>
+        <w:t>mysql</w:t>
+      </w:r>
+      <w:proofErr w:type="spellEnd"/>
+      <w:r>
+        <w:rPr>
+          <w:sz w:val="24"/>
+          <w:szCs w:val="24"/>
+        </w:rPr>
+        <w:t xml:space="preserve"> </w:t>
+      </w:r>
+    </w:p>
+    <w:p>
+      <w:pPr>
+        <w:pStyle w:val="Sinespaciado"/>
+        <w:numPr>
+          <w:ilvl w:val="0"/>
+          <w:numId w:val="1"/>
+        </w:numPr>
+        <w:rPr>
+          <w:sz w:val="24"/>
+          <w:szCs w:val="24"/>
+        </w:rPr>
+      </w:pPr>
+      <w:r>
+        <w:rPr>
+          <w:sz w:val="24"/>
+          <w:szCs w:val="24"/>
+        </w:rPr>
+        <w:t xml:space="preserve">Crear un </w:t>
+      </w:r>
+      <w:proofErr w:type="spellStart"/>
+      <w:r>
+        <w:rPr>
+          <w:sz w:val="24"/>
+          <w:szCs w:val="24"/>
+        </w:rPr>
+        <w:t>login</w:t>
+      </w:r>
+      <w:proofErr w:type="spellEnd"/>
+      <w:r>
+        <w:rPr>
+          <w:sz w:val="24"/>
+          <w:szCs w:val="24"/>
+        </w:rPr>
+        <w:t xml:space="preserve"> de acceso con privilegios</w:t>
+      </w:r>
+    </w:p>
+    <w:p>
+      <w:pPr>
+        <w:pStyle w:val="Sinespaciado"/>
+        <w:rPr>
+          <w:sz w:val="24"/>
+          <w:szCs w:val="24"/>
+        </w:rPr>
+      </w:pPr>
+    </w:p>
+    <w:p>
+      <w:pPr>
+        <w:pStyle w:val="Sinespaciado"/>
+        <w:rPr>
+          <w:color w:val="00B050"/>
+          <w:sz w:val="28"/>
+          <w:szCs w:val="28"/>
+        </w:rPr>
+      </w:pPr>
+      <w:r>
+        <w:rPr>
+          <w:color w:val="00B050"/>
+          <w:sz w:val="28"/>
+          <w:szCs w:val="28"/>
+        </w:rPr>
+        <w:t>Requerimientos segunda parte</w:t>
+      </w:r>
+    </w:p>
+    <w:p>
+      <w:pPr>
+        <w:pStyle w:val="Sinespaciado"/>
+        <w:rPr>
+          <w:color w:val="00B050"/>
+          <w:sz w:val="28"/>
+          <w:szCs w:val="28"/>
+        </w:rPr>
+      </w:pPr>
+    </w:p>
+    <w:p>
+      <w:pPr>
+        <w:pStyle w:val="Sinespaciado"/>
+        <w:numPr>
+          <w:ilvl w:val="0"/>
+          <w:numId w:val="4"/>
+        </w:numPr>
+        <w:rPr>
+          <w:sz w:val="24"/>
+          <w:szCs w:val="24"/>
+        </w:rPr>
+      </w:pPr>
+      <w:r>
+        <w:rPr>
+          <w:sz w:val="24"/>
+          <w:szCs w:val="24"/>
+        </w:rPr>
+        <w:t>Cuando me paguen alojar el proyecto en mi dominio web</w:t>
+      </w:r>
+    </w:p>
+    <w:p>
+      <w:pPr>
+        <w:pStyle w:val="Sinespaciado"/>
+        <w:numPr>
+          <w:ilvl w:val="0"/>
+          <w:numId w:val="4"/>
+        </w:numPr>
+        <w:rPr>
+          <w:sz w:val="24"/>
+          <w:szCs w:val="24"/>
+        </w:rPr>
+      </w:pPr>
+      <w:r>
+        <w:rPr>
+          <w:sz w:val="24"/>
+          <w:szCs w:val="24"/>
+        </w:rPr>
         <w:t>Darle un nombre al sistema</w:t>
       </w:r>
+    </w:p>
+    <w:p>
+      <w:pPr>
+        <w:pStyle w:val="Sinespaciado"/>
+        <w:numPr>
+          <w:ilvl w:val="0"/>
+          <w:numId w:val="4"/>
+        </w:numPr>
+        <w:rPr>
+          <w:sz w:val="24"/>
+          <w:szCs w:val="24"/>
+        </w:rPr>
+      </w:pPr>
+      <w:r>
+        <w:rPr>
+          <w:sz w:val="24"/>
+          <w:szCs w:val="24"/>
+        </w:rPr>
+        <w:t xml:space="preserve">Exportar base de datos o documentar los campos nuevos, tipos de datos y configuraciones </w:t>
+      </w:r>
+    </w:p>
+    <w:p>
+      <w:pPr>
+        <w:pStyle w:val="Sinespaciado"/>
+        <w:numPr>
+          <w:ilvl w:val="0"/>
+          <w:numId w:val="4"/>
+        </w:numPr>
+        <w:rPr>
+          <w:sz w:val="24"/>
+          <w:szCs w:val="24"/>
+        </w:rPr>
+      </w:pPr>
+      <w:r>
+        <w:rPr>
+          <w:sz w:val="24"/>
+          <w:szCs w:val="24"/>
+        </w:rPr>
+        <w:t xml:space="preserve">Hacer un manual en </w:t>
+      </w:r>
+      <w:proofErr w:type="spellStart"/>
+      <w:r>
+        <w:rPr>
+          <w:sz w:val="24"/>
+          <w:szCs w:val="24"/>
+        </w:rPr>
+        <w:t>pdf</w:t>
+      </w:r>
+      <w:proofErr w:type="spellEnd"/>
+      <w:r>
+        <w:rPr>
+          <w:sz w:val="24"/>
+          <w:szCs w:val="24"/>
+        </w:rPr>
+        <w:t xml:space="preserve"> para el usuario poniéndole de alguna forma los requerimientos </w:t>
+      </w:r>
+    </w:p>
+    <w:p>
+      <w:pPr>
+        <w:pStyle w:val="Sinespaciado"/>
+        <w:numPr>
+          <w:ilvl w:val="0"/>
+          <w:numId w:val="4"/>
+        </w:numPr>
+        <w:rPr>
+          <w:sz w:val="24"/>
+          <w:szCs w:val="24"/>
+        </w:rPr>
+      </w:pPr>
+      <w:r>
+        <w:rPr>
+          <w:sz w:val="24"/>
+          <w:szCs w:val="24"/>
+        </w:rPr>
+        <w:t>Patentar el proyecto</w:t>
+      </w:r>
+    </w:p>
+    <w:p>
+      <w:pPr>
+        <w:pStyle w:val="Sinespaciado"/>
+        <w:numPr>
+          <w:ilvl w:val="0"/>
+          <w:numId w:val="4"/>
+        </w:numPr>
+        <w:rPr>
+          <w:sz w:val="24"/>
+          <w:szCs w:val="24"/>
+        </w:rPr>
+      </w:pPr>
+      <w:r>
+        <w:rPr>
+          <w:sz w:val="24"/>
+          <w:szCs w:val="24"/>
+        </w:rPr>
+        <w:t xml:space="preserve">Tratar de “desglosar” el proyecto en partes para cuando me toque implementar por ejemplo “registrar un producto” </w:t>
+      </w:r>
+      <w:proofErr w:type="spellStart"/>
+      <w:r>
+        <w:rPr>
+          <w:sz w:val="24"/>
+          <w:szCs w:val="24"/>
+        </w:rPr>
+        <w:t>este</w:t>
+      </w:r>
+      <w:proofErr w:type="spellEnd"/>
+      <w:r>
+        <w:rPr>
+          <w:sz w:val="24"/>
+          <w:szCs w:val="24"/>
+        </w:rPr>
+        <w:t xml:space="preserve"> listo para su uso y no tener que analizar tanto código</w:t>
+      </w:r>
+    </w:p>
+    <w:p>
+      <w:pPr>
+        <w:pStyle w:val="Sinespaciado"/>
+        <w:ind w:left="720"/>
+        <w:rPr>
+          <w:sz w:val="24"/>
+          <w:szCs w:val="24"/>
+        </w:rPr>
+      </w:pPr>
+    </w:p>
+    <w:p>
+      <w:pPr>
+        <w:pStyle w:val="Sinespaciado"/>
+        <w:ind w:left="720"/>
+        <w:rPr>
+          <w:sz w:val="24"/>
+          <w:szCs w:val="24"/>
+        </w:rPr>
+      </w:pPr>
     </w:p>
     <w:sectPr>
       <w:pgSz w:w="12240" w:h="15840"/>
@@ -291,6 +873,178 @@
 <file path=word/numbering.xml><?xml version="1.0" encoding="utf-8"?>
 <w:numbering xmlns:wpc="http://schemas.microsoft.com/office/word/2010/wordprocessingCanvas" xmlns:cx="http://schemas.microsoft.com/office/drawing/2014/chartex" xmlns:cx1="http://schemas.microsoft.com/office/drawing/2015/9/8/chartex" xmlns:cx2="http://schemas.microsoft.com/office/drawing/2015/10/21/chartex" xmlns:cx3="http://schemas.microsoft.com/office/drawing/2016/5/9/chartex" xmlns:cx4="http://schemas.microsoft.com/office/drawing/2016/5/10/chartex" xmlns:cx5="http://schemas.microsoft.com/office/drawing/2016/5/11/chartex" xmlns:cx6="http://schemas.microsoft.com/office/drawing/2016/5/12/chartex" xmlns:cx7="http://schemas.microsoft.com/office/drawing/2016/5/13/chartex" xmlns:cx8="http://schemas.microsoft.com/office/drawing/2016/5/14/chartex" xmlns:mc="http://schemas.openxmlformats.org/markup-compatibility/2006" xmlns:aink="http://schemas.microsoft.com/office/drawing/2016/ink" xmlns:am3d="http://schemas.microsoft.com/office/drawing/2017/model3d" xmlns:o="urn:schemas-microsoft-com:office:office" xmlns:r="http://schemas.openxmlformats.org/officeDocument/2006/relationships" xmlns:m="http://schemas.openxmlformats.org/officeDocument/2006/math" xmlns:v="urn:schemas-microsoft-com:vml" xmlns:wp14="http://schemas.microsoft.com/office/word/2010/wordprocessingDrawing" xmlns:wp="http://schemas.openxmlformats.org/drawingml/2006/wordprocessingDrawing" xmlns:w10="urn:schemas-microsoft-com:office:word" xmlns:w="http://schemas.openxmlformats.org/wordprocessingml/2006/main" xmlns:w14="http://schemas.microsoft.com/office/word/2010/wordml" xmlns:w15="http://schemas.microsoft.com/office/word/2012/wordml" xmlns:w16cex="http://schemas.microsoft.com/office/word/2018/wordml/cex" xmlns:w16cid="http://schemas.microsoft.com/office/word/2016/wordml/cid" xmlns:w16="http://schemas.microsoft.com/office/word/2018/wordml" xmlns:w16sdtdh="http://schemas.microsoft.com/office/word/2020/wordml/sdtdatahash" xmlns:w16se="http://schemas.microsoft.com/office/word/2015/wordml/symex" xmlns:wpg="http://schemas.microsoft.com/office/word/2010/wordprocessingGroup" xmlns:wpi="http://schemas.microsoft.com/office/word/2010/wordprocessingInk" xmlns:wne="http://schemas.microsoft.com/office/word/2006/wordml" xmlns:wps="http://schemas.microsoft.com/office/word/2010/wordprocessingShape" mc:Ignorable="w14 w15 w16se w16cid w16 w16cex w16sdtdh wp14">
   <w:abstractNum w:abstractNumId="0" w15:restartNumberingAfterBreak="0">
+    <w:nsid w:val="14FB15D4"/>
+    <w:multiLevelType w:val="hybridMultilevel"/>
+    <w:tmpl w:val="1A966324"/>
+    <w:lvl w:ilvl="0" w:tplc="340A000F">
+      <w:start w:val="1"/>
+      <w:numFmt w:val="decimal"/>
+      <w:lvlText w:val="%1."/>
+      <w:lvlJc w:val="left"/>
+      <w:pPr>
+        <w:ind w:left="1080" w:hanging="360"/>
+      </w:pPr>
+    </w:lvl>
+    <w:lvl w:ilvl="1" w:tplc="340A0019" w:tentative="1">
+      <w:start w:val="1"/>
+      <w:numFmt w:val="lowerLetter"/>
+      <w:lvlText w:val="%2."/>
+      <w:lvlJc w:val="left"/>
+      <w:pPr>
+        <w:ind w:left="1800" w:hanging="360"/>
+      </w:pPr>
+    </w:lvl>
+    <w:lvl w:ilvl="2" w:tplc="340A001B" w:tentative="1">
+      <w:start w:val="1"/>
+      <w:numFmt w:val="lowerRoman"/>
+      <w:lvlText w:val="%3."/>
+      <w:lvlJc w:val="right"/>
+      <w:pPr>
+        <w:ind w:left="2520" w:hanging="180"/>
+      </w:pPr>
+    </w:lvl>
+    <w:lvl w:ilvl="3" w:tplc="340A000F" w:tentative="1">
+      <w:start w:val="1"/>
+      <w:numFmt w:val="decimal"/>
+      <w:lvlText w:val="%4."/>
+      <w:lvlJc w:val="left"/>
+      <w:pPr>
+        <w:ind w:left="3240" w:hanging="360"/>
+      </w:pPr>
+    </w:lvl>
+    <w:lvl w:ilvl="4" w:tplc="340A0019" w:tentative="1">
+      <w:start w:val="1"/>
+      <w:numFmt w:val="lowerLetter"/>
+      <w:lvlText w:val="%5."/>
+      <w:lvlJc w:val="left"/>
+      <w:pPr>
+        <w:ind w:left="3960" w:hanging="360"/>
+      </w:pPr>
+    </w:lvl>
+    <w:lvl w:ilvl="5" w:tplc="340A001B" w:tentative="1">
+      <w:start w:val="1"/>
+      <w:numFmt w:val="lowerRoman"/>
+      <w:lvlText w:val="%6."/>
+      <w:lvlJc w:val="right"/>
+      <w:pPr>
+        <w:ind w:left="4680" w:hanging="180"/>
+      </w:pPr>
+    </w:lvl>
+    <w:lvl w:ilvl="6" w:tplc="340A000F" w:tentative="1">
+      <w:start w:val="1"/>
+      <w:numFmt w:val="decimal"/>
+      <w:lvlText w:val="%7."/>
+      <w:lvlJc w:val="left"/>
+      <w:pPr>
+        <w:ind w:left="5400" w:hanging="360"/>
+      </w:pPr>
+    </w:lvl>
+    <w:lvl w:ilvl="7" w:tplc="340A0019" w:tentative="1">
+      <w:start w:val="1"/>
+      <w:numFmt w:val="lowerLetter"/>
+      <w:lvlText w:val="%8."/>
+      <w:lvlJc w:val="left"/>
+      <w:pPr>
+        <w:ind w:left="6120" w:hanging="360"/>
+      </w:pPr>
+    </w:lvl>
+    <w:lvl w:ilvl="8" w:tplc="340A001B" w:tentative="1">
+      <w:start w:val="1"/>
+      <w:numFmt w:val="lowerRoman"/>
+      <w:lvlText w:val="%9."/>
+      <w:lvlJc w:val="right"/>
+      <w:pPr>
+        <w:ind w:left="6840" w:hanging="180"/>
+      </w:pPr>
+    </w:lvl>
+  </w:abstractNum>
+  <w:abstractNum w:abstractNumId="1" w15:restartNumberingAfterBreak="0">
+    <w:nsid w:val="168C231F"/>
+    <w:multiLevelType w:val="hybridMultilevel"/>
+    <w:tmpl w:val="0C601508"/>
+    <w:lvl w:ilvl="0" w:tplc="340A000F">
+      <w:start w:val="1"/>
+      <w:numFmt w:val="decimal"/>
+      <w:lvlText w:val="%1."/>
+      <w:lvlJc w:val="left"/>
+      <w:pPr>
+        <w:ind w:left="1080" w:hanging="360"/>
+      </w:pPr>
+    </w:lvl>
+    <w:lvl w:ilvl="1" w:tplc="340A0019" w:tentative="1">
+      <w:start w:val="1"/>
+      <w:numFmt w:val="lowerLetter"/>
+      <w:lvlText w:val="%2."/>
+      <w:lvlJc w:val="left"/>
+      <w:pPr>
+        <w:ind w:left="1800" w:hanging="360"/>
+      </w:pPr>
+    </w:lvl>
+    <w:lvl w:ilvl="2" w:tplc="340A001B" w:tentative="1">
+      <w:start w:val="1"/>
+      <w:numFmt w:val="lowerRoman"/>
+      <w:lvlText w:val="%3."/>
+      <w:lvlJc w:val="right"/>
+      <w:pPr>
+        <w:ind w:left="2520" w:hanging="180"/>
+      </w:pPr>
+    </w:lvl>
+    <w:lvl w:ilvl="3" w:tplc="340A000F" w:tentative="1">
+      <w:start w:val="1"/>
+      <w:numFmt w:val="decimal"/>
+      <w:lvlText w:val="%4."/>
+      <w:lvlJc w:val="left"/>
+      <w:pPr>
+        <w:ind w:left="3240" w:hanging="360"/>
+      </w:pPr>
+    </w:lvl>
+    <w:lvl w:ilvl="4" w:tplc="340A0019" w:tentative="1">
+      <w:start w:val="1"/>
+      <w:numFmt w:val="lowerLetter"/>
+      <w:lvlText w:val="%5."/>
+      <w:lvlJc w:val="left"/>
+      <w:pPr>
+        <w:ind w:left="3960" w:hanging="360"/>
+      </w:pPr>
+    </w:lvl>
+    <w:lvl w:ilvl="5" w:tplc="340A001B" w:tentative="1">
+      <w:start w:val="1"/>
+      <w:numFmt w:val="lowerRoman"/>
+      <w:lvlText w:val="%6."/>
+      <w:lvlJc w:val="right"/>
+      <w:pPr>
+        <w:ind w:left="4680" w:hanging="180"/>
+      </w:pPr>
+    </w:lvl>
+    <w:lvl w:ilvl="6" w:tplc="340A000F" w:tentative="1">
+      <w:start w:val="1"/>
+      <w:numFmt w:val="decimal"/>
+      <w:lvlText w:val="%7."/>
+      <w:lvlJc w:val="left"/>
+      <w:pPr>
+        <w:ind w:left="5400" w:hanging="360"/>
+      </w:pPr>
+    </w:lvl>
+    <w:lvl w:ilvl="7" w:tplc="340A0019" w:tentative="1">
+      <w:start w:val="1"/>
+      <w:numFmt w:val="lowerLetter"/>
+      <w:lvlText w:val="%8."/>
+      <w:lvlJc w:val="left"/>
+      <w:pPr>
+        <w:ind w:left="6120" w:hanging="360"/>
+      </w:pPr>
+    </w:lvl>
+    <w:lvl w:ilvl="8" w:tplc="340A001B" w:tentative="1">
+      <w:start w:val="1"/>
+      <w:numFmt w:val="lowerRoman"/>
+      <w:lvlText w:val="%9."/>
+      <w:lvlJc w:val="right"/>
+      <w:pPr>
+        <w:ind w:left="6840" w:hanging="180"/>
+      </w:pPr>
+    </w:lvl>
+  </w:abstractNum>
+  <w:abstractNum w:abstractNumId="2" w15:restartNumberingAfterBreak="0">
     <w:nsid w:val="33B03303"/>
     <w:multiLevelType w:val="hybridMultilevel"/>
     <w:tmpl w:val="8B4C4D94"/>
@@ -376,8 +1130,103 @@
       </w:pPr>
     </w:lvl>
   </w:abstractNum>
+  <w:abstractNum w:abstractNumId="3" w15:restartNumberingAfterBreak="0">
+    <w:nsid w:val="66504CC9"/>
+    <w:multiLevelType w:val="hybridMultilevel"/>
+    <w:tmpl w:val="FAA04E74"/>
+    <w:lvl w:ilvl="0" w:tplc="340A000F">
+      <w:start w:val="1"/>
+      <w:numFmt w:val="decimal"/>
+      <w:lvlText w:val="%1."/>
+      <w:lvlJc w:val="left"/>
+      <w:pPr>
+        <w:ind w:left="720" w:hanging="360"/>
+      </w:pPr>
+    </w:lvl>
+    <w:lvl w:ilvl="1" w:tplc="340A0019" w:tentative="1">
+      <w:start w:val="1"/>
+      <w:numFmt w:val="lowerLetter"/>
+      <w:lvlText w:val="%2."/>
+      <w:lvlJc w:val="left"/>
+      <w:pPr>
+        <w:ind w:left="1440" w:hanging="360"/>
+      </w:pPr>
+    </w:lvl>
+    <w:lvl w:ilvl="2" w:tplc="340A001B" w:tentative="1">
+      <w:start w:val="1"/>
+      <w:numFmt w:val="lowerRoman"/>
+      <w:lvlText w:val="%3."/>
+      <w:lvlJc w:val="right"/>
+      <w:pPr>
+        <w:ind w:left="2160" w:hanging="180"/>
+      </w:pPr>
+    </w:lvl>
+    <w:lvl w:ilvl="3" w:tplc="340A000F" w:tentative="1">
+      <w:start w:val="1"/>
+      <w:numFmt w:val="decimal"/>
+      <w:lvlText w:val="%4."/>
+      <w:lvlJc w:val="left"/>
+      <w:pPr>
+        <w:ind w:left="2880" w:hanging="360"/>
+      </w:pPr>
+    </w:lvl>
+    <w:lvl w:ilvl="4" w:tplc="340A0019" w:tentative="1">
+      <w:start w:val="1"/>
+      <w:numFmt w:val="lowerLetter"/>
+      <w:lvlText w:val="%5."/>
+      <w:lvlJc w:val="left"/>
+      <w:pPr>
+        <w:ind w:left="3600" w:hanging="360"/>
+      </w:pPr>
+    </w:lvl>
+    <w:lvl w:ilvl="5" w:tplc="340A001B" w:tentative="1">
+      <w:start w:val="1"/>
+      <w:numFmt w:val="lowerRoman"/>
+      <w:lvlText w:val="%6."/>
+      <w:lvlJc w:val="right"/>
+      <w:pPr>
+        <w:ind w:left="4320" w:hanging="180"/>
+      </w:pPr>
+    </w:lvl>
+    <w:lvl w:ilvl="6" w:tplc="340A000F" w:tentative="1">
+      <w:start w:val="1"/>
+      <w:numFmt w:val="decimal"/>
+      <w:lvlText w:val="%7."/>
+      <w:lvlJc w:val="left"/>
+      <w:pPr>
+        <w:ind w:left="5040" w:hanging="360"/>
+      </w:pPr>
+    </w:lvl>
+    <w:lvl w:ilvl="7" w:tplc="340A0019" w:tentative="1">
+      <w:start w:val="1"/>
+      <w:numFmt w:val="lowerLetter"/>
+      <w:lvlText w:val="%8."/>
+      <w:lvlJc w:val="left"/>
+      <w:pPr>
+        <w:ind w:left="5760" w:hanging="360"/>
+      </w:pPr>
+    </w:lvl>
+    <w:lvl w:ilvl="8" w:tplc="340A001B" w:tentative="1">
+      <w:start w:val="1"/>
+      <w:numFmt w:val="lowerRoman"/>
+      <w:lvlText w:val="%9."/>
+      <w:lvlJc w:val="right"/>
+      <w:pPr>
+        <w:ind w:left="6480" w:hanging="180"/>
+      </w:pPr>
+    </w:lvl>
+  </w:abstractNum>
   <w:num w:numId="1">
+    <w:abstractNumId w:val="2"/>
+  </w:num>
+  <w:num w:numId="2">
     <w:abstractNumId w:val="0"/>
+  </w:num>
+  <w:num w:numId="3">
+    <w:abstractNumId w:val="1"/>
+  </w:num>
+  <w:num w:numId="4">
+    <w:abstractNumId w:val="3"/>
   </w:num>
 </w:numbering>
 </file>

</xml_diff>

<commit_message>
commit 6 - muestra y valida campos obligatorios, enfoca labels
</commit_message>
<xml_diff>
--- a/otros archivos/requerimientos.docx
+++ b/otros archivos/requerimientos.docx
@@ -276,22 +276,6 @@
         </w:rPr>
         <w:t xml:space="preserve"> en verde (autorizado) o rojo (no autorizado)</w:t>
       </w:r>
-      <w:r>
-        <w:rPr>
-          <w:noProof/>
-          <w:color w:val="00B050"/>
-          <w:sz w:val="24"/>
-          <w:szCs w:val="24"/>
-        </w:rPr>
-        <w:sym w:font="Wingdings" w:char="F0FC"/>
-      </w:r>
-      <w:r>
-        <w:rPr>
-          <w:sz w:val="24"/>
-          <w:szCs w:val="24"/>
-        </w:rPr>
-        <w:t xml:space="preserve"> </w:t>
-      </w:r>
     </w:p>
     <w:p>
       <w:pPr>
@@ -387,6 +371,15 @@
         </w:rPr>
         <w:t>Que al presionar el texto de los labels enfoque el input</w:t>
       </w:r>
+      <w:r>
+        <w:rPr>
+          <w:noProof/>
+          <w:color w:val="00B050"/>
+          <w:sz w:val="24"/>
+          <w:szCs w:val="24"/>
+        </w:rPr>
+        <w:sym w:font="Wingdings" w:char="F0FC"/>
+      </w:r>
     </w:p>
     <w:p>
       <w:pPr>
@@ -439,6 +432,15 @@
         </w:rPr>
         <w:t>. Validar campos obligatorios y opcionales, que lo vea el cliente</w:t>
       </w:r>
+      <w:r>
+        <w:rPr>
+          <w:noProof/>
+          <w:color w:val="00B050"/>
+          <w:sz w:val="24"/>
+          <w:szCs w:val="24"/>
+        </w:rPr>
+        <w:sym w:font="Wingdings" w:char="F0FC"/>
+      </w:r>
     </w:p>
     <w:p>
       <w:pPr>
@@ -525,49 +527,76 @@
         </w:rPr>
         <w:t xml:space="preserve">Limitar </w:t>
       </w:r>
+      <w:r>
+        <w:rPr>
+          <w:sz w:val="24"/>
+          <w:szCs w:val="24"/>
+        </w:rPr>
+        <w:t>número</w:t>
+      </w:r>
+      <w:r>
+        <w:rPr>
+          <w:sz w:val="24"/>
+          <w:szCs w:val="24"/>
+        </w:rPr>
+        <w:t xml:space="preserve"> de resultados que se muestran automáticamente. </w:t>
+      </w:r>
+      <w:r>
+        <w:rPr>
+          <w:sz w:val="24"/>
+          <w:szCs w:val="24"/>
+        </w:rPr>
+        <w:t>Quizás</w:t>
+      </w:r>
+      <w:r>
+        <w:rPr>
+          <w:sz w:val="24"/>
+          <w:szCs w:val="24"/>
+        </w:rPr>
+        <w:t xml:space="preserve"> con una </w:t>
+      </w:r>
+      <w:r>
+        <w:rPr>
+          <w:sz w:val="24"/>
+          <w:szCs w:val="24"/>
+        </w:rPr>
+        <w:t>paginación</w:t>
+      </w:r>
+      <w:r>
+        <w:rPr>
+          <w:sz w:val="24"/>
+          <w:szCs w:val="24"/>
+        </w:rPr>
+        <w:t xml:space="preserve"> en </w:t>
+      </w:r>
       <w:proofErr w:type="spellStart"/>
       <w:r>
         <w:rPr>
           <w:sz w:val="24"/>
           <w:szCs w:val="24"/>
         </w:rPr>
-        <w:t>numero</w:t>
+        <w:t>javascript</w:t>
       </w:r>
       <w:proofErr w:type="spellEnd"/>
-      <w:r>
-        <w:rPr>
-          <w:sz w:val="24"/>
-          <w:szCs w:val="24"/>
-        </w:rPr>
-        <w:t xml:space="preserve"> de resultados que se muestran automáticamente. </w:t>
-      </w:r>
-      <w:r>
-        <w:rPr>
-          <w:sz w:val="24"/>
-          <w:szCs w:val="24"/>
-        </w:rPr>
-        <w:t>Quizás</w:t>
-      </w:r>
-      <w:r>
-        <w:rPr>
-          <w:sz w:val="24"/>
-          <w:szCs w:val="24"/>
-        </w:rPr>
-        <w:t xml:space="preserve"> con una </w:t>
-      </w:r>
-      <w:r>
-        <w:rPr>
-          <w:sz w:val="24"/>
-          <w:szCs w:val="24"/>
-        </w:rPr>
-        <w:t>paginación</w:t>
-      </w:r>
-      <w:r>
-        <w:rPr>
-          <w:sz w:val="24"/>
-          <w:szCs w:val="24"/>
-        </w:rPr>
-        <w:t xml:space="preserve"> en </w:t>
+    </w:p>
+    <w:p>
+      <w:pPr>
+        <w:pStyle w:val="Sinespaciado"/>
+        <w:numPr>
+          <w:ilvl w:val="0"/>
+          <w:numId w:val="1"/>
+        </w:numPr>
+        <w:rPr>
+          <w:sz w:val="24"/>
+          <w:szCs w:val="24"/>
+        </w:rPr>
+      </w:pPr>
+      <w:r>
+        <w:rPr>
+          <w:sz w:val="24"/>
+          <w:szCs w:val="24"/>
+        </w:rPr>
+        <w:t xml:space="preserve">Poner un mensaje de error cuando el </w:t>
       </w:r>
       <w:proofErr w:type="spellStart"/>
       <w:r>
@@ -575,9 +604,16 @@
           <w:sz w:val="24"/>
           <w:szCs w:val="24"/>
         </w:rPr>
-        <w:t>javascript</w:t>
+        <w:t>rut</w:t>
       </w:r>
       <w:proofErr w:type="spellEnd"/>
+      <w:r>
+        <w:rPr>
+          <w:sz w:val="24"/>
+          <w:szCs w:val="24"/>
+        </w:rPr>
+        <w:t xml:space="preserve"> esta duplicado en la base de datos</w:t>
+      </w:r>
     </w:p>
     <w:p>
       <w:pPr>

</xml_diff>

<commit_message>
commit 7 - sin nada relebante
</commit_message>
<xml_diff>
--- a/otros archivos/requerimientos.docx
+++ b/otros archivos/requerimientos.docx
@@ -45,656 +45,493 @@
           <w:sz w:val="28"/>
           <w:szCs w:val="28"/>
         </w:rPr>
-        <w:t xml:space="preserve">Tomar de base el proyecto del </w:t>
-      </w:r>
-      <w:proofErr w:type="spellStart"/>
-      <w:r>
+        <w:t>Tomar de base el proyecto del crud descargado y cambiar algunas cosas como:</w:t>
+      </w:r>
+    </w:p>
+    <w:p>
+      <w:pPr>
+        <w:pStyle w:val="Sinespaciado"/>
+        <w:rPr>
+          <w:sz w:val="24"/>
+          <w:szCs w:val="24"/>
+        </w:rPr>
+      </w:pPr>
+    </w:p>
+    <w:p>
+      <w:pPr>
+        <w:pStyle w:val="Sinespaciado"/>
+        <w:numPr>
+          <w:ilvl w:val="0"/>
+          <w:numId w:val="1"/>
+        </w:numPr>
+        <w:rPr>
+          <w:sz w:val="24"/>
+          <w:szCs w:val="24"/>
+        </w:rPr>
+      </w:pPr>
+      <w:r>
+        <w:rPr>
+          <w:sz w:val="24"/>
+          <w:szCs w:val="24"/>
+        </w:rPr>
+        <w:t>Nombre de la base de datos</w:t>
+      </w:r>
+    </w:p>
+    <w:p>
+      <w:pPr>
+        <w:pStyle w:val="Sinespaciado"/>
+        <w:numPr>
+          <w:ilvl w:val="0"/>
+          <w:numId w:val="1"/>
+        </w:numPr>
+        <w:rPr>
+          <w:sz w:val="24"/>
+          <w:szCs w:val="24"/>
+        </w:rPr>
+      </w:pPr>
+      <w:r>
+        <w:rPr>
+          <w:sz w:val="24"/>
+          <w:szCs w:val="24"/>
+        </w:rPr>
+        <w:t>Diseño css (tratar de quitar bootstrap)</w:t>
+      </w:r>
+      <w:r>
+        <w:rPr>
+          <w:noProof/>
+          <w:color w:val="00B050"/>
+          <w:sz w:val="24"/>
+          <w:szCs w:val="24"/>
+        </w:rPr>
+        <w:sym w:font="Wingdings" w:char="F0FC"/>
+      </w:r>
+    </w:p>
+    <w:p>
+      <w:pPr>
+        <w:pStyle w:val="Sinespaciado"/>
+        <w:numPr>
+          <w:ilvl w:val="0"/>
+          <w:numId w:val="1"/>
+        </w:numPr>
+        <w:rPr>
+          <w:sz w:val="24"/>
+          <w:szCs w:val="24"/>
+        </w:rPr>
+      </w:pPr>
+      <w:r>
+        <w:rPr>
+          <w:sz w:val="24"/>
+          <w:szCs w:val="24"/>
+        </w:rPr>
+        <w:t>Agregar GIT</w:t>
+      </w:r>
+      <w:r>
+        <w:rPr>
+          <w:noProof/>
+          <w:color w:val="00B050"/>
+          <w:sz w:val="24"/>
+          <w:szCs w:val="24"/>
+        </w:rPr>
+        <w:sym w:font="Wingdings" w:char="F0FC"/>
+      </w:r>
+    </w:p>
+    <w:p>
+      <w:pPr>
+        <w:pStyle w:val="Sinespaciado"/>
+        <w:numPr>
+          <w:ilvl w:val="0"/>
+          <w:numId w:val="1"/>
+        </w:numPr>
+        <w:rPr>
+          <w:sz w:val="24"/>
+          <w:szCs w:val="24"/>
+        </w:rPr>
+      </w:pPr>
+      <w:r>
+        <w:rPr>
+          <w:sz w:val="24"/>
+          <w:szCs w:val="24"/>
+        </w:rPr>
+        <w:t>Agregar campos nuevos como: nombre de empresa</w:t>
+      </w:r>
+      <w:r>
+        <w:rPr>
+          <w:noProof/>
+          <w:color w:val="00B050"/>
+          <w:sz w:val="24"/>
+          <w:szCs w:val="24"/>
+        </w:rPr>
+        <w:sym w:font="Wingdings" w:char="F0FC"/>
+      </w:r>
+    </w:p>
+    <w:p>
+      <w:pPr>
+        <w:pStyle w:val="Sinespaciado"/>
+        <w:numPr>
+          <w:ilvl w:val="0"/>
+          <w:numId w:val="1"/>
+        </w:numPr>
+        <w:rPr>
+          <w:sz w:val="24"/>
+          <w:szCs w:val="24"/>
+        </w:rPr>
+      </w:pPr>
+      <w:r>
+        <w:rPr>
+          <w:sz w:val="24"/>
+          <w:szCs w:val="24"/>
+        </w:rPr>
+        <w:t>Basarme en el sistema que tienen en watts</w:t>
+      </w:r>
+      <w:r>
+        <w:rPr>
+          <w:noProof/>
+          <w:color w:val="00B050"/>
+          <w:sz w:val="24"/>
+          <w:szCs w:val="24"/>
+        </w:rPr>
+        <w:sym w:font="Wingdings" w:char="F0FC"/>
+      </w:r>
+    </w:p>
+    <w:p>
+      <w:pPr>
+        <w:pStyle w:val="Sinespaciado"/>
+        <w:numPr>
+          <w:ilvl w:val="0"/>
+          <w:numId w:val="1"/>
+        </w:numPr>
+        <w:rPr>
+          <w:sz w:val="24"/>
+          <w:szCs w:val="24"/>
+        </w:rPr>
+      </w:pPr>
+      <w:r>
+        <w:rPr>
+          <w:sz w:val="24"/>
+          <w:szCs w:val="24"/>
+        </w:rPr>
+        <w:t xml:space="preserve">Poner si </w:t>
+      </w:r>
+      <w:r>
+        <w:rPr>
+          <w:sz w:val="24"/>
+          <w:szCs w:val="24"/>
+        </w:rPr>
+        <w:t>está</w:t>
+      </w:r>
+      <w:r>
+        <w:rPr>
+          <w:sz w:val="24"/>
+          <w:szCs w:val="24"/>
+        </w:rPr>
+        <w:t xml:space="preserve"> en verde (autorizado) o rojo (no autorizado)</w:t>
+      </w:r>
+    </w:p>
+    <w:p>
+      <w:pPr>
+        <w:pStyle w:val="Sinespaciado"/>
+        <w:numPr>
+          <w:ilvl w:val="0"/>
+          <w:numId w:val="1"/>
+        </w:numPr>
+        <w:rPr>
+          <w:sz w:val="24"/>
+          <w:szCs w:val="24"/>
+        </w:rPr>
+      </w:pPr>
+      <w:r>
+        <w:rPr>
+          <w:sz w:val="24"/>
+          <w:szCs w:val="24"/>
+        </w:rPr>
+        <w:t>Evitar poner puntos y comas en el rut además de dar un máximo de caracteres</w:t>
+      </w:r>
+      <w:r>
+        <w:rPr>
+          <w:noProof/>
+          <w:color w:val="00B050"/>
+          <w:sz w:val="24"/>
+          <w:szCs w:val="24"/>
+        </w:rPr>
+        <w:sym w:font="Wingdings" w:char="F0FC"/>
+      </w:r>
+    </w:p>
+    <w:p>
+      <w:pPr>
+        <w:pStyle w:val="Sinespaciado"/>
+        <w:numPr>
+          <w:ilvl w:val="0"/>
+          <w:numId w:val="1"/>
+        </w:numPr>
+        <w:rPr>
+          <w:sz w:val="24"/>
+          <w:szCs w:val="24"/>
+        </w:rPr>
+      </w:pPr>
+      <w:r>
+        <w:rPr>
+          <w:sz w:val="24"/>
+          <w:szCs w:val="24"/>
+        </w:rPr>
+        <w:t>Que permita buscar por nombre en conjunto con el apellido en una sola búsqueda</w:t>
+      </w:r>
+      <w:r>
+        <w:rPr>
+          <w:noProof/>
+          <w:color w:val="00B050"/>
+          <w:sz w:val="24"/>
+          <w:szCs w:val="24"/>
+        </w:rPr>
+        <w:sym w:font="Wingdings" w:char="F0FC"/>
+      </w:r>
+    </w:p>
+    <w:p>
+      <w:pPr>
+        <w:pStyle w:val="Sinespaciado"/>
+        <w:numPr>
+          <w:ilvl w:val="0"/>
+          <w:numId w:val="1"/>
+        </w:numPr>
+        <w:rPr>
+          <w:sz w:val="24"/>
+          <w:szCs w:val="24"/>
+        </w:rPr>
+      </w:pPr>
+      <w:r>
+        <w:rPr>
+          <w:noProof/>
+          <w:sz w:val="24"/>
+          <w:szCs w:val="24"/>
+        </w:rPr>
+        <w:t>Que al presionar el texto de los labels enfoque el input</w:t>
+      </w:r>
+      <w:r>
+        <w:rPr>
+          <w:noProof/>
+          <w:color w:val="00B050"/>
+          <w:sz w:val="24"/>
+          <w:szCs w:val="24"/>
+        </w:rPr>
+        <w:sym w:font="Wingdings" w:char="F0FC"/>
+      </w:r>
+    </w:p>
+    <w:p>
+      <w:pPr>
+        <w:pStyle w:val="Sinespaciado"/>
+        <w:numPr>
+          <w:ilvl w:val="0"/>
+          <w:numId w:val="1"/>
+        </w:numPr>
+        <w:rPr>
+          <w:sz w:val="24"/>
+          <w:szCs w:val="24"/>
+        </w:rPr>
+      </w:pPr>
+      <w:r>
+        <w:rPr>
+          <w:sz w:val="24"/>
+          <w:szCs w:val="24"/>
+        </w:rPr>
+        <w:t>Validar textbox con javascript. Validar campos obligatorios y opcionales, que lo vea el cliente</w:t>
+      </w:r>
+      <w:r>
+        <w:rPr>
+          <w:noProof/>
+          <w:color w:val="00B050"/>
+          <w:sz w:val="24"/>
+          <w:szCs w:val="24"/>
+        </w:rPr>
+        <w:sym w:font="Wingdings" w:char="F0FC"/>
+      </w:r>
+    </w:p>
+    <w:p>
+      <w:pPr>
+        <w:pStyle w:val="Sinespaciado"/>
+        <w:numPr>
+          <w:ilvl w:val="0"/>
+          <w:numId w:val="1"/>
+        </w:numPr>
+        <w:rPr>
+          <w:sz w:val="24"/>
+          <w:szCs w:val="24"/>
+        </w:rPr>
+      </w:pPr>
+      <w:r>
+        <w:rPr>
+          <w:sz w:val="24"/>
+          <w:szCs w:val="24"/>
+        </w:rPr>
+        <w:t xml:space="preserve">Limitar </w:t>
+      </w:r>
+      <w:r>
+        <w:rPr>
+          <w:sz w:val="24"/>
+          <w:szCs w:val="24"/>
+        </w:rPr>
+        <w:t>número</w:t>
+      </w:r>
+      <w:r>
+        <w:rPr>
+          <w:sz w:val="24"/>
+          <w:szCs w:val="24"/>
+        </w:rPr>
+        <w:t xml:space="preserve"> de resultados que se muestran automáticamente. </w:t>
+      </w:r>
+      <w:r>
+        <w:rPr>
+          <w:sz w:val="24"/>
+          <w:szCs w:val="24"/>
+        </w:rPr>
+        <w:t>Quizás</w:t>
+      </w:r>
+      <w:r>
+        <w:rPr>
+          <w:sz w:val="24"/>
+          <w:szCs w:val="24"/>
+        </w:rPr>
+        <w:t xml:space="preserve"> con una </w:t>
+      </w:r>
+      <w:r>
+        <w:rPr>
+          <w:sz w:val="24"/>
+          <w:szCs w:val="24"/>
+        </w:rPr>
+        <w:t>paginación</w:t>
+      </w:r>
+      <w:r>
+        <w:rPr>
+          <w:sz w:val="24"/>
+          <w:szCs w:val="24"/>
+        </w:rPr>
+        <w:t xml:space="preserve"> en javascript</w:t>
+      </w:r>
+    </w:p>
+    <w:p>
+      <w:pPr>
+        <w:pStyle w:val="Sinespaciado"/>
+        <w:numPr>
+          <w:ilvl w:val="0"/>
+          <w:numId w:val="1"/>
+        </w:numPr>
+        <w:rPr>
+          <w:sz w:val="24"/>
+          <w:szCs w:val="24"/>
+        </w:rPr>
+      </w:pPr>
+      <w:r>
+        <w:rPr>
+          <w:sz w:val="24"/>
+          <w:szCs w:val="24"/>
+        </w:rPr>
+        <w:t>Poner un mensaje de error cuando el rut esta duplicado en la base de datos</w:t>
+      </w:r>
+    </w:p>
+    <w:p>
+      <w:pPr>
+        <w:pStyle w:val="Sinespaciado"/>
+        <w:numPr>
+          <w:ilvl w:val="0"/>
+          <w:numId w:val="1"/>
+        </w:numPr>
+        <w:rPr>
+          <w:sz w:val="24"/>
+          <w:szCs w:val="24"/>
+        </w:rPr>
+      </w:pPr>
+      <w:r>
+        <w:rPr>
+          <w:sz w:val="24"/>
+          <w:szCs w:val="24"/>
+        </w:rPr>
+        <w:t xml:space="preserve">Personalizar que envíe mensajes personalizados a errores de mysql </w:t>
+      </w:r>
+    </w:p>
+    <w:p>
+      <w:pPr>
+        <w:pStyle w:val="Sinespaciado"/>
+        <w:numPr>
+          <w:ilvl w:val="0"/>
+          <w:numId w:val="1"/>
+        </w:numPr>
+        <w:rPr>
+          <w:sz w:val="24"/>
+          <w:szCs w:val="24"/>
+        </w:rPr>
+      </w:pPr>
+      <w:r>
+        <w:rPr>
+          <w:sz w:val="24"/>
+          <w:szCs w:val="24"/>
+        </w:rPr>
+        <w:t>Crear un login de acceso con privilegios</w:t>
+      </w:r>
+    </w:p>
+    <w:p>
+      <w:pPr>
+        <w:pStyle w:val="Sinespaciado"/>
+        <w:numPr>
+          <w:ilvl w:val="0"/>
+          <w:numId w:val="1"/>
+        </w:numPr>
+        <w:rPr>
+          <w:sz w:val="24"/>
+          <w:szCs w:val="24"/>
+        </w:rPr>
+      </w:pPr>
+      <w:r>
+        <w:rPr>
+          <w:sz w:val="24"/>
+          <w:szCs w:val="24"/>
+        </w:rPr>
+        <w:t>Versionar proyecto (una versión con puro backend y otra versión con backend más el CSS o estilos</w:t>
+      </w:r>
+    </w:p>
+    <w:p>
+      <w:pPr>
+        <w:pStyle w:val="Sinespaciado"/>
+        <w:numPr>
+          <w:ilvl w:val="0"/>
+          <w:numId w:val="1"/>
+        </w:numPr>
+        <w:rPr>
+          <w:sz w:val="24"/>
+          <w:szCs w:val="24"/>
+        </w:rPr>
+      </w:pPr>
+      <w:r>
+        <w:rPr>
+          <w:sz w:val="24"/>
+          <w:szCs w:val="24"/>
+        </w:rPr>
+        <w:t>Que sea responsive</w:t>
+      </w:r>
+    </w:p>
+    <w:p>
+      <w:pPr>
+        <w:pStyle w:val="Sinespaciado"/>
+        <w:rPr>
+          <w:sz w:val="24"/>
+          <w:szCs w:val="24"/>
+        </w:rPr>
+      </w:pPr>
+    </w:p>
+    <w:p>
+      <w:pPr>
+        <w:pStyle w:val="Sinespaciado"/>
         <w:rPr>
           <w:color w:val="00B050"/>
           <w:sz w:val="28"/>
           <w:szCs w:val="28"/>
         </w:rPr>
-        <w:t>crud</w:t>
-      </w:r>
-      <w:proofErr w:type="spellEnd"/>
+      </w:pPr>
       <w:r>
         <w:rPr>
           <w:color w:val="00B050"/>
           <w:sz w:val="28"/>
           <w:szCs w:val="28"/>
         </w:rPr>
-        <w:t xml:space="preserve"> descargado y cambiar algunas cosas como:</w:t>
-      </w:r>
-    </w:p>
-    <w:p>
-      <w:pPr>
-        <w:pStyle w:val="Sinespaciado"/>
-        <w:rPr>
-          <w:sz w:val="24"/>
-          <w:szCs w:val="24"/>
-        </w:rPr>
-      </w:pPr>
-    </w:p>
-    <w:p>
-      <w:pPr>
-        <w:pStyle w:val="Sinespaciado"/>
-        <w:numPr>
-          <w:ilvl w:val="0"/>
-          <w:numId w:val="1"/>
-        </w:numPr>
-        <w:rPr>
-          <w:sz w:val="24"/>
-          <w:szCs w:val="24"/>
-        </w:rPr>
-      </w:pPr>
-      <w:r>
-        <w:rPr>
-          <w:sz w:val="24"/>
-          <w:szCs w:val="24"/>
-        </w:rPr>
-        <w:t>Nombre de la base de datos</w:t>
-      </w:r>
-    </w:p>
-    <w:p>
-      <w:pPr>
-        <w:pStyle w:val="Sinespaciado"/>
-        <w:numPr>
-          <w:ilvl w:val="0"/>
-          <w:numId w:val="1"/>
-        </w:numPr>
-        <w:rPr>
-          <w:sz w:val="24"/>
-          <w:szCs w:val="24"/>
-        </w:rPr>
-      </w:pPr>
-      <w:r>
-        <w:rPr>
-          <w:sz w:val="24"/>
-          <w:szCs w:val="24"/>
-        </w:rPr>
-        <w:t xml:space="preserve">Diseño </w:t>
-      </w:r>
-      <w:proofErr w:type="spellStart"/>
-      <w:r>
-        <w:rPr>
-          <w:sz w:val="24"/>
-          <w:szCs w:val="24"/>
-        </w:rPr>
-        <w:t>css</w:t>
-      </w:r>
-      <w:proofErr w:type="spellEnd"/>
-      <w:r>
-        <w:rPr>
-          <w:sz w:val="24"/>
-          <w:szCs w:val="24"/>
-        </w:rPr>
-        <w:t xml:space="preserve"> (tratar de quitar </w:t>
-      </w:r>
-      <w:proofErr w:type="spellStart"/>
-      <w:r>
-        <w:rPr>
-          <w:sz w:val="24"/>
-          <w:szCs w:val="24"/>
-        </w:rPr>
-        <w:t>bootstrap</w:t>
-      </w:r>
-      <w:proofErr w:type="spellEnd"/>
-      <w:r>
-        <w:rPr>
-          <w:sz w:val="24"/>
-          <w:szCs w:val="24"/>
-        </w:rPr>
-        <w:t>)</w:t>
-      </w:r>
-      <w:r>
-        <w:rPr>
-          <w:noProof/>
-          <w:color w:val="00B050"/>
-          <w:sz w:val="24"/>
-          <w:szCs w:val="24"/>
-        </w:rPr>
-        <w:sym w:font="Wingdings" w:char="F0FC"/>
-      </w:r>
-    </w:p>
-    <w:p>
-      <w:pPr>
-        <w:pStyle w:val="Sinespaciado"/>
-        <w:numPr>
-          <w:ilvl w:val="0"/>
-          <w:numId w:val="1"/>
-        </w:numPr>
-        <w:rPr>
-          <w:sz w:val="24"/>
-          <w:szCs w:val="24"/>
-        </w:rPr>
-      </w:pPr>
-      <w:r>
-        <w:rPr>
-          <w:sz w:val="24"/>
-          <w:szCs w:val="24"/>
-        </w:rPr>
-        <w:t>Agregar GIT</w:t>
-      </w:r>
-      <w:r>
-        <w:rPr>
-          <w:noProof/>
-          <w:color w:val="00B050"/>
-          <w:sz w:val="24"/>
-          <w:szCs w:val="24"/>
-        </w:rPr>
-        <w:sym w:font="Wingdings" w:char="F0FC"/>
-      </w:r>
-    </w:p>
-    <w:p>
-      <w:pPr>
-        <w:pStyle w:val="Sinespaciado"/>
-        <w:numPr>
-          <w:ilvl w:val="0"/>
-          <w:numId w:val="1"/>
-        </w:numPr>
-        <w:rPr>
-          <w:sz w:val="24"/>
-          <w:szCs w:val="24"/>
-        </w:rPr>
-      </w:pPr>
-      <w:r>
-        <w:rPr>
-          <w:sz w:val="24"/>
-          <w:szCs w:val="24"/>
-        </w:rPr>
-        <w:t>Agregar campos nuevos como: nombre de empresa</w:t>
-      </w:r>
-      <w:r>
-        <w:rPr>
-          <w:noProof/>
-          <w:color w:val="00B050"/>
-          <w:sz w:val="24"/>
-          <w:szCs w:val="24"/>
-        </w:rPr>
-        <w:sym w:font="Wingdings" w:char="F0FC"/>
-      </w:r>
-    </w:p>
-    <w:p>
-      <w:pPr>
-        <w:pStyle w:val="Sinespaciado"/>
-        <w:numPr>
-          <w:ilvl w:val="0"/>
-          <w:numId w:val="1"/>
-        </w:numPr>
-        <w:rPr>
-          <w:sz w:val="24"/>
-          <w:szCs w:val="24"/>
-        </w:rPr>
-      </w:pPr>
-      <w:r>
-        <w:rPr>
-          <w:sz w:val="24"/>
-          <w:szCs w:val="24"/>
-        </w:rPr>
-        <w:t>Basarme en el sistema que tienen en watts</w:t>
-      </w:r>
-      <w:r>
-        <w:rPr>
-          <w:noProof/>
-          <w:color w:val="00B050"/>
-          <w:sz w:val="24"/>
-          <w:szCs w:val="24"/>
-        </w:rPr>
-        <w:sym w:font="Wingdings" w:char="F0FC"/>
-      </w:r>
-    </w:p>
-    <w:p>
-      <w:pPr>
-        <w:pStyle w:val="Sinespaciado"/>
-        <w:numPr>
-          <w:ilvl w:val="0"/>
-          <w:numId w:val="1"/>
-        </w:numPr>
-        <w:rPr>
-          <w:sz w:val="24"/>
-          <w:szCs w:val="24"/>
-        </w:rPr>
-      </w:pPr>
-      <w:r>
-        <w:rPr>
-          <w:sz w:val="24"/>
-          <w:szCs w:val="24"/>
-        </w:rPr>
-        <w:t xml:space="preserve">Poner si </w:t>
-      </w:r>
-      <w:r>
-        <w:rPr>
-          <w:sz w:val="24"/>
-          <w:szCs w:val="24"/>
-        </w:rPr>
-        <w:t>está</w:t>
-      </w:r>
-      <w:r>
-        <w:rPr>
-          <w:sz w:val="24"/>
-          <w:szCs w:val="24"/>
-        </w:rPr>
-        <w:t xml:space="preserve"> en verde (autorizado) o rojo (no autorizado)</w:t>
-      </w:r>
-    </w:p>
-    <w:p>
-      <w:pPr>
-        <w:pStyle w:val="Sinespaciado"/>
-        <w:numPr>
-          <w:ilvl w:val="0"/>
-          <w:numId w:val="1"/>
-        </w:numPr>
-        <w:rPr>
-          <w:sz w:val="24"/>
-          <w:szCs w:val="24"/>
-        </w:rPr>
-      </w:pPr>
-      <w:r>
-        <w:rPr>
-          <w:sz w:val="24"/>
-          <w:szCs w:val="24"/>
-        </w:rPr>
-        <w:t xml:space="preserve">Evitar poner puntos y comas en el </w:t>
-      </w:r>
-      <w:proofErr w:type="spellStart"/>
-      <w:r>
-        <w:rPr>
-          <w:sz w:val="24"/>
-          <w:szCs w:val="24"/>
-        </w:rPr>
-        <w:t>rut</w:t>
-      </w:r>
-      <w:proofErr w:type="spellEnd"/>
-      <w:r>
-        <w:rPr>
-          <w:sz w:val="24"/>
-          <w:szCs w:val="24"/>
-        </w:rPr>
-        <w:t xml:space="preserve"> además de dar un máximo de caracteres</w:t>
-      </w:r>
-      <w:r>
-        <w:rPr>
-          <w:noProof/>
-          <w:color w:val="00B050"/>
-          <w:sz w:val="24"/>
-          <w:szCs w:val="24"/>
-        </w:rPr>
-        <w:sym w:font="Wingdings" w:char="F0FC"/>
-      </w:r>
-    </w:p>
-    <w:p>
-      <w:pPr>
-        <w:pStyle w:val="Sinespaciado"/>
-        <w:numPr>
-          <w:ilvl w:val="0"/>
-          <w:numId w:val="1"/>
-        </w:numPr>
-        <w:rPr>
-          <w:sz w:val="24"/>
-          <w:szCs w:val="24"/>
-        </w:rPr>
-      </w:pPr>
-      <w:r>
-        <w:rPr>
-          <w:sz w:val="24"/>
-          <w:szCs w:val="24"/>
-        </w:rPr>
-        <w:t>Que permita buscar por nombre en conjunto con el apellido en una sola búsqueda</w:t>
-      </w:r>
-      <w:r>
-        <w:rPr>
-          <w:noProof/>
-          <w:color w:val="00B050"/>
-          <w:sz w:val="24"/>
-          <w:szCs w:val="24"/>
-        </w:rPr>
-        <w:sym w:font="Wingdings" w:char="F0FC"/>
-      </w:r>
-    </w:p>
-    <w:p>
-      <w:pPr>
-        <w:pStyle w:val="Sinespaciado"/>
-        <w:numPr>
-          <w:ilvl w:val="0"/>
-          <w:numId w:val="1"/>
-        </w:numPr>
-        <w:rPr>
-          <w:sz w:val="24"/>
-          <w:szCs w:val="24"/>
-        </w:rPr>
-      </w:pPr>
-      <w:r>
-        <w:rPr>
-          <w:noProof/>
-          <w:sz w:val="24"/>
-          <w:szCs w:val="24"/>
-        </w:rPr>
-        <w:t>Que al presionar el texto de los labels enfoque el input</w:t>
-      </w:r>
-      <w:r>
-        <w:rPr>
-          <w:noProof/>
-          <w:color w:val="00B050"/>
-          <w:sz w:val="24"/>
-          <w:szCs w:val="24"/>
-        </w:rPr>
-        <w:sym w:font="Wingdings" w:char="F0FC"/>
-      </w:r>
-    </w:p>
-    <w:p>
-      <w:pPr>
-        <w:pStyle w:val="Sinespaciado"/>
-        <w:numPr>
-          <w:ilvl w:val="0"/>
-          <w:numId w:val="1"/>
-        </w:numPr>
-        <w:rPr>
-          <w:sz w:val="24"/>
-          <w:szCs w:val="24"/>
-        </w:rPr>
-      </w:pPr>
-      <w:r>
-        <w:rPr>
-          <w:sz w:val="24"/>
-          <w:szCs w:val="24"/>
-        </w:rPr>
-        <w:t xml:space="preserve">Validar </w:t>
-      </w:r>
-      <w:proofErr w:type="spellStart"/>
-      <w:r>
-        <w:rPr>
-          <w:sz w:val="24"/>
-          <w:szCs w:val="24"/>
-        </w:rPr>
-        <w:t>textbox</w:t>
-      </w:r>
-      <w:proofErr w:type="spellEnd"/>
-      <w:r>
-        <w:rPr>
-          <w:sz w:val="24"/>
-          <w:szCs w:val="24"/>
-        </w:rPr>
-        <w:t xml:space="preserve"> con </w:t>
-      </w:r>
-      <w:proofErr w:type="spellStart"/>
-      <w:r>
-        <w:rPr>
-          <w:sz w:val="24"/>
-          <w:szCs w:val="24"/>
-        </w:rPr>
-        <w:t>javascript</w:t>
-      </w:r>
-      <w:proofErr w:type="spellEnd"/>
-      <w:r>
-        <w:rPr>
-          <w:sz w:val="24"/>
-          <w:szCs w:val="24"/>
-        </w:rPr>
-        <w:t>. Validar campos obligatorios y opcionales, que lo vea el cliente</w:t>
-      </w:r>
-      <w:r>
-        <w:rPr>
-          <w:noProof/>
-          <w:color w:val="00B050"/>
-          <w:sz w:val="24"/>
-          <w:szCs w:val="24"/>
-        </w:rPr>
-        <w:sym w:font="Wingdings" w:char="F0FC"/>
-      </w:r>
-    </w:p>
-    <w:p>
-      <w:pPr>
-        <w:pStyle w:val="Sinespaciado"/>
-        <w:numPr>
-          <w:ilvl w:val="0"/>
-          <w:numId w:val="1"/>
-        </w:numPr>
-        <w:rPr>
-          <w:sz w:val="24"/>
-          <w:szCs w:val="24"/>
-        </w:rPr>
-      </w:pPr>
-      <w:r>
-        <w:rPr>
-          <w:sz w:val="24"/>
-          <w:szCs w:val="24"/>
-        </w:rPr>
-        <w:t xml:space="preserve">Versionar proyecto (una versión con puro </w:t>
-      </w:r>
-      <w:proofErr w:type="spellStart"/>
-      <w:r>
-        <w:rPr>
-          <w:sz w:val="24"/>
-          <w:szCs w:val="24"/>
-        </w:rPr>
-        <w:t>backend</w:t>
-      </w:r>
-      <w:proofErr w:type="spellEnd"/>
-      <w:r>
-        <w:rPr>
-          <w:sz w:val="24"/>
-          <w:szCs w:val="24"/>
-        </w:rPr>
-        <w:t xml:space="preserve"> y otra versión con </w:t>
-      </w:r>
-      <w:proofErr w:type="spellStart"/>
-      <w:r>
-        <w:rPr>
-          <w:sz w:val="24"/>
-          <w:szCs w:val="24"/>
-        </w:rPr>
-        <w:t>backend</w:t>
-      </w:r>
-      <w:proofErr w:type="spellEnd"/>
-      <w:r>
-        <w:rPr>
-          <w:sz w:val="24"/>
-          <w:szCs w:val="24"/>
-        </w:rPr>
-        <w:t xml:space="preserve"> </w:t>
-      </w:r>
-      <w:r>
-        <w:rPr>
-          <w:sz w:val="24"/>
-          <w:szCs w:val="24"/>
-        </w:rPr>
-        <w:t>más</w:t>
-      </w:r>
-      <w:r>
-        <w:rPr>
-          <w:sz w:val="24"/>
-          <w:szCs w:val="24"/>
-        </w:rPr>
-        <w:t xml:space="preserve"> el CSS o estilos</w:t>
-      </w:r>
-    </w:p>
-    <w:p>
-      <w:pPr>
-        <w:pStyle w:val="Sinespaciado"/>
-        <w:numPr>
-          <w:ilvl w:val="0"/>
-          <w:numId w:val="1"/>
-        </w:numPr>
-        <w:rPr>
-          <w:sz w:val="24"/>
-          <w:szCs w:val="24"/>
-        </w:rPr>
-      </w:pPr>
-      <w:r>
-        <w:rPr>
-          <w:sz w:val="24"/>
-          <w:szCs w:val="24"/>
-        </w:rPr>
-        <w:t xml:space="preserve">Limitar </w:t>
-      </w:r>
-      <w:r>
-        <w:rPr>
-          <w:sz w:val="24"/>
-          <w:szCs w:val="24"/>
-        </w:rPr>
-        <w:t>número</w:t>
-      </w:r>
-      <w:r>
-        <w:rPr>
-          <w:sz w:val="24"/>
-          <w:szCs w:val="24"/>
-        </w:rPr>
-        <w:t xml:space="preserve"> de resultados que se muestran automáticamente. </w:t>
-      </w:r>
-      <w:r>
-        <w:rPr>
-          <w:sz w:val="24"/>
-          <w:szCs w:val="24"/>
-        </w:rPr>
-        <w:t>Quizás</w:t>
-      </w:r>
-      <w:r>
-        <w:rPr>
-          <w:sz w:val="24"/>
-          <w:szCs w:val="24"/>
-        </w:rPr>
-        <w:t xml:space="preserve"> con una </w:t>
-      </w:r>
-      <w:r>
-        <w:rPr>
-          <w:sz w:val="24"/>
-          <w:szCs w:val="24"/>
-        </w:rPr>
-        <w:t>paginación</w:t>
-      </w:r>
-      <w:r>
-        <w:rPr>
-          <w:sz w:val="24"/>
-          <w:szCs w:val="24"/>
-        </w:rPr>
-        <w:t xml:space="preserve"> en </w:t>
-      </w:r>
-      <w:proofErr w:type="spellStart"/>
-      <w:r>
-        <w:rPr>
-          <w:sz w:val="24"/>
-          <w:szCs w:val="24"/>
-        </w:rPr>
-        <w:t>javascript</w:t>
-      </w:r>
-      <w:proofErr w:type="spellEnd"/>
-    </w:p>
-    <w:p>
-      <w:pPr>
-        <w:pStyle w:val="Sinespaciado"/>
-        <w:numPr>
-          <w:ilvl w:val="0"/>
-          <w:numId w:val="1"/>
-        </w:numPr>
-        <w:rPr>
-          <w:sz w:val="24"/>
-          <w:szCs w:val="24"/>
-        </w:rPr>
-      </w:pPr>
-      <w:r>
-        <w:rPr>
-          <w:sz w:val="24"/>
-          <w:szCs w:val="24"/>
-        </w:rPr>
-        <w:t xml:space="preserve">Poner un mensaje de error cuando el </w:t>
-      </w:r>
-      <w:proofErr w:type="spellStart"/>
-      <w:r>
-        <w:rPr>
-          <w:sz w:val="24"/>
-          <w:szCs w:val="24"/>
-        </w:rPr>
-        <w:t>rut</w:t>
-      </w:r>
-      <w:proofErr w:type="spellEnd"/>
-      <w:r>
-        <w:rPr>
-          <w:sz w:val="24"/>
-          <w:szCs w:val="24"/>
-        </w:rPr>
-        <w:t xml:space="preserve"> esta duplicado en la base de datos</w:t>
-      </w:r>
-    </w:p>
-    <w:p>
-      <w:pPr>
-        <w:pStyle w:val="Sinespaciado"/>
-        <w:numPr>
-          <w:ilvl w:val="0"/>
-          <w:numId w:val="1"/>
-        </w:numPr>
-        <w:rPr>
-          <w:sz w:val="24"/>
-          <w:szCs w:val="24"/>
-        </w:rPr>
-      </w:pPr>
-      <w:r>
-        <w:rPr>
-          <w:sz w:val="24"/>
-          <w:szCs w:val="24"/>
-        </w:rPr>
-        <w:t xml:space="preserve">Personalizar que envíe mensajes personalizados a errores de </w:t>
-      </w:r>
-      <w:proofErr w:type="spellStart"/>
-      <w:r>
-        <w:rPr>
-          <w:sz w:val="24"/>
-          <w:szCs w:val="24"/>
-        </w:rPr>
-        <w:t>mysql</w:t>
-      </w:r>
-      <w:proofErr w:type="spellEnd"/>
-      <w:r>
-        <w:rPr>
-          <w:sz w:val="24"/>
-          <w:szCs w:val="24"/>
-        </w:rPr>
-        <w:t xml:space="preserve"> </w:t>
-      </w:r>
-    </w:p>
-    <w:p>
-      <w:pPr>
-        <w:pStyle w:val="Sinespaciado"/>
-        <w:numPr>
-          <w:ilvl w:val="0"/>
-          <w:numId w:val="1"/>
-        </w:numPr>
-        <w:rPr>
-          <w:sz w:val="24"/>
-          <w:szCs w:val="24"/>
-        </w:rPr>
-      </w:pPr>
-      <w:r>
-        <w:rPr>
-          <w:sz w:val="24"/>
-          <w:szCs w:val="24"/>
-        </w:rPr>
-        <w:t xml:space="preserve">Crear un </w:t>
-      </w:r>
-      <w:proofErr w:type="spellStart"/>
-      <w:r>
-        <w:rPr>
-          <w:sz w:val="24"/>
-          <w:szCs w:val="24"/>
-        </w:rPr>
-        <w:t>login</w:t>
-      </w:r>
-      <w:proofErr w:type="spellEnd"/>
-      <w:r>
-        <w:rPr>
-          <w:sz w:val="24"/>
-          <w:szCs w:val="24"/>
-        </w:rPr>
-        <w:t xml:space="preserve"> de acceso con privilegios</w:t>
-      </w:r>
-    </w:p>
-    <w:p>
-      <w:pPr>
-        <w:pStyle w:val="Sinespaciado"/>
-        <w:rPr>
-          <w:sz w:val="24"/>
-          <w:szCs w:val="24"/>
-        </w:rPr>
-      </w:pPr>
+        <w:t>Requerimientos segunda parte</w:t>
+      </w:r>
     </w:p>
     <w:p>
       <w:pPr>
@@ -705,24 +542,6 @@
           <w:szCs w:val="28"/>
         </w:rPr>
       </w:pPr>
-      <w:r>
-        <w:rPr>
-          <w:color w:val="00B050"/>
-          <w:sz w:val="28"/>
-          <w:szCs w:val="28"/>
-        </w:rPr>
-        <w:t>Requerimientos segunda parte</w:t>
-      </w:r>
-    </w:p>
-    <w:p>
-      <w:pPr>
-        <w:pStyle w:val="Sinespaciado"/>
-        <w:rPr>
-          <w:color w:val="00B050"/>
-          <w:sz w:val="28"/>
-          <w:szCs w:val="28"/>
-        </w:rPr>
-      </w:pPr>
     </w:p>
     <w:p>
       <w:pPr>
@@ -801,23 +620,7 @@
           <w:sz w:val="24"/>
           <w:szCs w:val="24"/>
         </w:rPr>
-        <w:t xml:space="preserve">Hacer un manual en </w:t>
-      </w:r>
-      <w:proofErr w:type="spellStart"/>
-      <w:r>
-        <w:rPr>
-          <w:sz w:val="24"/>
-          <w:szCs w:val="24"/>
-        </w:rPr>
-        <w:t>pdf</w:t>
-      </w:r>
-      <w:proofErr w:type="spellEnd"/>
-      <w:r>
-        <w:rPr>
-          <w:sz w:val="24"/>
-          <w:szCs w:val="24"/>
-        </w:rPr>
-        <w:t xml:space="preserve"> para el usuario poniéndole de alguna forma los requerimientos </w:t>
+        <w:t xml:space="preserve">Hacer un manual en pdf para el usuario poniéndole de alguna forma los requerimientos </w:t>
       </w:r>
     </w:p>
     <w:p>
@@ -857,23 +660,7 @@
           <w:sz w:val="24"/>
           <w:szCs w:val="24"/>
         </w:rPr>
-        <w:t xml:space="preserve">Tratar de “desglosar” el proyecto en partes para cuando me toque implementar por ejemplo “registrar un producto” </w:t>
-      </w:r>
-      <w:proofErr w:type="spellStart"/>
-      <w:r>
-        <w:rPr>
-          <w:sz w:val="24"/>
-          <w:szCs w:val="24"/>
-        </w:rPr>
-        <w:t>este</w:t>
-      </w:r>
-      <w:proofErr w:type="spellEnd"/>
-      <w:r>
-        <w:rPr>
-          <w:sz w:val="24"/>
-          <w:szCs w:val="24"/>
-        </w:rPr>
-        <w:t xml:space="preserve"> listo para su uso y no tener que analizar tanto código</w:t>
+        <w:t>Tratar de “desglosar” el proyecto en partes para cuando me toque implementar por ejemplo “registrar un producto” este listo para su uso y no tener que analizar tanto código</w:t>
       </w:r>
     </w:p>
     <w:p>

</xml_diff>

<commit_message>
commit 8 - nuevos requerimientos
</commit_message>
<xml_diff>
--- a/otros archivos/requerimientos.docx
+++ b/otros archivos/requerimientos.docx
@@ -423,7 +423,21 @@
           <w:sz w:val="24"/>
           <w:szCs w:val="24"/>
         </w:rPr>
-        <w:t>Poner un mensaje de error cuando el rut esta duplicado en la base de datos</w:t>
+        <w:t xml:space="preserve">Poner un mensaje de error cuando el rut </w:t>
+      </w:r>
+      <w:r>
+        <w:rPr>
+          <w:sz w:val="24"/>
+          <w:szCs w:val="24"/>
+        </w:rPr>
+        <w:t>este duplicado</w:t>
+      </w:r>
+      <w:r>
+        <w:rPr>
+          <w:sz w:val="24"/>
+          <w:szCs w:val="24"/>
+        </w:rPr>
+        <w:t xml:space="preserve"> en la base de datos</w:t>
       </w:r>
     </w:p>
     <w:p>
@@ -504,6 +518,26 @@
           <w:szCs w:val="24"/>
         </w:rPr>
         <w:t>Que sea responsive</w:t>
+      </w:r>
+    </w:p>
+    <w:p>
+      <w:pPr>
+        <w:pStyle w:val="Sinespaciado"/>
+        <w:numPr>
+          <w:ilvl w:val="0"/>
+          <w:numId w:val="1"/>
+        </w:numPr>
+        <w:rPr>
+          <w:sz w:val="24"/>
+          <w:szCs w:val="24"/>
+        </w:rPr>
+      </w:pPr>
+      <w:r>
+        <w:rPr>
+          <w:sz w:val="24"/>
+          <w:szCs w:val="24"/>
+        </w:rPr>
+        <w:t>Comentar bloques de codigo</w:t>
       </w:r>
     </w:p>
     <w:p>
@@ -660,7 +694,21 @@
           <w:sz w:val="24"/>
           <w:szCs w:val="24"/>
         </w:rPr>
-        <w:t>Tratar de “desglosar” el proyecto en partes para cuando me toque implementar por ejemplo “registrar un producto” este listo para su uso y no tener que analizar tanto código</w:t>
+        <w:t xml:space="preserve">Tratar de “desglosar” el proyecto en partes para cuando me toque implementar por ejemplo “registrar un producto” </w:t>
+      </w:r>
+      <w:r>
+        <w:rPr>
+          <w:sz w:val="24"/>
+          <w:szCs w:val="24"/>
+        </w:rPr>
+        <w:t>esté</w:t>
+      </w:r>
+      <w:r>
+        <w:rPr>
+          <w:sz w:val="24"/>
+          <w:szCs w:val="24"/>
+        </w:rPr>
+        <w:t xml:space="preserve"> listo para su uso y no tener que analizar tanto código</w:t>
       </w:r>
     </w:p>
     <w:p>

</xml_diff>

<commit_message>
commit 9 - si esta duplicado o no el rut OK
</commit_message>
<xml_diff>
--- a/otros archivos/requerimientos.docx
+++ b/otros archivos/requerimientos.docx
@@ -45,527 +45,714 @@
           <w:sz w:val="28"/>
           <w:szCs w:val="28"/>
         </w:rPr>
-        <w:t>Tomar de base el proyecto del crud descargado y cambiar algunas cosas como:</w:t>
-      </w:r>
-    </w:p>
-    <w:p>
-      <w:pPr>
-        <w:pStyle w:val="Sinespaciado"/>
-        <w:rPr>
-          <w:sz w:val="24"/>
-          <w:szCs w:val="24"/>
-        </w:rPr>
-      </w:pPr>
-    </w:p>
-    <w:p>
-      <w:pPr>
-        <w:pStyle w:val="Sinespaciado"/>
-        <w:numPr>
-          <w:ilvl w:val="0"/>
-          <w:numId w:val="1"/>
-        </w:numPr>
-        <w:rPr>
-          <w:sz w:val="24"/>
-          <w:szCs w:val="24"/>
-        </w:rPr>
-      </w:pPr>
-      <w:r>
-        <w:rPr>
-          <w:sz w:val="24"/>
-          <w:szCs w:val="24"/>
-        </w:rPr>
-        <w:t>Nombre de la base de datos</w:t>
-      </w:r>
-    </w:p>
-    <w:p>
-      <w:pPr>
-        <w:pStyle w:val="Sinespaciado"/>
-        <w:numPr>
-          <w:ilvl w:val="0"/>
-          <w:numId w:val="1"/>
-        </w:numPr>
-        <w:rPr>
-          <w:sz w:val="24"/>
-          <w:szCs w:val="24"/>
-        </w:rPr>
-      </w:pPr>
-      <w:r>
-        <w:rPr>
-          <w:sz w:val="24"/>
-          <w:szCs w:val="24"/>
-        </w:rPr>
-        <w:t>Diseño css (tratar de quitar bootstrap)</w:t>
-      </w:r>
-      <w:r>
-        <w:rPr>
-          <w:noProof/>
-          <w:color w:val="00B050"/>
-          <w:sz w:val="24"/>
-          <w:szCs w:val="24"/>
-        </w:rPr>
-        <w:sym w:font="Wingdings" w:char="F0FC"/>
-      </w:r>
-    </w:p>
-    <w:p>
-      <w:pPr>
-        <w:pStyle w:val="Sinespaciado"/>
-        <w:numPr>
-          <w:ilvl w:val="0"/>
-          <w:numId w:val="1"/>
-        </w:numPr>
-        <w:rPr>
-          <w:sz w:val="24"/>
-          <w:szCs w:val="24"/>
-        </w:rPr>
-      </w:pPr>
-      <w:r>
-        <w:rPr>
-          <w:sz w:val="24"/>
-          <w:szCs w:val="24"/>
-        </w:rPr>
-        <w:t>Agregar GIT</w:t>
-      </w:r>
-      <w:r>
-        <w:rPr>
-          <w:noProof/>
-          <w:color w:val="00B050"/>
-          <w:sz w:val="24"/>
-          <w:szCs w:val="24"/>
-        </w:rPr>
-        <w:sym w:font="Wingdings" w:char="F0FC"/>
-      </w:r>
-    </w:p>
-    <w:p>
-      <w:pPr>
-        <w:pStyle w:val="Sinespaciado"/>
-        <w:numPr>
-          <w:ilvl w:val="0"/>
-          <w:numId w:val="1"/>
-        </w:numPr>
-        <w:rPr>
-          <w:sz w:val="24"/>
-          <w:szCs w:val="24"/>
-        </w:rPr>
-      </w:pPr>
-      <w:r>
-        <w:rPr>
-          <w:sz w:val="24"/>
-          <w:szCs w:val="24"/>
-        </w:rPr>
-        <w:t>Agregar campos nuevos como: nombre de empresa</w:t>
-      </w:r>
-      <w:r>
-        <w:rPr>
-          <w:noProof/>
-          <w:color w:val="00B050"/>
-          <w:sz w:val="24"/>
-          <w:szCs w:val="24"/>
-        </w:rPr>
-        <w:sym w:font="Wingdings" w:char="F0FC"/>
-      </w:r>
-    </w:p>
-    <w:p>
-      <w:pPr>
-        <w:pStyle w:val="Sinespaciado"/>
-        <w:numPr>
-          <w:ilvl w:val="0"/>
-          <w:numId w:val="1"/>
-        </w:numPr>
-        <w:rPr>
-          <w:sz w:val="24"/>
-          <w:szCs w:val="24"/>
-        </w:rPr>
-      </w:pPr>
-      <w:r>
-        <w:rPr>
-          <w:sz w:val="24"/>
-          <w:szCs w:val="24"/>
-        </w:rPr>
-        <w:t>Basarme en el sistema que tienen en watts</w:t>
-      </w:r>
-      <w:r>
-        <w:rPr>
-          <w:noProof/>
-          <w:color w:val="00B050"/>
-          <w:sz w:val="24"/>
-          <w:szCs w:val="24"/>
-        </w:rPr>
-        <w:sym w:font="Wingdings" w:char="F0FC"/>
-      </w:r>
-    </w:p>
-    <w:p>
-      <w:pPr>
-        <w:pStyle w:val="Sinespaciado"/>
-        <w:numPr>
-          <w:ilvl w:val="0"/>
-          <w:numId w:val="1"/>
-        </w:numPr>
-        <w:rPr>
-          <w:sz w:val="24"/>
-          <w:szCs w:val="24"/>
-        </w:rPr>
-      </w:pPr>
-      <w:r>
-        <w:rPr>
-          <w:sz w:val="24"/>
-          <w:szCs w:val="24"/>
-        </w:rPr>
-        <w:t xml:space="preserve">Poner si </w:t>
-      </w:r>
-      <w:r>
-        <w:rPr>
-          <w:sz w:val="24"/>
-          <w:szCs w:val="24"/>
-        </w:rPr>
-        <w:t>está</w:t>
-      </w:r>
-      <w:r>
-        <w:rPr>
-          <w:sz w:val="24"/>
-          <w:szCs w:val="24"/>
-        </w:rPr>
-        <w:t xml:space="preserve"> en verde (autorizado) o rojo (no autorizado)</w:t>
-      </w:r>
-    </w:p>
-    <w:p>
-      <w:pPr>
-        <w:pStyle w:val="Sinespaciado"/>
-        <w:numPr>
-          <w:ilvl w:val="0"/>
-          <w:numId w:val="1"/>
-        </w:numPr>
-        <w:rPr>
-          <w:sz w:val="24"/>
-          <w:szCs w:val="24"/>
-        </w:rPr>
-      </w:pPr>
-      <w:r>
-        <w:rPr>
-          <w:sz w:val="24"/>
-          <w:szCs w:val="24"/>
-        </w:rPr>
-        <w:t>Evitar poner puntos y comas en el rut además de dar un máximo de caracteres</w:t>
-      </w:r>
-      <w:r>
-        <w:rPr>
-          <w:noProof/>
-          <w:color w:val="00B050"/>
-          <w:sz w:val="24"/>
-          <w:szCs w:val="24"/>
-        </w:rPr>
-        <w:sym w:font="Wingdings" w:char="F0FC"/>
-      </w:r>
-    </w:p>
-    <w:p>
-      <w:pPr>
-        <w:pStyle w:val="Sinespaciado"/>
-        <w:numPr>
-          <w:ilvl w:val="0"/>
-          <w:numId w:val="1"/>
-        </w:numPr>
-        <w:rPr>
-          <w:sz w:val="24"/>
-          <w:szCs w:val="24"/>
-        </w:rPr>
-      </w:pPr>
-      <w:r>
-        <w:rPr>
-          <w:sz w:val="24"/>
-          <w:szCs w:val="24"/>
-        </w:rPr>
-        <w:t>Que permita buscar por nombre en conjunto con el apellido en una sola búsqueda</w:t>
-      </w:r>
-      <w:r>
-        <w:rPr>
-          <w:noProof/>
-          <w:color w:val="00B050"/>
-          <w:sz w:val="24"/>
-          <w:szCs w:val="24"/>
-        </w:rPr>
-        <w:sym w:font="Wingdings" w:char="F0FC"/>
-      </w:r>
-    </w:p>
-    <w:p>
-      <w:pPr>
-        <w:pStyle w:val="Sinespaciado"/>
-        <w:numPr>
-          <w:ilvl w:val="0"/>
-          <w:numId w:val="1"/>
-        </w:numPr>
-        <w:rPr>
-          <w:sz w:val="24"/>
-          <w:szCs w:val="24"/>
-        </w:rPr>
-      </w:pPr>
-      <w:r>
-        <w:rPr>
-          <w:noProof/>
-          <w:sz w:val="24"/>
-          <w:szCs w:val="24"/>
-        </w:rPr>
-        <w:t>Que al presionar el texto de los labels enfoque el input</w:t>
-      </w:r>
-      <w:r>
-        <w:rPr>
-          <w:noProof/>
-          <w:color w:val="00B050"/>
-          <w:sz w:val="24"/>
-          <w:szCs w:val="24"/>
-        </w:rPr>
-        <w:sym w:font="Wingdings" w:char="F0FC"/>
-      </w:r>
-    </w:p>
-    <w:p>
-      <w:pPr>
-        <w:pStyle w:val="Sinespaciado"/>
-        <w:numPr>
-          <w:ilvl w:val="0"/>
-          <w:numId w:val="1"/>
-        </w:numPr>
-        <w:rPr>
-          <w:sz w:val="24"/>
-          <w:szCs w:val="24"/>
-        </w:rPr>
-      </w:pPr>
-      <w:r>
-        <w:rPr>
-          <w:sz w:val="24"/>
-          <w:szCs w:val="24"/>
-        </w:rPr>
-        <w:t>Validar textbox con javascript. Validar campos obligatorios y opcionales, que lo vea el cliente</w:t>
-      </w:r>
-      <w:r>
-        <w:rPr>
-          <w:noProof/>
-          <w:color w:val="00B050"/>
-          <w:sz w:val="24"/>
-          <w:szCs w:val="24"/>
-        </w:rPr>
-        <w:sym w:font="Wingdings" w:char="F0FC"/>
-      </w:r>
-    </w:p>
-    <w:p>
-      <w:pPr>
-        <w:pStyle w:val="Sinespaciado"/>
-        <w:numPr>
-          <w:ilvl w:val="0"/>
-          <w:numId w:val="1"/>
-        </w:numPr>
-        <w:rPr>
-          <w:sz w:val="24"/>
-          <w:szCs w:val="24"/>
-        </w:rPr>
-      </w:pPr>
-      <w:r>
-        <w:rPr>
-          <w:sz w:val="24"/>
-          <w:szCs w:val="24"/>
-        </w:rPr>
-        <w:t xml:space="preserve">Limitar </w:t>
-      </w:r>
-      <w:r>
-        <w:rPr>
-          <w:sz w:val="24"/>
-          <w:szCs w:val="24"/>
-        </w:rPr>
-        <w:t>número</w:t>
-      </w:r>
-      <w:r>
-        <w:rPr>
-          <w:sz w:val="24"/>
-          <w:szCs w:val="24"/>
-        </w:rPr>
-        <w:t xml:space="preserve"> de resultados que se muestran automáticamente. </w:t>
-      </w:r>
-      <w:r>
-        <w:rPr>
-          <w:sz w:val="24"/>
-          <w:szCs w:val="24"/>
-        </w:rPr>
-        <w:t>Quizás</w:t>
-      </w:r>
-      <w:r>
-        <w:rPr>
-          <w:sz w:val="24"/>
-          <w:szCs w:val="24"/>
-        </w:rPr>
-        <w:t xml:space="preserve"> con una </w:t>
-      </w:r>
-      <w:r>
-        <w:rPr>
-          <w:sz w:val="24"/>
-          <w:szCs w:val="24"/>
-        </w:rPr>
-        <w:t>paginación</w:t>
-      </w:r>
-      <w:r>
-        <w:rPr>
-          <w:sz w:val="24"/>
-          <w:szCs w:val="24"/>
-        </w:rPr>
-        <w:t xml:space="preserve"> en javascript</w:t>
-      </w:r>
-    </w:p>
-    <w:p>
-      <w:pPr>
-        <w:pStyle w:val="Sinespaciado"/>
-        <w:numPr>
-          <w:ilvl w:val="0"/>
-          <w:numId w:val="1"/>
-        </w:numPr>
-        <w:rPr>
-          <w:sz w:val="24"/>
-          <w:szCs w:val="24"/>
-        </w:rPr>
-      </w:pPr>
-      <w:r>
-        <w:rPr>
-          <w:sz w:val="24"/>
-          <w:szCs w:val="24"/>
-        </w:rPr>
-        <w:t xml:space="preserve">Poner un mensaje de error cuando el rut </w:t>
-      </w:r>
-      <w:r>
-        <w:rPr>
-          <w:sz w:val="24"/>
-          <w:szCs w:val="24"/>
-        </w:rPr>
-        <w:t>este duplicado</w:t>
-      </w:r>
-      <w:r>
-        <w:rPr>
-          <w:sz w:val="24"/>
-          <w:szCs w:val="24"/>
-        </w:rPr>
-        <w:t xml:space="preserve"> en la base de datos</w:t>
-      </w:r>
-    </w:p>
-    <w:p>
-      <w:pPr>
-        <w:pStyle w:val="Sinespaciado"/>
-        <w:numPr>
-          <w:ilvl w:val="0"/>
-          <w:numId w:val="1"/>
-        </w:numPr>
-        <w:rPr>
-          <w:sz w:val="24"/>
-          <w:szCs w:val="24"/>
-        </w:rPr>
-      </w:pPr>
-      <w:r>
-        <w:rPr>
-          <w:sz w:val="24"/>
-          <w:szCs w:val="24"/>
-        </w:rPr>
-        <w:t xml:space="preserve">Personalizar que envíe mensajes personalizados a errores de mysql </w:t>
-      </w:r>
-    </w:p>
-    <w:p>
-      <w:pPr>
-        <w:pStyle w:val="Sinespaciado"/>
-        <w:numPr>
-          <w:ilvl w:val="0"/>
-          <w:numId w:val="1"/>
-        </w:numPr>
-        <w:rPr>
-          <w:sz w:val="24"/>
-          <w:szCs w:val="24"/>
-        </w:rPr>
-      </w:pPr>
-      <w:r>
-        <w:rPr>
-          <w:sz w:val="24"/>
-          <w:szCs w:val="24"/>
-        </w:rPr>
-        <w:t>Crear un login de acceso con privilegios</w:t>
-      </w:r>
-    </w:p>
-    <w:p>
-      <w:pPr>
-        <w:pStyle w:val="Sinespaciado"/>
-        <w:numPr>
-          <w:ilvl w:val="0"/>
-          <w:numId w:val="1"/>
-        </w:numPr>
-        <w:rPr>
-          <w:sz w:val="24"/>
-          <w:szCs w:val="24"/>
-        </w:rPr>
-      </w:pPr>
-      <w:r>
-        <w:rPr>
-          <w:sz w:val="24"/>
-          <w:szCs w:val="24"/>
-        </w:rPr>
-        <w:t>Versionar proyecto (una versión con puro backend y otra versión con backend más el CSS o estilos</w:t>
-      </w:r>
-    </w:p>
-    <w:p>
-      <w:pPr>
-        <w:pStyle w:val="Sinespaciado"/>
-        <w:numPr>
-          <w:ilvl w:val="0"/>
-          <w:numId w:val="1"/>
-        </w:numPr>
-        <w:rPr>
-          <w:sz w:val="24"/>
-          <w:szCs w:val="24"/>
-        </w:rPr>
-      </w:pPr>
-      <w:r>
-        <w:rPr>
-          <w:sz w:val="24"/>
-          <w:szCs w:val="24"/>
-        </w:rPr>
-        <w:t>Que sea responsive</w:t>
-      </w:r>
-    </w:p>
-    <w:p>
-      <w:pPr>
-        <w:pStyle w:val="Sinespaciado"/>
-        <w:numPr>
-          <w:ilvl w:val="0"/>
-          <w:numId w:val="1"/>
-        </w:numPr>
-        <w:rPr>
-          <w:sz w:val="24"/>
-          <w:szCs w:val="24"/>
-        </w:rPr>
-      </w:pPr>
-      <w:r>
-        <w:rPr>
-          <w:sz w:val="24"/>
-          <w:szCs w:val="24"/>
-        </w:rPr>
-        <w:t>Comentar bloques de codigo</w:t>
-      </w:r>
-    </w:p>
-    <w:p>
-      <w:pPr>
-        <w:pStyle w:val="Sinespaciado"/>
-        <w:rPr>
-          <w:sz w:val="24"/>
-          <w:szCs w:val="24"/>
-        </w:rPr>
-      </w:pPr>
-    </w:p>
-    <w:p>
-      <w:pPr>
-        <w:pStyle w:val="Sinespaciado"/>
+        <w:t xml:space="preserve">Tomar de base el proyecto del </w:t>
+      </w:r>
+      <w:proofErr w:type="spellStart"/>
+      <w:r>
         <w:rPr>
           <w:color w:val="00B050"/>
           <w:sz w:val="28"/>
           <w:szCs w:val="28"/>
         </w:rPr>
-      </w:pPr>
+        <w:t>crud</w:t>
+      </w:r>
+      <w:proofErr w:type="spellEnd"/>
       <w:r>
         <w:rPr>
           <w:color w:val="00B050"/>
           <w:sz w:val="28"/>
           <w:szCs w:val="28"/>
         </w:rPr>
-        <w:t>Requerimientos segunda parte</w:t>
-      </w:r>
+        <w:t xml:space="preserve"> descargado y cambiar algunas cosas como:</w:t>
+      </w:r>
+    </w:p>
+    <w:p>
+      <w:pPr>
+        <w:pStyle w:val="Sinespaciado"/>
+        <w:rPr>
+          <w:sz w:val="24"/>
+          <w:szCs w:val="24"/>
+        </w:rPr>
+      </w:pPr>
+    </w:p>
+    <w:p>
+      <w:pPr>
+        <w:pStyle w:val="Sinespaciado"/>
+        <w:numPr>
+          <w:ilvl w:val="0"/>
+          <w:numId w:val="1"/>
+        </w:numPr>
+        <w:rPr>
+          <w:sz w:val="24"/>
+          <w:szCs w:val="24"/>
+        </w:rPr>
+      </w:pPr>
+      <w:r>
+        <w:rPr>
+          <w:sz w:val="24"/>
+          <w:szCs w:val="24"/>
+        </w:rPr>
+        <w:t>Nombre de la base de datos</w:t>
+      </w:r>
+    </w:p>
+    <w:p>
+      <w:pPr>
+        <w:pStyle w:val="Sinespaciado"/>
+        <w:numPr>
+          <w:ilvl w:val="0"/>
+          <w:numId w:val="1"/>
+        </w:numPr>
+        <w:rPr>
+          <w:sz w:val="24"/>
+          <w:szCs w:val="24"/>
+        </w:rPr>
+      </w:pPr>
+      <w:r>
+        <w:rPr>
+          <w:sz w:val="24"/>
+          <w:szCs w:val="24"/>
+        </w:rPr>
+        <w:t xml:space="preserve">Diseño </w:t>
+      </w:r>
+      <w:proofErr w:type="spellStart"/>
+      <w:r>
+        <w:rPr>
+          <w:sz w:val="24"/>
+          <w:szCs w:val="24"/>
+        </w:rPr>
+        <w:t>css</w:t>
+      </w:r>
+      <w:proofErr w:type="spellEnd"/>
+      <w:r>
+        <w:rPr>
+          <w:sz w:val="24"/>
+          <w:szCs w:val="24"/>
+        </w:rPr>
+        <w:t xml:space="preserve"> (tratar de quitar </w:t>
+      </w:r>
+      <w:proofErr w:type="spellStart"/>
+      <w:r>
+        <w:rPr>
+          <w:sz w:val="24"/>
+          <w:szCs w:val="24"/>
+        </w:rPr>
+        <w:t>bootstrap</w:t>
+      </w:r>
+      <w:proofErr w:type="spellEnd"/>
+      <w:r>
+        <w:rPr>
+          <w:sz w:val="24"/>
+          <w:szCs w:val="24"/>
+        </w:rPr>
+        <w:t>)</w:t>
+      </w:r>
+      <w:r>
+        <w:rPr>
+          <w:noProof/>
+          <w:color w:val="00B050"/>
+          <w:sz w:val="24"/>
+          <w:szCs w:val="24"/>
+        </w:rPr>
+        <w:sym w:font="Wingdings" w:char="F0FC"/>
+      </w:r>
+    </w:p>
+    <w:p>
+      <w:pPr>
+        <w:pStyle w:val="Sinespaciado"/>
+        <w:numPr>
+          <w:ilvl w:val="0"/>
+          <w:numId w:val="1"/>
+        </w:numPr>
+        <w:rPr>
+          <w:sz w:val="24"/>
+          <w:szCs w:val="24"/>
+        </w:rPr>
+      </w:pPr>
+      <w:r>
+        <w:rPr>
+          <w:sz w:val="24"/>
+          <w:szCs w:val="24"/>
+        </w:rPr>
+        <w:t>Agregar GIT</w:t>
+      </w:r>
+      <w:r>
+        <w:rPr>
+          <w:noProof/>
+          <w:color w:val="00B050"/>
+          <w:sz w:val="24"/>
+          <w:szCs w:val="24"/>
+        </w:rPr>
+        <w:sym w:font="Wingdings" w:char="F0FC"/>
+      </w:r>
+    </w:p>
+    <w:p>
+      <w:pPr>
+        <w:pStyle w:val="Sinespaciado"/>
+        <w:numPr>
+          <w:ilvl w:val="0"/>
+          <w:numId w:val="1"/>
+        </w:numPr>
+        <w:rPr>
+          <w:sz w:val="24"/>
+          <w:szCs w:val="24"/>
+        </w:rPr>
+      </w:pPr>
+      <w:r>
+        <w:rPr>
+          <w:sz w:val="24"/>
+          <w:szCs w:val="24"/>
+        </w:rPr>
+        <w:t>Agregar campos nuevos como: nombre de empresa</w:t>
+      </w:r>
+      <w:r>
+        <w:rPr>
+          <w:noProof/>
+          <w:color w:val="00B050"/>
+          <w:sz w:val="24"/>
+          <w:szCs w:val="24"/>
+        </w:rPr>
+        <w:sym w:font="Wingdings" w:char="F0FC"/>
+      </w:r>
+    </w:p>
+    <w:p>
+      <w:pPr>
+        <w:pStyle w:val="Sinespaciado"/>
+        <w:numPr>
+          <w:ilvl w:val="0"/>
+          <w:numId w:val="1"/>
+        </w:numPr>
+        <w:rPr>
+          <w:sz w:val="24"/>
+          <w:szCs w:val="24"/>
+        </w:rPr>
+      </w:pPr>
+      <w:r>
+        <w:rPr>
+          <w:sz w:val="24"/>
+          <w:szCs w:val="24"/>
+        </w:rPr>
+        <w:t>Basarme en el sistema que tienen en watts</w:t>
+      </w:r>
+      <w:r>
+        <w:rPr>
+          <w:noProof/>
+          <w:color w:val="00B050"/>
+          <w:sz w:val="24"/>
+          <w:szCs w:val="24"/>
+        </w:rPr>
+        <w:sym w:font="Wingdings" w:char="F0FC"/>
+      </w:r>
+    </w:p>
+    <w:p>
+      <w:pPr>
+        <w:pStyle w:val="Sinespaciado"/>
+        <w:numPr>
+          <w:ilvl w:val="0"/>
+          <w:numId w:val="1"/>
+        </w:numPr>
+        <w:rPr>
+          <w:sz w:val="24"/>
+          <w:szCs w:val="24"/>
+        </w:rPr>
+      </w:pPr>
+      <w:r>
+        <w:rPr>
+          <w:sz w:val="24"/>
+          <w:szCs w:val="24"/>
+        </w:rPr>
+        <w:t xml:space="preserve">Poner si </w:t>
+      </w:r>
+      <w:r>
+        <w:rPr>
+          <w:sz w:val="24"/>
+          <w:szCs w:val="24"/>
+        </w:rPr>
+        <w:t>está</w:t>
+      </w:r>
+      <w:r>
+        <w:rPr>
+          <w:sz w:val="24"/>
+          <w:szCs w:val="24"/>
+        </w:rPr>
+        <w:t xml:space="preserve"> en verde (autorizado) o rojo (no autorizado)</w:t>
+      </w:r>
+    </w:p>
+    <w:p>
+      <w:pPr>
+        <w:pStyle w:val="Sinespaciado"/>
+        <w:numPr>
+          <w:ilvl w:val="0"/>
+          <w:numId w:val="1"/>
+        </w:numPr>
+        <w:rPr>
+          <w:sz w:val="24"/>
+          <w:szCs w:val="24"/>
+        </w:rPr>
+      </w:pPr>
+      <w:r>
+        <w:rPr>
+          <w:sz w:val="24"/>
+          <w:szCs w:val="24"/>
+        </w:rPr>
+        <w:t xml:space="preserve">Evitar poner puntos y comas en el </w:t>
+      </w:r>
+      <w:proofErr w:type="spellStart"/>
+      <w:r>
+        <w:rPr>
+          <w:sz w:val="24"/>
+          <w:szCs w:val="24"/>
+        </w:rPr>
+        <w:t>rut</w:t>
+      </w:r>
+      <w:proofErr w:type="spellEnd"/>
+      <w:r>
+        <w:rPr>
+          <w:sz w:val="24"/>
+          <w:szCs w:val="24"/>
+        </w:rPr>
+        <w:t xml:space="preserve"> además de dar un máximo de caracteres</w:t>
+      </w:r>
+      <w:r>
+        <w:rPr>
+          <w:noProof/>
+          <w:color w:val="00B050"/>
+          <w:sz w:val="24"/>
+          <w:szCs w:val="24"/>
+        </w:rPr>
+        <w:sym w:font="Wingdings" w:char="F0FC"/>
+      </w:r>
+    </w:p>
+    <w:p>
+      <w:pPr>
+        <w:pStyle w:val="Sinespaciado"/>
+        <w:numPr>
+          <w:ilvl w:val="0"/>
+          <w:numId w:val="1"/>
+        </w:numPr>
+        <w:rPr>
+          <w:sz w:val="24"/>
+          <w:szCs w:val="24"/>
+        </w:rPr>
+      </w:pPr>
+      <w:r>
+        <w:rPr>
+          <w:sz w:val="24"/>
+          <w:szCs w:val="24"/>
+        </w:rPr>
+        <w:t>Que permita buscar por nombre en conjunto con el apellido en una sola búsqueda</w:t>
+      </w:r>
+      <w:r>
+        <w:rPr>
+          <w:noProof/>
+          <w:color w:val="00B050"/>
+          <w:sz w:val="24"/>
+          <w:szCs w:val="24"/>
+        </w:rPr>
+        <w:sym w:font="Wingdings" w:char="F0FC"/>
+      </w:r>
+    </w:p>
+    <w:p>
+      <w:pPr>
+        <w:pStyle w:val="Sinespaciado"/>
+        <w:numPr>
+          <w:ilvl w:val="0"/>
+          <w:numId w:val="1"/>
+        </w:numPr>
+        <w:rPr>
+          <w:sz w:val="24"/>
+          <w:szCs w:val="24"/>
+        </w:rPr>
+      </w:pPr>
+      <w:r>
+        <w:rPr>
+          <w:noProof/>
+          <w:sz w:val="24"/>
+          <w:szCs w:val="24"/>
+        </w:rPr>
+        <w:t>Que al presionar el texto de los labels enfoque el input</w:t>
+      </w:r>
+      <w:r>
+        <w:rPr>
+          <w:noProof/>
+          <w:color w:val="00B050"/>
+          <w:sz w:val="24"/>
+          <w:szCs w:val="24"/>
+        </w:rPr>
+        <w:sym w:font="Wingdings" w:char="F0FC"/>
+      </w:r>
+    </w:p>
+    <w:p>
+      <w:pPr>
+        <w:pStyle w:val="Sinespaciado"/>
+        <w:numPr>
+          <w:ilvl w:val="0"/>
+          <w:numId w:val="1"/>
+        </w:numPr>
+        <w:rPr>
+          <w:sz w:val="24"/>
+          <w:szCs w:val="24"/>
+        </w:rPr>
+      </w:pPr>
+      <w:r>
+        <w:rPr>
+          <w:sz w:val="24"/>
+          <w:szCs w:val="24"/>
+        </w:rPr>
+        <w:t xml:space="preserve">Validar </w:t>
+      </w:r>
+      <w:proofErr w:type="spellStart"/>
+      <w:r>
+        <w:rPr>
+          <w:sz w:val="24"/>
+          <w:szCs w:val="24"/>
+        </w:rPr>
+        <w:t>textbox</w:t>
+      </w:r>
+      <w:proofErr w:type="spellEnd"/>
+      <w:r>
+        <w:rPr>
+          <w:sz w:val="24"/>
+          <w:szCs w:val="24"/>
+        </w:rPr>
+        <w:t xml:space="preserve"> con </w:t>
+      </w:r>
+      <w:proofErr w:type="spellStart"/>
+      <w:r>
+        <w:rPr>
+          <w:sz w:val="24"/>
+          <w:szCs w:val="24"/>
+        </w:rPr>
+        <w:t>javascript</w:t>
+      </w:r>
+      <w:proofErr w:type="spellEnd"/>
+      <w:r>
+        <w:rPr>
+          <w:sz w:val="24"/>
+          <w:szCs w:val="24"/>
+        </w:rPr>
+        <w:t>. Validar campos obligatorios y opcionales, que lo vea el cliente</w:t>
+      </w:r>
+      <w:r>
+        <w:rPr>
+          <w:noProof/>
+          <w:color w:val="00B050"/>
+          <w:sz w:val="24"/>
+          <w:szCs w:val="24"/>
+        </w:rPr>
+        <w:sym w:font="Wingdings" w:char="F0FC"/>
+      </w:r>
+    </w:p>
+    <w:p>
+      <w:pPr>
+        <w:pStyle w:val="Sinespaciado"/>
+        <w:numPr>
+          <w:ilvl w:val="0"/>
+          <w:numId w:val="1"/>
+        </w:numPr>
+        <w:rPr>
+          <w:sz w:val="24"/>
+          <w:szCs w:val="24"/>
+        </w:rPr>
+      </w:pPr>
+      <w:r>
+        <w:rPr>
+          <w:sz w:val="24"/>
+          <w:szCs w:val="24"/>
+        </w:rPr>
+        <w:t xml:space="preserve">Limitar </w:t>
+      </w:r>
+      <w:r>
+        <w:rPr>
+          <w:sz w:val="24"/>
+          <w:szCs w:val="24"/>
+        </w:rPr>
+        <w:t>número</w:t>
+      </w:r>
+      <w:r>
+        <w:rPr>
+          <w:sz w:val="24"/>
+          <w:szCs w:val="24"/>
+        </w:rPr>
+        <w:t xml:space="preserve"> de resultados que se muestran automáticamente. </w:t>
+      </w:r>
+      <w:r>
+        <w:rPr>
+          <w:sz w:val="24"/>
+          <w:szCs w:val="24"/>
+        </w:rPr>
+        <w:t>Quizás</w:t>
+      </w:r>
+      <w:r>
+        <w:rPr>
+          <w:sz w:val="24"/>
+          <w:szCs w:val="24"/>
+        </w:rPr>
+        <w:t xml:space="preserve"> con una </w:t>
+      </w:r>
+      <w:r>
+        <w:rPr>
+          <w:sz w:val="24"/>
+          <w:szCs w:val="24"/>
+        </w:rPr>
+        <w:t>paginación</w:t>
+      </w:r>
+      <w:r>
+        <w:rPr>
+          <w:sz w:val="24"/>
+          <w:szCs w:val="24"/>
+        </w:rPr>
+        <w:t xml:space="preserve"> en </w:t>
+      </w:r>
+      <w:proofErr w:type="spellStart"/>
+      <w:r>
+        <w:rPr>
+          <w:sz w:val="24"/>
+          <w:szCs w:val="24"/>
+        </w:rPr>
+        <w:t>javascript</w:t>
+      </w:r>
+      <w:proofErr w:type="spellEnd"/>
+    </w:p>
+    <w:p>
+      <w:pPr>
+        <w:pStyle w:val="Sinespaciado"/>
+        <w:numPr>
+          <w:ilvl w:val="0"/>
+          <w:numId w:val="1"/>
+        </w:numPr>
+        <w:rPr>
+          <w:sz w:val="24"/>
+          <w:szCs w:val="24"/>
+        </w:rPr>
+      </w:pPr>
+      <w:r>
+        <w:rPr>
+          <w:sz w:val="24"/>
+          <w:szCs w:val="24"/>
+        </w:rPr>
+        <w:t xml:space="preserve">Poner un mensaje de error cuando el </w:t>
+      </w:r>
+      <w:proofErr w:type="spellStart"/>
+      <w:r>
+        <w:rPr>
+          <w:sz w:val="24"/>
+          <w:szCs w:val="24"/>
+        </w:rPr>
+        <w:t>rut</w:t>
+      </w:r>
+      <w:proofErr w:type="spellEnd"/>
+      <w:r>
+        <w:rPr>
+          <w:sz w:val="24"/>
+          <w:szCs w:val="24"/>
+        </w:rPr>
+        <w:t xml:space="preserve"> </w:t>
+      </w:r>
+      <w:r>
+        <w:rPr>
+          <w:sz w:val="24"/>
+          <w:szCs w:val="24"/>
+        </w:rPr>
+        <w:t>este duplicado</w:t>
+      </w:r>
+      <w:r>
+        <w:rPr>
+          <w:sz w:val="24"/>
+          <w:szCs w:val="24"/>
+        </w:rPr>
+        <w:t xml:space="preserve"> en la base de datos</w:t>
+      </w:r>
+      <w:r>
+        <w:rPr>
+          <w:noProof/>
+          <w:color w:val="00B050"/>
+          <w:sz w:val="24"/>
+          <w:szCs w:val="24"/>
+        </w:rPr>
+        <w:sym w:font="Wingdings" w:char="F0FC"/>
+      </w:r>
+    </w:p>
+    <w:p>
+      <w:pPr>
+        <w:pStyle w:val="Sinespaciado"/>
+        <w:numPr>
+          <w:ilvl w:val="0"/>
+          <w:numId w:val="1"/>
+        </w:numPr>
+        <w:rPr>
+          <w:sz w:val="24"/>
+          <w:szCs w:val="24"/>
+        </w:rPr>
+      </w:pPr>
+      <w:r>
+        <w:rPr>
+          <w:sz w:val="24"/>
+          <w:szCs w:val="24"/>
+        </w:rPr>
+        <w:t xml:space="preserve">Personalizar que envíe mensajes personalizados a errores de </w:t>
+      </w:r>
+      <w:proofErr w:type="spellStart"/>
+      <w:r>
+        <w:rPr>
+          <w:sz w:val="24"/>
+          <w:szCs w:val="24"/>
+        </w:rPr>
+        <w:t>mysql</w:t>
+      </w:r>
+      <w:proofErr w:type="spellEnd"/>
+      <w:r>
+        <w:rPr>
+          <w:sz w:val="24"/>
+          <w:szCs w:val="24"/>
+        </w:rPr>
+        <w:t xml:space="preserve"> </w:t>
+      </w:r>
+    </w:p>
+    <w:p>
+      <w:pPr>
+        <w:pStyle w:val="Sinespaciado"/>
+        <w:numPr>
+          <w:ilvl w:val="0"/>
+          <w:numId w:val="1"/>
+        </w:numPr>
+        <w:rPr>
+          <w:sz w:val="24"/>
+          <w:szCs w:val="24"/>
+        </w:rPr>
+      </w:pPr>
+      <w:r>
+        <w:rPr>
+          <w:sz w:val="24"/>
+          <w:szCs w:val="24"/>
+        </w:rPr>
+        <w:t xml:space="preserve">Crear un </w:t>
+      </w:r>
+      <w:proofErr w:type="spellStart"/>
+      <w:r>
+        <w:rPr>
+          <w:sz w:val="24"/>
+          <w:szCs w:val="24"/>
+        </w:rPr>
+        <w:t>login</w:t>
+      </w:r>
+      <w:proofErr w:type="spellEnd"/>
+      <w:r>
+        <w:rPr>
+          <w:sz w:val="24"/>
+          <w:szCs w:val="24"/>
+        </w:rPr>
+        <w:t xml:space="preserve"> de acceso con privilegios</w:t>
+      </w:r>
+    </w:p>
+    <w:p>
+      <w:pPr>
+        <w:pStyle w:val="Sinespaciado"/>
+        <w:numPr>
+          <w:ilvl w:val="0"/>
+          <w:numId w:val="1"/>
+        </w:numPr>
+        <w:rPr>
+          <w:sz w:val="24"/>
+          <w:szCs w:val="24"/>
+        </w:rPr>
+      </w:pPr>
+      <w:r>
+        <w:rPr>
+          <w:sz w:val="24"/>
+          <w:szCs w:val="24"/>
+        </w:rPr>
+        <w:t xml:space="preserve">Versionar proyecto (una versión con puro </w:t>
+      </w:r>
+      <w:proofErr w:type="spellStart"/>
+      <w:r>
+        <w:rPr>
+          <w:sz w:val="24"/>
+          <w:szCs w:val="24"/>
+        </w:rPr>
+        <w:t>backend</w:t>
+      </w:r>
+      <w:proofErr w:type="spellEnd"/>
+      <w:r>
+        <w:rPr>
+          <w:sz w:val="24"/>
+          <w:szCs w:val="24"/>
+        </w:rPr>
+        <w:t xml:space="preserve"> y otra versión con </w:t>
+      </w:r>
+      <w:proofErr w:type="spellStart"/>
+      <w:r>
+        <w:rPr>
+          <w:sz w:val="24"/>
+          <w:szCs w:val="24"/>
+        </w:rPr>
+        <w:t>backend</w:t>
+      </w:r>
+      <w:proofErr w:type="spellEnd"/>
+      <w:r>
+        <w:rPr>
+          <w:sz w:val="24"/>
+          <w:szCs w:val="24"/>
+        </w:rPr>
+        <w:t xml:space="preserve"> más el CSS o estilos</w:t>
+      </w:r>
+    </w:p>
+    <w:p>
+      <w:pPr>
+        <w:pStyle w:val="Sinespaciado"/>
+        <w:numPr>
+          <w:ilvl w:val="0"/>
+          <w:numId w:val="1"/>
+        </w:numPr>
+        <w:rPr>
+          <w:sz w:val="24"/>
+          <w:szCs w:val="24"/>
+        </w:rPr>
+      </w:pPr>
+      <w:r>
+        <w:rPr>
+          <w:sz w:val="24"/>
+          <w:szCs w:val="24"/>
+        </w:rPr>
+        <w:t>Que sea responsive</w:t>
+      </w:r>
+    </w:p>
+    <w:p>
+      <w:pPr>
+        <w:pStyle w:val="Sinespaciado"/>
+        <w:numPr>
+          <w:ilvl w:val="0"/>
+          <w:numId w:val="1"/>
+        </w:numPr>
+        <w:rPr>
+          <w:sz w:val="24"/>
+          <w:szCs w:val="24"/>
+        </w:rPr>
+      </w:pPr>
+      <w:r>
+        <w:rPr>
+          <w:sz w:val="24"/>
+          <w:szCs w:val="24"/>
+        </w:rPr>
+        <w:t xml:space="preserve">Comentar bloques de </w:t>
+      </w:r>
+      <w:proofErr w:type="spellStart"/>
+      <w:r>
+        <w:rPr>
+          <w:sz w:val="24"/>
+          <w:szCs w:val="24"/>
+        </w:rPr>
+        <w:t>codigo</w:t>
+      </w:r>
+      <w:proofErr w:type="spellEnd"/>
+    </w:p>
+    <w:p>
+      <w:pPr>
+        <w:pStyle w:val="Sinespaciado"/>
+        <w:rPr>
+          <w:sz w:val="24"/>
+          <w:szCs w:val="24"/>
+        </w:rPr>
+      </w:pPr>
     </w:p>
     <w:p>
       <w:pPr>
@@ -576,6 +763,24 @@
           <w:szCs w:val="28"/>
         </w:rPr>
       </w:pPr>
+      <w:r>
+        <w:rPr>
+          <w:color w:val="00B050"/>
+          <w:sz w:val="28"/>
+          <w:szCs w:val="28"/>
+        </w:rPr>
+        <w:t>Requerimientos segunda parte</w:t>
+      </w:r>
+    </w:p>
+    <w:p>
+      <w:pPr>
+        <w:pStyle w:val="Sinespaciado"/>
+        <w:rPr>
+          <w:color w:val="00B050"/>
+          <w:sz w:val="28"/>
+          <w:szCs w:val="28"/>
+        </w:rPr>
+      </w:pPr>
     </w:p>
     <w:p>
       <w:pPr>
@@ -654,7 +859,23 @@
           <w:sz w:val="24"/>
           <w:szCs w:val="24"/>
         </w:rPr>
-        <w:t xml:space="preserve">Hacer un manual en pdf para el usuario poniéndole de alguna forma los requerimientos </w:t>
+        <w:t xml:space="preserve">Hacer un manual en </w:t>
+      </w:r>
+      <w:proofErr w:type="spellStart"/>
+      <w:r>
+        <w:rPr>
+          <w:sz w:val="24"/>
+          <w:szCs w:val="24"/>
+        </w:rPr>
+        <w:t>pdf</w:t>
+      </w:r>
+      <w:proofErr w:type="spellEnd"/>
+      <w:r>
+        <w:rPr>
+          <w:sz w:val="24"/>
+          <w:szCs w:val="24"/>
+        </w:rPr>
+        <w:t xml:space="preserve"> para el usuario poniéndole de alguna forma los requerimientos </w:t>
       </w:r>
     </w:p>
     <w:p>

</xml_diff>

<commit_message>
commit 10 - con sql limit coloque un maximo de 10 resultados
</commit_message>
<xml_diff>
--- a/otros archivos/requerimientos.docx
+++ b/otros archivos/requerimientos.docx
@@ -512,56 +512,6 @@
         <w:t>javascript</w:t>
       </w:r>
       <w:proofErr w:type="spellEnd"/>
-    </w:p>
-    <w:p>
-      <w:pPr>
-        <w:pStyle w:val="Sinespaciado"/>
-        <w:numPr>
-          <w:ilvl w:val="0"/>
-          <w:numId w:val="1"/>
-        </w:numPr>
-        <w:rPr>
-          <w:sz w:val="24"/>
-          <w:szCs w:val="24"/>
-        </w:rPr>
-      </w:pPr>
-      <w:r>
-        <w:rPr>
-          <w:sz w:val="24"/>
-          <w:szCs w:val="24"/>
-        </w:rPr>
-        <w:t xml:space="preserve">Poner un mensaje de error cuando el </w:t>
-      </w:r>
-      <w:proofErr w:type="spellStart"/>
-      <w:r>
-        <w:rPr>
-          <w:sz w:val="24"/>
-          <w:szCs w:val="24"/>
-        </w:rPr>
-        <w:t>rut</w:t>
-      </w:r>
-      <w:proofErr w:type="spellEnd"/>
-      <w:r>
-        <w:rPr>
-          <w:sz w:val="24"/>
-          <w:szCs w:val="24"/>
-        </w:rPr>
-        <w:t xml:space="preserve"> </w:t>
-      </w:r>
-      <w:r>
-        <w:rPr>
-          <w:sz w:val="24"/>
-          <w:szCs w:val="24"/>
-        </w:rPr>
-        <w:t>este duplicado</w:t>
-      </w:r>
-      <w:r>
-        <w:rPr>
-          <w:sz w:val="24"/>
-          <w:szCs w:val="24"/>
-        </w:rPr>
-        <w:t xml:space="preserve"> en la base de datos</w:t>
-      </w:r>
       <w:r>
         <w:rPr>
           <w:noProof/>
@@ -570,6 +520,102 @@
           <w:szCs w:val="24"/>
         </w:rPr>
         <w:sym w:font="Wingdings" w:char="F0FC"/>
+      </w:r>
+    </w:p>
+    <w:p>
+      <w:pPr>
+        <w:pStyle w:val="Sinespaciado"/>
+        <w:numPr>
+          <w:ilvl w:val="0"/>
+          <w:numId w:val="1"/>
+        </w:numPr>
+        <w:rPr>
+          <w:sz w:val="24"/>
+          <w:szCs w:val="24"/>
+        </w:rPr>
+      </w:pPr>
+      <w:r>
+        <w:rPr>
+          <w:sz w:val="24"/>
+          <w:szCs w:val="24"/>
+        </w:rPr>
+        <w:t xml:space="preserve">Poner un mensaje de error cuando el </w:t>
+      </w:r>
+      <w:proofErr w:type="spellStart"/>
+      <w:r>
+        <w:rPr>
+          <w:sz w:val="24"/>
+          <w:szCs w:val="24"/>
+        </w:rPr>
+        <w:t>rut</w:t>
+      </w:r>
+      <w:proofErr w:type="spellEnd"/>
+      <w:r>
+        <w:rPr>
+          <w:sz w:val="24"/>
+          <w:szCs w:val="24"/>
+        </w:rPr>
+        <w:t xml:space="preserve"> </w:t>
+      </w:r>
+      <w:r>
+        <w:rPr>
+          <w:sz w:val="24"/>
+          <w:szCs w:val="24"/>
+        </w:rPr>
+        <w:t>este duplicado</w:t>
+      </w:r>
+      <w:r>
+        <w:rPr>
+          <w:sz w:val="24"/>
+          <w:szCs w:val="24"/>
+        </w:rPr>
+        <w:t xml:space="preserve"> en la base de datos</w:t>
+      </w:r>
+      <w:r>
+        <w:rPr>
+          <w:noProof/>
+          <w:color w:val="00B050"/>
+          <w:sz w:val="24"/>
+          <w:szCs w:val="24"/>
+        </w:rPr>
+        <w:sym w:font="Wingdings" w:char="F0FC"/>
+      </w:r>
+    </w:p>
+    <w:p>
+      <w:pPr>
+        <w:pStyle w:val="Sinespaciado"/>
+        <w:numPr>
+          <w:ilvl w:val="0"/>
+          <w:numId w:val="1"/>
+        </w:numPr>
+        <w:rPr>
+          <w:sz w:val="24"/>
+          <w:szCs w:val="24"/>
+        </w:rPr>
+      </w:pPr>
+      <w:r>
+        <w:rPr>
+          <w:noProof/>
+          <w:sz w:val="24"/>
+          <w:szCs w:val="24"/>
+        </w:rPr>
+        <w:t xml:space="preserve">En requerimiento de rut duplicado me crea un nuevo error. Cuando quiero </w:t>
+      </w:r>
+      <w:r>
+        <w:rPr>
+          <w:noProof/>
+          <w:sz w:val="24"/>
+          <w:szCs w:val="24"/>
+        </w:rPr>
+        <w:t>editar</w:t>
+      </w:r>
+      <w:r>
+        <w:rPr>
+          <w:noProof/>
+          <w:sz w:val="24"/>
+          <w:szCs w:val="24"/>
+        </w:rPr>
+        <w:t xml:space="preserve"> el registro me dice que el rut esta duplicado</w:t>
       </w:r>
     </w:p>
     <w:p>

</xml_diff>

<commit_message>
commit 12 - bloquea input rut
</commit_message>
<xml_diff>
--- a/otros archivos/requerimientos.docx
+++ b/otros archivos/requerimientos.docx
@@ -45,760 +45,603 @@
           <w:sz w:val="28"/>
           <w:szCs w:val="28"/>
         </w:rPr>
-        <w:t xml:space="preserve">Tomar de base el proyecto del </w:t>
-      </w:r>
-      <w:proofErr w:type="spellStart"/>
-      <w:r>
+        <w:t>Tomar de base el proyecto del crud descargado y cambiar algunas cosas como:</w:t>
+      </w:r>
+    </w:p>
+    <w:p>
+      <w:pPr>
+        <w:pStyle w:val="Sinespaciado"/>
+        <w:rPr>
+          <w:sz w:val="24"/>
+          <w:szCs w:val="24"/>
+        </w:rPr>
+      </w:pPr>
+    </w:p>
+    <w:p>
+      <w:pPr>
+        <w:pStyle w:val="Sinespaciado"/>
+        <w:numPr>
+          <w:ilvl w:val="0"/>
+          <w:numId w:val="1"/>
+        </w:numPr>
+        <w:rPr>
+          <w:sz w:val="24"/>
+          <w:szCs w:val="24"/>
+        </w:rPr>
+      </w:pPr>
+      <w:r>
+        <w:rPr>
+          <w:sz w:val="24"/>
+          <w:szCs w:val="24"/>
+        </w:rPr>
+        <w:t>Nombre de la base de datos</w:t>
+      </w:r>
+    </w:p>
+    <w:p>
+      <w:pPr>
+        <w:pStyle w:val="Sinespaciado"/>
+        <w:numPr>
+          <w:ilvl w:val="0"/>
+          <w:numId w:val="1"/>
+        </w:numPr>
+        <w:rPr>
+          <w:sz w:val="24"/>
+          <w:szCs w:val="24"/>
+        </w:rPr>
+      </w:pPr>
+      <w:r>
+        <w:rPr>
+          <w:sz w:val="24"/>
+          <w:szCs w:val="24"/>
+        </w:rPr>
+        <w:t>Diseño css (tratar de quitar bootstrap)</w:t>
+      </w:r>
+      <w:r>
+        <w:rPr>
+          <w:noProof/>
+          <w:color w:val="00B050"/>
+          <w:sz w:val="24"/>
+          <w:szCs w:val="24"/>
+        </w:rPr>
+        <w:sym w:font="Wingdings" w:char="F0FC"/>
+      </w:r>
+    </w:p>
+    <w:p>
+      <w:pPr>
+        <w:pStyle w:val="Sinespaciado"/>
+        <w:numPr>
+          <w:ilvl w:val="0"/>
+          <w:numId w:val="1"/>
+        </w:numPr>
+        <w:rPr>
+          <w:sz w:val="24"/>
+          <w:szCs w:val="24"/>
+        </w:rPr>
+      </w:pPr>
+      <w:r>
+        <w:rPr>
+          <w:sz w:val="24"/>
+          <w:szCs w:val="24"/>
+        </w:rPr>
+        <w:t>Agregar GIT</w:t>
+      </w:r>
+      <w:r>
+        <w:rPr>
+          <w:noProof/>
+          <w:color w:val="00B050"/>
+          <w:sz w:val="24"/>
+          <w:szCs w:val="24"/>
+        </w:rPr>
+        <w:sym w:font="Wingdings" w:char="F0FC"/>
+      </w:r>
+    </w:p>
+    <w:p>
+      <w:pPr>
+        <w:pStyle w:val="Sinespaciado"/>
+        <w:numPr>
+          <w:ilvl w:val="0"/>
+          <w:numId w:val="1"/>
+        </w:numPr>
+        <w:rPr>
+          <w:sz w:val="24"/>
+          <w:szCs w:val="24"/>
+        </w:rPr>
+      </w:pPr>
+      <w:r>
+        <w:rPr>
+          <w:sz w:val="24"/>
+          <w:szCs w:val="24"/>
+        </w:rPr>
+        <w:t>Agregar campos nuevos como: nombre de empresa</w:t>
+      </w:r>
+      <w:r>
+        <w:rPr>
+          <w:noProof/>
+          <w:color w:val="00B050"/>
+          <w:sz w:val="24"/>
+          <w:szCs w:val="24"/>
+        </w:rPr>
+        <w:sym w:font="Wingdings" w:char="F0FC"/>
+      </w:r>
+    </w:p>
+    <w:p>
+      <w:pPr>
+        <w:pStyle w:val="Sinespaciado"/>
+        <w:numPr>
+          <w:ilvl w:val="0"/>
+          <w:numId w:val="1"/>
+        </w:numPr>
+        <w:rPr>
+          <w:sz w:val="24"/>
+          <w:szCs w:val="24"/>
+        </w:rPr>
+      </w:pPr>
+      <w:r>
+        <w:rPr>
+          <w:sz w:val="24"/>
+          <w:szCs w:val="24"/>
+        </w:rPr>
+        <w:t>Basarme en el sistema que tienen en watts</w:t>
+      </w:r>
+      <w:r>
+        <w:rPr>
+          <w:noProof/>
+          <w:color w:val="00B050"/>
+          <w:sz w:val="24"/>
+          <w:szCs w:val="24"/>
+        </w:rPr>
+        <w:sym w:font="Wingdings" w:char="F0FC"/>
+      </w:r>
+    </w:p>
+    <w:p>
+      <w:pPr>
+        <w:pStyle w:val="Sinespaciado"/>
+        <w:numPr>
+          <w:ilvl w:val="0"/>
+          <w:numId w:val="1"/>
+        </w:numPr>
+        <w:rPr>
+          <w:sz w:val="24"/>
+          <w:szCs w:val="24"/>
+        </w:rPr>
+      </w:pPr>
+      <w:r>
+        <w:rPr>
+          <w:sz w:val="24"/>
+          <w:szCs w:val="24"/>
+        </w:rPr>
+        <w:t xml:space="preserve">Poner si </w:t>
+      </w:r>
+      <w:r>
+        <w:rPr>
+          <w:sz w:val="24"/>
+          <w:szCs w:val="24"/>
+        </w:rPr>
+        <w:t>está</w:t>
+      </w:r>
+      <w:r>
+        <w:rPr>
+          <w:sz w:val="24"/>
+          <w:szCs w:val="24"/>
+        </w:rPr>
+        <w:t xml:space="preserve"> en verde (autorizado) o rojo (no autorizado)</w:t>
+      </w:r>
+    </w:p>
+    <w:p>
+      <w:pPr>
+        <w:pStyle w:val="Sinespaciado"/>
+        <w:numPr>
+          <w:ilvl w:val="0"/>
+          <w:numId w:val="1"/>
+        </w:numPr>
+        <w:rPr>
+          <w:sz w:val="24"/>
+          <w:szCs w:val="24"/>
+        </w:rPr>
+      </w:pPr>
+      <w:r>
+        <w:rPr>
+          <w:sz w:val="24"/>
+          <w:szCs w:val="24"/>
+        </w:rPr>
+        <w:t>Evitar poner puntos y comas en el rut además de dar un máximo de caracteres</w:t>
+      </w:r>
+      <w:r>
+        <w:rPr>
+          <w:noProof/>
+          <w:color w:val="00B050"/>
+          <w:sz w:val="24"/>
+          <w:szCs w:val="24"/>
+        </w:rPr>
+        <w:sym w:font="Wingdings" w:char="F0FC"/>
+      </w:r>
+    </w:p>
+    <w:p>
+      <w:pPr>
+        <w:pStyle w:val="Sinespaciado"/>
+        <w:numPr>
+          <w:ilvl w:val="0"/>
+          <w:numId w:val="1"/>
+        </w:numPr>
+        <w:rPr>
+          <w:sz w:val="24"/>
+          <w:szCs w:val="24"/>
+        </w:rPr>
+      </w:pPr>
+      <w:r>
+        <w:rPr>
+          <w:sz w:val="24"/>
+          <w:szCs w:val="24"/>
+        </w:rPr>
+        <w:t>Que permita buscar por nombre en conjunto con el apellido en una sola búsqueda</w:t>
+      </w:r>
+      <w:r>
+        <w:rPr>
+          <w:noProof/>
+          <w:color w:val="00B050"/>
+          <w:sz w:val="24"/>
+          <w:szCs w:val="24"/>
+        </w:rPr>
+        <w:sym w:font="Wingdings" w:char="F0FC"/>
+      </w:r>
+    </w:p>
+    <w:p>
+      <w:pPr>
+        <w:pStyle w:val="Sinespaciado"/>
+        <w:numPr>
+          <w:ilvl w:val="0"/>
+          <w:numId w:val="1"/>
+        </w:numPr>
+        <w:rPr>
+          <w:sz w:val="24"/>
+          <w:szCs w:val="24"/>
+        </w:rPr>
+      </w:pPr>
+      <w:r>
+        <w:rPr>
+          <w:noProof/>
+          <w:sz w:val="24"/>
+          <w:szCs w:val="24"/>
+        </w:rPr>
+        <w:t>Que al presionar el texto de los labels enfoque el input</w:t>
+      </w:r>
+      <w:r>
+        <w:rPr>
+          <w:noProof/>
+          <w:color w:val="00B050"/>
+          <w:sz w:val="24"/>
+          <w:szCs w:val="24"/>
+        </w:rPr>
+        <w:sym w:font="Wingdings" w:char="F0FC"/>
+      </w:r>
+    </w:p>
+    <w:p>
+      <w:pPr>
+        <w:pStyle w:val="Sinespaciado"/>
+        <w:numPr>
+          <w:ilvl w:val="0"/>
+          <w:numId w:val="1"/>
+        </w:numPr>
+        <w:rPr>
+          <w:sz w:val="24"/>
+          <w:szCs w:val="24"/>
+        </w:rPr>
+      </w:pPr>
+      <w:r>
+        <w:rPr>
+          <w:sz w:val="24"/>
+          <w:szCs w:val="24"/>
+        </w:rPr>
+        <w:t>Validar textbox con javascript. Validar campos obligatorios y opcionales, que lo vea el cliente</w:t>
+      </w:r>
+      <w:r>
+        <w:rPr>
+          <w:noProof/>
+          <w:color w:val="00B050"/>
+          <w:sz w:val="24"/>
+          <w:szCs w:val="24"/>
+        </w:rPr>
+        <w:sym w:font="Wingdings" w:char="F0FC"/>
+      </w:r>
+    </w:p>
+    <w:p>
+      <w:pPr>
+        <w:pStyle w:val="Sinespaciado"/>
+        <w:numPr>
+          <w:ilvl w:val="0"/>
+          <w:numId w:val="1"/>
+        </w:numPr>
+        <w:rPr>
+          <w:sz w:val="24"/>
+          <w:szCs w:val="24"/>
+        </w:rPr>
+      </w:pPr>
+      <w:r>
+        <w:rPr>
+          <w:sz w:val="24"/>
+          <w:szCs w:val="24"/>
+        </w:rPr>
+        <w:t xml:space="preserve">Limitar </w:t>
+      </w:r>
+      <w:r>
+        <w:rPr>
+          <w:sz w:val="24"/>
+          <w:szCs w:val="24"/>
+        </w:rPr>
+        <w:t>número</w:t>
+      </w:r>
+      <w:r>
+        <w:rPr>
+          <w:sz w:val="24"/>
+          <w:szCs w:val="24"/>
+        </w:rPr>
+        <w:t xml:space="preserve"> de resultados que se muestran automáticamente. </w:t>
+      </w:r>
+      <w:r>
+        <w:rPr>
+          <w:sz w:val="24"/>
+          <w:szCs w:val="24"/>
+        </w:rPr>
+        <w:t>Quizás</w:t>
+      </w:r>
+      <w:r>
+        <w:rPr>
+          <w:sz w:val="24"/>
+          <w:szCs w:val="24"/>
+        </w:rPr>
+        <w:t xml:space="preserve"> con una </w:t>
+      </w:r>
+      <w:r>
+        <w:rPr>
+          <w:sz w:val="24"/>
+          <w:szCs w:val="24"/>
+        </w:rPr>
+        <w:t>paginación</w:t>
+      </w:r>
+      <w:r>
+        <w:rPr>
+          <w:sz w:val="24"/>
+          <w:szCs w:val="24"/>
+        </w:rPr>
+        <w:t xml:space="preserve"> en javascript</w:t>
+      </w:r>
+      <w:r>
+        <w:rPr>
+          <w:noProof/>
+          <w:color w:val="00B050"/>
+          <w:sz w:val="24"/>
+          <w:szCs w:val="24"/>
+        </w:rPr>
+        <w:sym w:font="Wingdings" w:char="F0FC"/>
+      </w:r>
+    </w:p>
+    <w:p>
+      <w:pPr>
+        <w:pStyle w:val="Sinespaciado"/>
+        <w:numPr>
+          <w:ilvl w:val="0"/>
+          <w:numId w:val="1"/>
+        </w:numPr>
+        <w:rPr>
+          <w:sz w:val="24"/>
+          <w:szCs w:val="24"/>
+        </w:rPr>
+      </w:pPr>
+      <w:r>
+        <w:rPr>
+          <w:sz w:val="24"/>
+          <w:szCs w:val="24"/>
+        </w:rPr>
+        <w:t xml:space="preserve">Poner un mensaje de error cuando el rut </w:t>
+      </w:r>
+      <w:r>
+        <w:rPr>
+          <w:sz w:val="24"/>
+          <w:szCs w:val="24"/>
+        </w:rPr>
+        <w:t>este duplicado</w:t>
+      </w:r>
+      <w:r>
+        <w:rPr>
+          <w:sz w:val="24"/>
+          <w:szCs w:val="24"/>
+        </w:rPr>
+        <w:t xml:space="preserve"> en la base de datos</w:t>
+      </w:r>
+      <w:r>
+        <w:rPr>
+          <w:noProof/>
+          <w:color w:val="00B050"/>
+          <w:sz w:val="24"/>
+          <w:szCs w:val="24"/>
+        </w:rPr>
+        <w:sym w:font="Wingdings" w:char="F0FC"/>
+      </w:r>
+    </w:p>
+    <w:p>
+      <w:pPr>
+        <w:pStyle w:val="Sinespaciado"/>
+        <w:numPr>
+          <w:ilvl w:val="0"/>
+          <w:numId w:val="1"/>
+        </w:numPr>
+        <w:rPr>
+          <w:sz w:val="24"/>
+          <w:szCs w:val="24"/>
+        </w:rPr>
+      </w:pPr>
+      <w:r>
+        <w:rPr>
+          <w:noProof/>
+          <w:sz w:val="24"/>
+          <w:szCs w:val="24"/>
+        </w:rPr>
+        <w:t xml:space="preserve">En requerimiento de rut duplicado me crea un nuevo error. Cuando quiero </w:t>
+      </w:r>
+      <w:r>
+        <w:rPr>
+          <w:noProof/>
+          <w:sz w:val="24"/>
+          <w:szCs w:val="24"/>
+        </w:rPr>
+        <w:t>editar</w:t>
+      </w:r>
+      <w:r>
+        <w:rPr>
+          <w:noProof/>
+          <w:sz w:val="24"/>
+          <w:szCs w:val="24"/>
+        </w:rPr>
+        <w:t xml:space="preserve"> el registro me dice que el rut esta duplicado</w:t>
+      </w:r>
+    </w:p>
+    <w:p>
+      <w:pPr>
+        <w:pStyle w:val="Sinespaciado"/>
+        <w:numPr>
+          <w:ilvl w:val="0"/>
+          <w:numId w:val="1"/>
+        </w:numPr>
+        <w:rPr>
+          <w:sz w:val="24"/>
+          <w:szCs w:val="24"/>
+        </w:rPr>
+      </w:pPr>
+      <w:r>
+        <w:rPr>
+          <w:noProof/>
+          <w:sz w:val="24"/>
+          <w:szCs w:val="24"/>
+        </w:rPr>
+        <w:t>Poner cantidad total de registros</w:t>
+      </w:r>
+    </w:p>
+    <w:p>
+      <w:pPr>
+        <w:pStyle w:val="Sinespaciado"/>
+        <w:numPr>
+          <w:ilvl w:val="0"/>
+          <w:numId w:val="1"/>
+        </w:numPr>
+        <w:rPr>
+          <w:sz w:val="24"/>
+          <w:szCs w:val="24"/>
+        </w:rPr>
+      </w:pPr>
+      <w:r>
+        <w:rPr>
+          <w:sz w:val="24"/>
+          <w:szCs w:val="24"/>
+        </w:rPr>
+        <w:t xml:space="preserve">Personalizar que envíe mensajes personalizados a errores de mysql </w:t>
+      </w:r>
+    </w:p>
+    <w:p>
+      <w:pPr>
+        <w:pStyle w:val="Sinespaciado"/>
+        <w:numPr>
+          <w:ilvl w:val="0"/>
+          <w:numId w:val="1"/>
+        </w:numPr>
+        <w:rPr>
+          <w:sz w:val="24"/>
+          <w:szCs w:val="24"/>
+        </w:rPr>
+      </w:pPr>
+      <w:r>
+        <w:rPr>
+          <w:sz w:val="24"/>
+          <w:szCs w:val="24"/>
+        </w:rPr>
+        <w:t>Crear un login de acceso con privilegios</w:t>
+      </w:r>
+    </w:p>
+    <w:p>
+      <w:pPr>
+        <w:pStyle w:val="Sinespaciado"/>
+        <w:numPr>
+          <w:ilvl w:val="0"/>
+          <w:numId w:val="1"/>
+        </w:numPr>
+        <w:rPr>
+          <w:sz w:val="24"/>
+          <w:szCs w:val="24"/>
+        </w:rPr>
+      </w:pPr>
+      <w:r>
+        <w:rPr>
+          <w:sz w:val="24"/>
+          <w:szCs w:val="24"/>
+        </w:rPr>
+        <w:t>Versionar proyecto (una versión con puro backend y otra versión con backend más el CSS o estilos</w:t>
+      </w:r>
+    </w:p>
+    <w:p>
+      <w:pPr>
+        <w:pStyle w:val="Sinespaciado"/>
+        <w:numPr>
+          <w:ilvl w:val="0"/>
+          <w:numId w:val="1"/>
+        </w:numPr>
+        <w:rPr>
+          <w:sz w:val="24"/>
+          <w:szCs w:val="24"/>
+        </w:rPr>
+      </w:pPr>
+      <w:r>
+        <w:rPr>
+          <w:sz w:val="24"/>
+          <w:szCs w:val="24"/>
+        </w:rPr>
+        <w:t>Que sea responsive</w:t>
+      </w:r>
+    </w:p>
+    <w:p>
+      <w:pPr>
+        <w:pStyle w:val="Sinespaciado"/>
+        <w:numPr>
+          <w:ilvl w:val="0"/>
+          <w:numId w:val="1"/>
+        </w:numPr>
+        <w:rPr>
+          <w:sz w:val="24"/>
+          <w:szCs w:val="24"/>
+        </w:rPr>
+      </w:pPr>
+      <w:r>
+        <w:rPr>
+          <w:sz w:val="24"/>
+          <w:szCs w:val="24"/>
+        </w:rPr>
+        <w:t>Comentar bloques de codigo</w:t>
+      </w:r>
+    </w:p>
+    <w:p>
+      <w:pPr>
+        <w:pStyle w:val="Sinespaciado"/>
+        <w:rPr>
+          <w:sz w:val="24"/>
+          <w:szCs w:val="24"/>
+        </w:rPr>
+      </w:pPr>
+    </w:p>
+    <w:p>
+      <w:pPr>
+        <w:pStyle w:val="Sinespaciado"/>
         <w:rPr>
           <w:color w:val="00B050"/>
           <w:sz w:val="28"/>
           <w:szCs w:val="28"/>
         </w:rPr>
-        <w:t>crud</w:t>
-      </w:r>
-      <w:proofErr w:type="spellEnd"/>
+      </w:pPr>
       <w:r>
         <w:rPr>
           <w:color w:val="00B050"/>
           <w:sz w:val="28"/>
           <w:szCs w:val="28"/>
         </w:rPr>
-        <w:t xml:space="preserve"> descargado y cambiar algunas cosas como:</w:t>
-      </w:r>
-    </w:p>
-    <w:p>
-      <w:pPr>
-        <w:pStyle w:val="Sinespaciado"/>
-        <w:rPr>
-          <w:sz w:val="24"/>
-          <w:szCs w:val="24"/>
-        </w:rPr>
-      </w:pPr>
-    </w:p>
-    <w:p>
-      <w:pPr>
-        <w:pStyle w:val="Sinespaciado"/>
-        <w:numPr>
-          <w:ilvl w:val="0"/>
-          <w:numId w:val="1"/>
-        </w:numPr>
-        <w:rPr>
-          <w:sz w:val="24"/>
-          <w:szCs w:val="24"/>
-        </w:rPr>
-      </w:pPr>
-      <w:r>
-        <w:rPr>
-          <w:sz w:val="24"/>
-          <w:szCs w:val="24"/>
-        </w:rPr>
-        <w:t>Nombre de la base de datos</w:t>
-      </w:r>
-    </w:p>
-    <w:p>
-      <w:pPr>
-        <w:pStyle w:val="Sinespaciado"/>
-        <w:numPr>
-          <w:ilvl w:val="0"/>
-          <w:numId w:val="1"/>
-        </w:numPr>
-        <w:rPr>
-          <w:sz w:val="24"/>
-          <w:szCs w:val="24"/>
-        </w:rPr>
-      </w:pPr>
-      <w:r>
-        <w:rPr>
-          <w:sz w:val="24"/>
-          <w:szCs w:val="24"/>
-        </w:rPr>
-        <w:t xml:space="preserve">Diseño </w:t>
-      </w:r>
-      <w:proofErr w:type="spellStart"/>
-      <w:r>
-        <w:rPr>
-          <w:sz w:val="24"/>
-          <w:szCs w:val="24"/>
-        </w:rPr>
-        <w:t>css</w:t>
-      </w:r>
-      <w:proofErr w:type="spellEnd"/>
-      <w:r>
-        <w:rPr>
-          <w:sz w:val="24"/>
-          <w:szCs w:val="24"/>
-        </w:rPr>
-        <w:t xml:space="preserve"> (tratar de quitar </w:t>
-      </w:r>
-      <w:proofErr w:type="spellStart"/>
-      <w:r>
-        <w:rPr>
-          <w:sz w:val="24"/>
-          <w:szCs w:val="24"/>
-        </w:rPr>
-        <w:t>bootstrap</w:t>
-      </w:r>
-      <w:proofErr w:type="spellEnd"/>
-      <w:r>
-        <w:rPr>
-          <w:sz w:val="24"/>
-          <w:szCs w:val="24"/>
-        </w:rPr>
-        <w:t>)</w:t>
-      </w:r>
-      <w:r>
-        <w:rPr>
-          <w:noProof/>
-          <w:color w:val="00B050"/>
-          <w:sz w:val="24"/>
-          <w:szCs w:val="24"/>
-        </w:rPr>
-        <w:sym w:font="Wingdings" w:char="F0FC"/>
-      </w:r>
-    </w:p>
-    <w:p>
-      <w:pPr>
-        <w:pStyle w:val="Sinespaciado"/>
-        <w:numPr>
-          <w:ilvl w:val="0"/>
-          <w:numId w:val="1"/>
-        </w:numPr>
-        <w:rPr>
-          <w:sz w:val="24"/>
-          <w:szCs w:val="24"/>
-        </w:rPr>
-      </w:pPr>
-      <w:r>
-        <w:rPr>
-          <w:sz w:val="24"/>
-          <w:szCs w:val="24"/>
-        </w:rPr>
-        <w:t>Agregar GIT</w:t>
-      </w:r>
-      <w:r>
-        <w:rPr>
-          <w:noProof/>
-          <w:color w:val="00B050"/>
-          <w:sz w:val="24"/>
-          <w:szCs w:val="24"/>
-        </w:rPr>
-        <w:sym w:font="Wingdings" w:char="F0FC"/>
-      </w:r>
-    </w:p>
-    <w:p>
-      <w:pPr>
-        <w:pStyle w:val="Sinespaciado"/>
-        <w:numPr>
-          <w:ilvl w:val="0"/>
-          <w:numId w:val="1"/>
-        </w:numPr>
-        <w:rPr>
-          <w:sz w:val="24"/>
-          <w:szCs w:val="24"/>
-        </w:rPr>
-      </w:pPr>
-      <w:r>
-        <w:rPr>
-          <w:sz w:val="24"/>
-          <w:szCs w:val="24"/>
-        </w:rPr>
-        <w:t>Agregar campos nuevos como: nombre de empresa</w:t>
-      </w:r>
-      <w:r>
-        <w:rPr>
-          <w:noProof/>
-          <w:color w:val="00B050"/>
-          <w:sz w:val="24"/>
-          <w:szCs w:val="24"/>
-        </w:rPr>
-        <w:sym w:font="Wingdings" w:char="F0FC"/>
-      </w:r>
-    </w:p>
-    <w:p>
-      <w:pPr>
-        <w:pStyle w:val="Sinespaciado"/>
-        <w:numPr>
-          <w:ilvl w:val="0"/>
-          <w:numId w:val="1"/>
-        </w:numPr>
-        <w:rPr>
-          <w:sz w:val="24"/>
-          <w:szCs w:val="24"/>
-        </w:rPr>
-      </w:pPr>
-      <w:r>
-        <w:rPr>
-          <w:sz w:val="24"/>
-          <w:szCs w:val="24"/>
-        </w:rPr>
-        <w:t>Basarme en el sistema que tienen en watts</w:t>
-      </w:r>
-      <w:r>
-        <w:rPr>
-          <w:noProof/>
-          <w:color w:val="00B050"/>
-          <w:sz w:val="24"/>
-          <w:szCs w:val="24"/>
-        </w:rPr>
-        <w:sym w:font="Wingdings" w:char="F0FC"/>
-      </w:r>
-    </w:p>
-    <w:p>
-      <w:pPr>
-        <w:pStyle w:val="Sinespaciado"/>
-        <w:numPr>
-          <w:ilvl w:val="0"/>
-          <w:numId w:val="1"/>
-        </w:numPr>
-        <w:rPr>
-          <w:sz w:val="24"/>
-          <w:szCs w:val="24"/>
-        </w:rPr>
-      </w:pPr>
-      <w:r>
-        <w:rPr>
-          <w:sz w:val="24"/>
-          <w:szCs w:val="24"/>
-        </w:rPr>
-        <w:t xml:space="preserve">Poner si </w:t>
-      </w:r>
-      <w:r>
-        <w:rPr>
-          <w:sz w:val="24"/>
-          <w:szCs w:val="24"/>
-        </w:rPr>
-        <w:t>está</w:t>
-      </w:r>
-      <w:r>
-        <w:rPr>
-          <w:sz w:val="24"/>
-          <w:szCs w:val="24"/>
-        </w:rPr>
-        <w:t xml:space="preserve"> en verde (autorizado) o rojo (no autorizado)</w:t>
-      </w:r>
-    </w:p>
-    <w:p>
-      <w:pPr>
-        <w:pStyle w:val="Sinespaciado"/>
-        <w:numPr>
-          <w:ilvl w:val="0"/>
-          <w:numId w:val="1"/>
-        </w:numPr>
-        <w:rPr>
-          <w:sz w:val="24"/>
-          <w:szCs w:val="24"/>
-        </w:rPr>
-      </w:pPr>
-      <w:r>
-        <w:rPr>
-          <w:sz w:val="24"/>
-          <w:szCs w:val="24"/>
-        </w:rPr>
-        <w:t xml:space="preserve">Evitar poner puntos y comas en el </w:t>
-      </w:r>
-      <w:proofErr w:type="spellStart"/>
-      <w:r>
-        <w:rPr>
-          <w:sz w:val="24"/>
-          <w:szCs w:val="24"/>
-        </w:rPr>
-        <w:t>rut</w:t>
-      </w:r>
-      <w:proofErr w:type="spellEnd"/>
-      <w:r>
-        <w:rPr>
-          <w:sz w:val="24"/>
-          <w:szCs w:val="24"/>
-        </w:rPr>
-        <w:t xml:space="preserve"> además de dar un máximo de caracteres</w:t>
-      </w:r>
-      <w:r>
-        <w:rPr>
-          <w:noProof/>
-          <w:color w:val="00B050"/>
-          <w:sz w:val="24"/>
-          <w:szCs w:val="24"/>
-        </w:rPr>
-        <w:sym w:font="Wingdings" w:char="F0FC"/>
-      </w:r>
-    </w:p>
-    <w:p>
-      <w:pPr>
-        <w:pStyle w:val="Sinespaciado"/>
-        <w:numPr>
-          <w:ilvl w:val="0"/>
-          <w:numId w:val="1"/>
-        </w:numPr>
-        <w:rPr>
-          <w:sz w:val="24"/>
-          <w:szCs w:val="24"/>
-        </w:rPr>
-      </w:pPr>
-      <w:r>
-        <w:rPr>
-          <w:sz w:val="24"/>
-          <w:szCs w:val="24"/>
-        </w:rPr>
-        <w:t>Que permita buscar por nombre en conjunto con el apellido en una sola búsqueda</w:t>
-      </w:r>
-      <w:r>
-        <w:rPr>
-          <w:noProof/>
-          <w:color w:val="00B050"/>
-          <w:sz w:val="24"/>
-          <w:szCs w:val="24"/>
-        </w:rPr>
-        <w:sym w:font="Wingdings" w:char="F0FC"/>
-      </w:r>
-    </w:p>
-    <w:p>
-      <w:pPr>
-        <w:pStyle w:val="Sinespaciado"/>
-        <w:numPr>
-          <w:ilvl w:val="0"/>
-          <w:numId w:val="1"/>
-        </w:numPr>
-        <w:rPr>
-          <w:sz w:val="24"/>
-          <w:szCs w:val="24"/>
-        </w:rPr>
-      </w:pPr>
-      <w:r>
-        <w:rPr>
-          <w:noProof/>
-          <w:sz w:val="24"/>
-          <w:szCs w:val="24"/>
-        </w:rPr>
-        <w:t>Que al presionar el texto de los labels enfoque el input</w:t>
-      </w:r>
-      <w:r>
-        <w:rPr>
-          <w:noProof/>
-          <w:color w:val="00B050"/>
-          <w:sz w:val="24"/>
-          <w:szCs w:val="24"/>
-        </w:rPr>
-        <w:sym w:font="Wingdings" w:char="F0FC"/>
-      </w:r>
-    </w:p>
-    <w:p>
-      <w:pPr>
-        <w:pStyle w:val="Sinespaciado"/>
-        <w:numPr>
-          <w:ilvl w:val="0"/>
-          <w:numId w:val="1"/>
-        </w:numPr>
-        <w:rPr>
-          <w:sz w:val="24"/>
-          <w:szCs w:val="24"/>
-        </w:rPr>
-      </w:pPr>
-      <w:r>
-        <w:rPr>
-          <w:sz w:val="24"/>
-          <w:szCs w:val="24"/>
-        </w:rPr>
-        <w:t xml:space="preserve">Validar </w:t>
-      </w:r>
-      <w:proofErr w:type="spellStart"/>
-      <w:r>
-        <w:rPr>
-          <w:sz w:val="24"/>
-          <w:szCs w:val="24"/>
-        </w:rPr>
-        <w:t>textbox</w:t>
-      </w:r>
-      <w:proofErr w:type="spellEnd"/>
-      <w:r>
-        <w:rPr>
-          <w:sz w:val="24"/>
-          <w:szCs w:val="24"/>
-        </w:rPr>
-        <w:t xml:space="preserve"> con </w:t>
-      </w:r>
-      <w:proofErr w:type="spellStart"/>
-      <w:r>
-        <w:rPr>
-          <w:sz w:val="24"/>
-          <w:szCs w:val="24"/>
-        </w:rPr>
-        <w:t>javascript</w:t>
-      </w:r>
-      <w:proofErr w:type="spellEnd"/>
-      <w:r>
-        <w:rPr>
-          <w:sz w:val="24"/>
-          <w:szCs w:val="24"/>
-        </w:rPr>
-        <w:t>. Validar campos obligatorios y opcionales, que lo vea el cliente</w:t>
-      </w:r>
-      <w:r>
-        <w:rPr>
-          <w:noProof/>
-          <w:color w:val="00B050"/>
-          <w:sz w:val="24"/>
-          <w:szCs w:val="24"/>
-        </w:rPr>
-        <w:sym w:font="Wingdings" w:char="F0FC"/>
-      </w:r>
-    </w:p>
-    <w:p>
-      <w:pPr>
-        <w:pStyle w:val="Sinespaciado"/>
-        <w:numPr>
-          <w:ilvl w:val="0"/>
-          <w:numId w:val="1"/>
-        </w:numPr>
-        <w:rPr>
-          <w:sz w:val="24"/>
-          <w:szCs w:val="24"/>
-        </w:rPr>
-      </w:pPr>
-      <w:r>
-        <w:rPr>
-          <w:sz w:val="24"/>
-          <w:szCs w:val="24"/>
-        </w:rPr>
-        <w:t xml:space="preserve">Limitar </w:t>
-      </w:r>
-      <w:r>
-        <w:rPr>
-          <w:sz w:val="24"/>
-          <w:szCs w:val="24"/>
-        </w:rPr>
-        <w:t>número</w:t>
-      </w:r>
-      <w:r>
-        <w:rPr>
-          <w:sz w:val="24"/>
-          <w:szCs w:val="24"/>
-        </w:rPr>
-        <w:t xml:space="preserve"> de resultados que se muestran automáticamente. </w:t>
-      </w:r>
-      <w:r>
-        <w:rPr>
-          <w:sz w:val="24"/>
-          <w:szCs w:val="24"/>
-        </w:rPr>
-        <w:t>Quizás</w:t>
-      </w:r>
-      <w:r>
-        <w:rPr>
-          <w:sz w:val="24"/>
-          <w:szCs w:val="24"/>
-        </w:rPr>
-        <w:t xml:space="preserve"> con una </w:t>
-      </w:r>
-      <w:r>
-        <w:rPr>
-          <w:sz w:val="24"/>
-          <w:szCs w:val="24"/>
-        </w:rPr>
-        <w:t>paginación</w:t>
-      </w:r>
-      <w:r>
-        <w:rPr>
-          <w:sz w:val="24"/>
-          <w:szCs w:val="24"/>
-        </w:rPr>
-        <w:t xml:space="preserve"> en </w:t>
-      </w:r>
-      <w:proofErr w:type="spellStart"/>
-      <w:r>
-        <w:rPr>
-          <w:sz w:val="24"/>
-          <w:szCs w:val="24"/>
-        </w:rPr>
-        <w:t>javascript</w:t>
-      </w:r>
-      <w:proofErr w:type="spellEnd"/>
-      <w:r>
-        <w:rPr>
-          <w:noProof/>
-          <w:color w:val="00B050"/>
-          <w:sz w:val="24"/>
-          <w:szCs w:val="24"/>
-        </w:rPr>
-        <w:sym w:font="Wingdings" w:char="F0FC"/>
-      </w:r>
-    </w:p>
-    <w:p>
-      <w:pPr>
-        <w:pStyle w:val="Sinespaciado"/>
-        <w:numPr>
-          <w:ilvl w:val="0"/>
-          <w:numId w:val="1"/>
-        </w:numPr>
-        <w:rPr>
-          <w:sz w:val="24"/>
-          <w:szCs w:val="24"/>
-        </w:rPr>
-      </w:pPr>
-      <w:r>
-        <w:rPr>
-          <w:sz w:val="24"/>
-          <w:szCs w:val="24"/>
-        </w:rPr>
-        <w:t xml:space="preserve">Poner un mensaje de error cuando el </w:t>
-      </w:r>
-      <w:proofErr w:type="spellStart"/>
-      <w:r>
-        <w:rPr>
-          <w:sz w:val="24"/>
-          <w:szCs w:val="24"/>
-        </w:rPr>
-        <w:t>rut</w:t>
-      </w:r>
-      <w:proofErr w:type="spellEnd"/>
-      <w:r>
-        <w:rPr>
-          <w:sz w:val="24"/>
-          <w:szCs w:val="24"/>
-        </w:rPr>
-        <w:t xml:space="preserve"> </w:t>
-      </w:r>
-      <w:r>
-        <w:rPr>
-          <w:sz w:val="24"/>
-          <w:szCs w:val="24"/>
-        </w:rPr>
-        <w:t>este duplicado</w:t>
-      </w:r>
-      <w:r>
-        <w:rPr>
-          <w:sz w:val="24"/>
-          <w:szCs w:val="24"/>
-        </w:rPr>
-        <w:t xml:space="preserve"> en la base de datos</w:t>
-      </w:r>
-      <w:r>
-        <w:rPr>
-          <w:noProof/>
-          <w:color w:val="00B050"/>
-          <w:sz w:val="24"/>
-          <w:szCs w:val="24"/>
-        </w:rPr>
-        <w:sym w:font="Wingdings" w:char="F0FC"/>
-      </w:r>
-    </w:p>
-    <w:p>
-      <w:pPr>
-        <w:pStyle w:val="Sinespaciado"/>
-        <w:numPr>
-          <w:ilvl w:val="0"/>
-          <w:numId w:val="1"/>
-        </w:numPr>
-        <w:rPr>
-          <w:sz w:val="24"/>
-          <w:szCs w:val="24"/>
-        </w:rPr>
-      </w:pPr>
-      <w:r>
-        <w:rPr>
-          <w:noProof/>
-          <w:sz w:val="24"/>
-          <w:szCs w:val="24"/>
-        </w:rPr>
-        <w:t xml:space="preserve">En requerimiento de rut duplicado me crea un nuevo error. Cuando quiero </w:t>
-      </w:r>
-      <w:r>
-        <w:rPr>
-          <w:noProof/>
-          <w:sz w:val="24"/>
-          <w:szCs w:val="24"/>
-        </w:rPr>
-        <w:t>editar</w:t>
-      </w:r>
-      <w:r>
-        <w:rPr>
-          <w:noProof/>
-          <w:sz w:val="24"/>
-          <w:szCs w:val="24"/>
-        </w:rPr>
-        <w:t xml:space="preserve"> el registro me dice que el rut esta duplicado</w:t>
-      </w:r>
-    </w:p>
-    <w:p>
-      <w:pPr>
-        <w:pStyle w:val="Sinespaciado"/>
-        <w:numPr>
-          <w:ilvl w:val="0"/>
-          <w:numId w:val="1"/>
-        </w:numPr>
-        <w:rPr>
-          <w:sz w:val="24"/>
-          <w:szCs w:val="24"/>
-        </w:rPr>
-      </w:pPr>
-      <w:r>
-        <w:rPr>
-          <w:sz w:val="24"/>
-          <w:szCs w:val="24"/>
-        </w:rPr>
-        <w:t xml:space="preserve">Personalizar que envíe mensajes personalizados a errores de </w:t>
-      </w:r>
-      <w:proofErr w:type="spellStart"/>
-      <w:r>
-        <w:rPr>
-          <w:sz w:val="24"/>
-          <w:szCs w:val="24"/>
-        </w:rPr>
-        <w:t>mysql</w:t>
-      </w:r>
-      <w:proofErr w:type="spellEnd"/>
-      <w:r>
-        <w:rPr>
-          <w:sz w:val="24"/>
-          <w:szCs w:val="24"/>
-        </w:rPr>
-        <w:t xml:space="preserve"> </w:t>
-      </w:r>
-    </w:p>
-    <w:p>
-      <w:pPr>
-        <w:pStyle w:val="Sinespaciado"/>
-        <w:numPr>
-          <w:ilvl w:val="0"/>
-          <w:numId w:val="1"/>
-        </w:numPr>
-        <w:rPr>
-          <w:sz w:val="24"/>
-          <w:szCs w:val="24"/>
-        </w:rPr>
-      </w:pPr>
-      <w:r>
-        <w:rPr>
-          <w:sz w:val="24"/>
-          <w:szCs w:val="24"/>
-        </w:rPr>
-        <w:t xml:space="preserve">Crear un </w:t>
-      </w:r>
-      <w:proofErr w:type="spellStart"/>
-      <w:r>
-        <w:rPr>
-          <w:sz w:val="24"/>
-          <w:szCs w:val="24"/>
-        </w:rPr>
-        <w:t>login</w:t>
-      </w:r>
-      <w:proofErr w:type="spellEnd"/>
-      <w:r>
-        <w:rPr>
-          <w:sz w:val="24"/>
-          <w:szCs w:val="24"/>
-        </w:rPr>
-        <w:t xml:space="preserve"> de acceso con privilegios</w:t>
-      </w:r>
-    </w:p>
-    <w:p>
-      <w:pPr>
-        <w:pStyle w:val="Sinespaciado"/>
-        <w:numPr>
-          <w:ilvl w:val="0"/>
-          <w:numId w:val="1"/>
-        </w:numPr>
-        <w:rPr>
-          <w:sz w:val="24"/>
-          <w:szCs w:val="24"/>
-        </w:rPr>
-      </w:pPr>
-      <w:r>
-        <w:rPr>
-          <w:sz w:val="24"/>
-          <w:szCs w:val="24"/>
-        </w:rPr>
-        <w:t xml:space="preserve">Versionar proyecto (una versión con puro </w:t>
-      </w:r>
-      <w:proofErr w:type="spellStart"/>
-      <w:r>
-        <w:rPr>
-          <w:sz w:val="24"/>
-          <w:szCs w:val="24"/>
-        </w:rPr>
-        <w:t>backend</w:t>
-      </w:r>
-      <w:proofErr w:type="spellEnd"/>
-      <w:r>
-        <w:rPr>
-          <w:sz w:val="24"/>
-          <w:szCs w:val="24"/>
-        </w:rPr>
-        <w:t xml:space="preserve"> y otra versión con </w:t>
-      </w:r>
-      <w:proofErr w:type="spellStart"/>
-      <w:r>
-        <w:rPr>
-          <w:sz w:val="24"/>
-          <w:szCs w:val="24"/>
-        </w:rPr>
-        <w:t>backend</w:t>
-      </w:r>
-      <w:proofErr w:type="spellEnd"/>
-      <w:r>
-        <w:rPr>
-          <w:sz w:val="24"/>
-          <w:szCs w:val="24"/>
-        </w:rPr>
-        <w:t xml:space="preserve"> más el CSS o estilos</w:t>
-      </w:r>
-    </w:p>
-    <w:p>
-      <w:pPr>
-        <w:pStyle w:val="Sinespaciado"/>
-        <w:numPr>
-          <w:ilvl w:val="0"/>
-          <w:numId w:val="1"/>
-        </w:numPr>
-        <w:rPr>
-          <w:sz w:val="24"/>
-          <w:szCs w:val="24"/>
-        </w:rPr>
-      </w:pPr>
-      <w:r>
-        <w:rPr>
-          <w:sz w:val="24"/>
-          <w:szCs w:val="24"/>
-        </w:rPr>
-        <w:t>Que sea responsive</w:t>
-      </w:r>
-    </w:p>
-    <w:p>
-      <w:pPr>
-        <w:pStyle w:val="Sinespaciado"/>
-        <w:numPr>
-          <w:ilvl w:val="0"/>
-          <w:numId w:val="1"/>
-        </w:numPr>
-        <w:rPr>
-          <w:sz w:val="24"/>
-          <w:szCs w:val="24"/>
-        </w:rPr>
-      </w:pPr>
-      <w:r>
-        <w:rPr>
-          <w:sz w:val="24"/>
-          <w:szCs w:val="24"/>
-        </w:rPr>
-        <w:t xml:space="preserve">Comentar bloques de </w:t>
-      </w:r>
-      <w:proofErr w:type="spellStart"/>
-      <w:r>
-        <w:rPr>
-          <w:sz w:val="24"/>
-          <w:szCs w:val="24"/>
-        </w:rPr>
-        <w:t>codigo</w:t>
-      </w:r>
-      <w:proofErr w:type="spellEnd"/>
-    </w:p>
-    <w:p>
-      <w:pPr>
-        <w:pStyle w:val="Sinespaciado"/>
-        <w:rPr>
-          <w:sz w:val="24"/>
-          <w:szCs w:val="24"/>
-        </w:rPr>
-      </w:pPr>
+        <w:t>Requerimientos segunda parte</w:t>
+      </w:r>
     </w:p>
     <w:p>
       <w:pPr>
@@ -809,24 +652,6 @@
           <w:szCs w:val="28"/>
         </w:rPr>
       </w:pPr>
-      <w:r>
-        <w:rPr>
-          <w:color w:val="00B050"/>
-          <w:sz w:val="28"/>
-          <w:szCs w:val="28"/>
-        </w:rPr>
-        <w:t>Requerimientos segunda parte</w:t>
-      </w:r>
-    </w:p>
-    <w:p>
-      <w:pPr>
-        <w:pStyle w:val="Sinespaciado"/>
-        <w:rPr>
-          <w:color w:val="00B050"/>
-          <w:sz w:val="28"/>
-          <w:szCs w:val="28"/>
-        </w:rPr>
-      </w:pPr>
     </w:p>
     <w:p>
       <w:pPr>
@@ -905,23 +730,7 @@
           <w:sz w:val="24"/>
           <w:szCs w:val="24"/>
         </w:rPr>
-        <w:t xml:space="preserve">Hacer un manual en </w:t>
-      </w:r>
-      <w:proofErr w:type="spellStart"/>
-      <w:r>
-        <w:rPr>
-          <w:sz w:val="24"/>
-          <w:szCs w:val="24"/>
-        </w:rPr>
-        <w:t>pdf</w:t>
-      </w:r>
-      <w:proofErr w:type="spellEnd"/>
-      <w:r>
-        <w:rPr>
-          <w:sz w:val="24"/>
-          <w:szCs w:val="24"/>
-        </w:rPr>
-        <w:t xml:space="preserve"> para el usuario poniéndole de alguna forma los requerimientos </w:t>
+        <w:t xml:space="preserve">Hacer un manual en pdf para el usuario poniéndole de alguna forma los requerimientos </w:t>
       </w:r>
     </w:p>
     <w:p>

</xml_diff>

<commit_message>
commit 14 - niun cambio relevante
</commit_message>
<xml_diff>
--- a/otros archivos/requerimientos.docx
+++ b/otros archivos/requerimientos.docx
@@ -45,603 +45,854 @@
           <w:sz w:val="28"/>
           <w:szCs w:val="28"/>
         </w:rPr>
-        <w:t>Tomar de base el proyecto del crud descargado y cambiar algunas cosas como:</w:t>
-      </w:r>
-    </w:p>
-    <w:p>
-      <w:pPr>
-        <w:pStyle w:val="Sinespaciado"/>
-        <w:rPr>
-          <w:sz w:val="24"/>
-          <w:szCs w:val="24"/>
-        </w:rPr>
-      </w:pPr>
-    </w:p>
-    <w:p>
-      <w:pPr>
-        <w:pStyle w:val="Sinespaciado"/>
-        <w:numPr>
-          <w:ilvl w:val="0"/>
-          <w:numId w:val="1"/>
-        </w:numPr>
-        <w:rPr>
-          <w:sz w:val="24"/>
-          <w:szCs w:val="24"/>
-        </w:rPr>
-      </w:pPr>
-      <w:r>
-        <w:rPr>
-          <w:sz w:val="24"/>
-          <w:szCs w:val="24"/>
-        </w:rPr>
-        <w:t>Nombre de la base de datos</w:t>
-      </w:r>
-    </w:p>
-    <w:p>
-      <w:pPr>
-        <w:pStyle w:val="Sinespaciado"/>
-        <w:numPr>
-          <w:ilvl w:val="0"/>
-          <w:numId w:val="1"/>
-        </w:numPr>
-        <w:rPr>
-          <w:sz w:val="24"/>
-          <w:szCs w:val="24"/>
-        </w:rPr>
-      </w:pPr>
-      <w:r>
-        <w:rPr>
-          <w:sz w:val="24"/>
-          <w:szCs w:val="24"/>
-        </w:rPr>
-        <w:t>Diseño css (tratar de quitar bootstrap)</w:t>
-      </w:r>
-      <w:r>
-        <w:rPr>
-          <w:noProof/>
-          <w:color w:val="00B050"/>
-          <w:sz w:val="24"/>
-          <w:szCs w:val="24"/>
-        </w:rPr>
-        <w:sym w:font="Wingdings" w:char="F0FC"/>
-      </w:r>
-    </w:p>
-    <w:p>
-      <w:pPr>
-        <w:pStyle w:val="Sinespaciado"/>
-        <w:numPr>
-          <w:ilvl w:val="0"/>
-          <w:numId w:val="1"/>
-        </w:numPr>
-        <w:rPr>
-          <w:sz w:val="24"/>
-          <w:szCs w:val="24"/>
-        </w:rPr>
-      </w:pPr>
-      <w:r>
-        <w:rPr>
-          <w:sz w:val="24"/>
-          <w:szCs w:val="24"/>
-        </w:rPr>
-        <w:t>Agregar GIT</w:t>
-      </w:r>
-      <w:r>
-        <w:rPr>
-          <w:noProof/>
-          <w:color w:val="00B050"/>
-          <w:sz w:val="24"/>
-          <w:szCs w:val="24"/>
-        </w:rPr>
-        <w:sym w:font="Wingdings" w:char="F0FC"/>
-      </w:r>
-    </w:p>
-    <w:p>
-      <w:pPr>
-        <w:pStyle w:val="Sinespaciado"/>
-        <w:numPr>
-          <w:ilvl w:val="0"/>
-          <w:numId w:val="1"/>
-        </w:numPr>
-        <w:rPr>
-          <w:sz w:val="24"/>
-          <w:szCs w:val="24"/>
-        </w:rPr>
-      </w:pPr>
-      <w:r>
-        <w:rPr>
-          <w:sz w:val="24"/>
-          <w:szCs w:val="24"/>
-        </w:rPr>
-        <w:t>Agregar campos nuevos como: nombre de empresa</w:t>
-      </w:r>
-      <w:r>
-        <w:rPr>
-          <w:noProof/>
-          <w:color w:val="00B050"/>
-          <w:sz w:val="24"/>
-          <w:szCs w:val="24"/>
-        </w:rPr>
-        <w:sym w:font="Wingdings" w:char="F0FC"/>
-      </w:r>
-    </w:p>
-    <w:p>
-      <w:pPr>
-        <w:pStyle w:val="Sinespaciado"/>
-        <w:numPr>
-          <w:ilvl w:val="0"/>
-          <w:numId w:val="1"/>
-        </w:numPr>
-        <w:rPr>
-          <w:sz w:val="24"/>
-          <w:szCs w:val="24"/>
-        </w:rPr>
-      </w:pPr>
-      <w:r>
-        <w:rPr>
-          <w:sz w:val="24"/>
-          <w:szCs w:val="24"/>
-        </w:rPr>
-        <w:t>Basarme en el sistema que tienen en watts</w:t>
-      </w:r>
-      <w:r>
-        <w:rPr>
-          <w:noProof/>
-          <w:color w:val="00B050"/>
-          <w:sz w:val="24"/>
-          <w:szCs w:val="24"/>
-        </w:rPr>
-        <w:sym w:font="Wingdings" w:char="F0FC"/>
-      </w:r>
-    </w:p>
-    <w:p>
-      <w:pPr>
-        <w:pStyle w:val="Sinespaciado"/>
-        <w:numPr>
-          <w:ilvl w:val="0"/>
-          <w:numId w:val="1"/>
-        </w:numPr>
-        <w:rPr>
-          <w:sz w:val="24"/>
-          <w:szCs w:val="24"/>
-        </w:rPr>
-      </w:pPr>
-      <w:r>
-        <w:rPr>
-          <w:sz w:val="24"/>
-          <w:szCs w:val="24"/>
-        </w:rPr>
-        <w:t xml:space="preserve">Poner si </w:t>
-      </w:r>
-      <w:r>
-        <w:rPr>
-          <w:sz w:val="24"/>
-          <w:szCs w:val="24"/>
-        </w:rPr>
-        <w:t>está</w:t>
-      </w:r>
-      <w:r>
-        <w:rPr>
-          <w:sz w:val="24"/>
-          <w:szCs w:val="24"/>
-        </w:rPr>
-        <w:t xml:space="preserve"> en verde (autorizado) o rojo (no autorizado)</w:t>
-      </w:r>
-    </w:p>
-    <w:p>
-      <w:pPr>
-        <w:pStyle w:val="Sinespaciado"/>
-        <w:numPr>
-          <w:ilvl w:val="0"/>
-          <w:numId w:val="1"/>
-        </w:numPr>
-        <w:rPr>
-          <w:sz w:val="24"/>
-          <w:szCs w:val="24"/>
-        </w:rPr>
-      </w:pPr>
-      <w:r>
-        <w:rPr>
-          <w:sz w:val="24"/>
-          <w:szCs w:val="24"/>
-        </w:rPr>
-        <w:t>Evitar poner puntos y comas en el rut además de dar un máximo de caracteres</w:t>
-      </w:r>
-      <w:r>
-        <w:rPr>
-          <w:noProof/>
-          <w:color w:val="00B050"/>
-          <w:sz w:val="24"/>
-          <w:szCs w:val="24"/>
-        </w:rPr>
-        <w:sym w:font="Wingdings" w:char="F0FC"/>
-      </w:r>
-    </w:p>
-    <w:p>
-      <w:pPr>
-        <w:pStyle w:val="Sinespaciado"/>
-        <w:numPr>
-          <w:ilvl w:val="0"/>
-          <w:numId w:val="1"/>
-        </w:numPr>
-        <w:rPr>
-          <w:sz w:val="24"/>
-          <w:szCs w:val="24"/>
-        </w:rPr>
-      </w:pPr>
-      <w:r>
-        <w:rPr>
-          <w:sz w:val="24"/>
-          <w:szCs w:val="24"/>
-        </w:rPr>
-        <w:t>Que permita buscar por nombre en conjunto con el apellido en una sola búsqueda</w:t>
-      </w:r>
-      <w:r>
-        <w:rPr>
-          <w:noProof/>
-          <w:color w:val="00B050"/>
-          <w:sz w:val="24"/>
-          <w:szCs w:val="24"/>
-        </w:rPr>
-        <w:sym w:font="Wingdings" w:char="F0FC"/>
-      </w:r>
-    </w:p>
-    <w:p>
-      <w:pPr>
-        <w:pStyle w:val="Sinespaciado"/>
-        <w:numPr>
-          <w:ilvl w:val="0"/>
-          <w:numId w:val="1"/>
-        </w:numPr>
-        <w:rPr>
-          <w:sz w:val="24"/>
-          <w:szCs w:val="24"/>
-        </w:rPr>
-      </w:pPr>
-      <w:r>
-        <w:rPr>
-          <w:noProof/>
-          <w:sz w:val="24"/>
-          <w:szCs w:val="24"/>
-        </w:rPr>
-        <w:t>Que al presionar el texto de los labels enfoque el input</w:t>
-      </w:r>
-      <w:r>
-        <w:rPr>
-          <w:noProof/>
-          <w:color w:val="00B050"/>
-          <w:sz w:val="24"/>
-          <w:szCs w:val="24"/>
-        </w:rPr>
-        <w:sym w:font="Wingdings" w:char="F0FC"/>
-      </w:r>
-    </w:p>
-    <w:p>
-      <w:pPr>
-        <w:pStyle w:val="Sinespaciado"/>
-        <w:numPr>
-          <w:ilvl w:val="0"/>
-          <w:numId w:val="1"/>
-        </w:numPr>
-        <w:rPr>
-          <w:sz w:val="24"/>
-          <w:szCs w:val="24"/>
-        </w:rPr>
-      </w:pPr>
-      <w:r>
-        <w:rPr>
-          <w:sz w:val="24"/>
-          <w:szCs w:val="24"/>
-        </w:rPr>
-        <w:t>Validar textbox con javascript. Validar campos obligatorios y opcionales, que lo vea el cliente</w:t>
-      </w:r>
-      <w:r>
-        <w:rPr>
-          <w:noProof/>
-          <w:color w:val="00B050"/>
-          <w:sz w:val="24"/>
-          <w:szCs w:val="24"/>
-        </w:rPr>
-        <w:sym w:font="Wingdings" w:char="F0FC"/>
-      </w:r>
-    </w:p>
-    <w:p>
-      <w:pPr>
-        <w:pStyle w:val="Sinespaciado"/>
-        <w:numPr>
-          <w:ilvl w:val="0"/>
-          <w:numId w:val="1"/>
-        </w:numPr>
-        <w:rPr>
-          <w:sz w:val="24"/>
-          <w:szCs w:val="24"/>
-        </w:rPr>
-      </w:pPr>
-      <w:r>
-        <w:rPr>
-          <w:sz w:val="24"/>
-          <w:szCs w:val="24"/>
-        </w:rPr>
-        <w:t xml:space="preserve">Limitar </w:t>
-      </w:r>
-      <w:r>
-        <w:rPr>
-          <w:sz w:val="24"/>
-          <w:szCs w:val="24"/>
-        </w:rPr>
-        <w:t>número</w:t>
-      </w:r>
-      <w:r>
-        <w:rPr>
-          <w:sz w:val="24"/>
-          <w:szCs w:val="24"/>
-        </w:rPr>
-        <w:t xml:space="preserve"> de resultados que se muestran automáticamente. </w:t>
-      </w:r>
-      <w:r>
-        <w:rPr>
-          <w:sz w:val="24"/>
-          <w:szCs w:val="24"/>
-        </w:rPr>
-        <w:t>Quizás</w:t>
-      </w:r>
-      <w:r>
-        <w:rPr>
-          <w:sz w:val="24"/>
-          <w:szCs w:val="24"/>
-        </w:rPr>
-        <w:t xml:space="preserve"> con una </w:t>
-      </w:r>
-      <w:r>
-        <w:rPr>
-          <w:sz w:val="24"/>
-          <w:szCs w:val="24"/>
-        </w:rPr>
-        <w:t>paginación</w:t>
-      </w:r>
-      <w:r>
-        <w:rPr>
-          <w:sz w:val="24"/>
-          <w:szCs w:val="24"/>
-        </w:rPr>
-        <w:t xml:space="preserve"> en javascript</w:t>
-      </w:r>
-      <w:r>
-        <w:rPr>
-          <w:noProof/>
-          <w:color w:val="00B050"/>
-          <w:sz w:val="24"/>
-          <w:szCs w:val="24"/>
-        </w:rPr>
-        <w:sym w:font="Wingdings" w:char="F0FC"/>
-      </w:r>
-    </w:p>
-    <w:p>
-      <w:pPr>
-        <w:pStyle w:val="Sinespaciado"/>
-        <w:numPr>
-          <w:ilvl w:val="0"/>
-          <w:numId w:val="1"/>
-        </w:numPr>
-        <w:rPr>
-          <w:sz w:val="24"/>
-          <w:szCs w:val="24"/>
-        </w:rPr>
-      </w:pPr>
-      <w:r>
-        <w:rPr>
-          <w:sz w:val="24"/>
-          <w:szCs w:val="24"/>
-        </w:rPr>
-        <w:t xml:space="preserve">Poner un mensaje de error cuando el rut </w:t>
-      </w:r>
-      <w:r>
-        <w:rPr>
-          <w:sz w:val="24"/>
-          <w:szCs w:val="24"/>
-        </w:rPr>
-        <w:t>este duplicado</w:t>
-      </w:r>
-      <w:r>
-        <w:rPr>
-          <w:sz w:val="24"/>
-          <w:szCs w:val="24"/>
-        </w:rPr>
-        <w:t xml:space="preserve"> en la base de datos</w:t>
-      </w:r>
-      <w:r>
-        <w:rPr>
-          <w:noProof/>
-          <w:color w:val="00B050"/>
-          <w:sz w:val="24"/>
-          <w:szCs w:val="24"/>
-        </w:rPr>
-        <w:sym w:font="Wingdings" w:char="F0FC"/>
-      </w:r>
-    </w:p>
-    <w:p>
-      <w:pPr>
-        <w:pStyle w:val="Sinespaciado"/>
-        <w:numPr>
-          <w:ilvl w:val="0"/>
-          <w:numId w:val="1"/>
-        </w:numPr>
-        <w:rPr>
-          <w:sz w:val="24"/>
-          <w:szCs w:val="24"/>
-        </w:rPr>
-      </w:pPr>
-      <w:r>
-        <w:rPr>
-          <w:noProof/>
-          <w:sz w:val="24"/>
-          <w:szCs w:val="24"/>
-        </w:rPr>
-        <w:t xml:space="preserve">En requerimiento de rut duplicado me crea un nuevo error. Cuando quiero </w:t>
-      </w:r>
-      <w:r>
-        <w:rPr>
-          <w:noProof/>
-          <w:sz w:val="24"/>
-          <w:szCs w:val="24"/>
-        </w:rPr>
-        <w:t>editar</w:t>
-      </w:r>
-      <w:r>
-        <w:rPr>
-          <w:noProof/>
-          <w:sz w:val="24"/>
-          <w:szCs w:val="24"/>
-        </w:rPr>
-        <w:t xml:space="preserve"> el registro me dice que el rut esta duplicado</w:t>
-      </w:r>
-    </w:p>
-    <w:p>
-      <w:pPr>
-        <w:pStyle w:val="Sinespaciado"/>
-        <w:numPr>
-          <w:ilvl w:val="0"/>
-          <w:numId w:val="1"/>
-        </w:numPr>
-        <w:rPr>
-          <w:sz w:val="24"/>
-          <w:szCs w:val="24"/>
-        </w:rPr>
-      </w:pPr>
-      <w:r>
-        <w:rPr>
-          <w:noProof/>
-          <w:sz w:val="24"/>
-          <w:szCs w:val="24"/>
-        </w:rPr>
-        <w:t>Poner cantidad total de registros</w:t>
-      </w:r>
-    </w:p>
-    <w:p>
-      <w:pPr>
-        <w:pStyle w:val="Sinespaciado"/>
-        <w:numPr>
-          <w:ilvl w:val="0"/>
-          <w:numId w:val="1"/>
-        </w:numPr>
-        <w:rPr>
-          <w:sz w:val="24"/>
-          <w:szCs w:val="24"/>
-        </w:rPr>
-      </w:pPr>
-      <w:r>
-        <w:rPr>
-          <w:sz w:val="24"/>
-          <w:szCs w:val="24"/>
-        </w:rPr>
-        <w:t xml:space="preserve">Personalizar que envíe mensajes personalizados a errores de mysql </w:t>
-      </w:r>
-    </w:p>
-    <w:p>
-      <w:pPr>
-        <w:pStyle w:val="Sinespaciado"/>
-        <w:numPr>
-          <w:ilvl w:val="0"/>
-          <w:numId w:val="1"/>
-        </w:numPr>
-        <w:rPr>
-          <w:sz w:val="24"/>
-          <w:szCs w:val="24"/>
-        </w:rPr>
-      </w:pPr>
-      <w:r>
-        <w:rPr>
-          <w:sz w:val="24"/>
-          <w:szCs w:val="24"/>
-        </w:rPr>
-        <w:t>Crear un login de acceso con privilegios</w:t>
-      </w:r>
-    </w:p>
-    <w:p>
-      <w:pPr>
-        <w:pStyle w:val="Sinespaciado"/>
-        <w:numPr>
-          <w:ilvl w:val="0"/>
-          <w:numId w:val="1"/>
-        </w:numPr>
-        <w:rPr>
-          <w:sz w:val="24"/>
-          <w:szCs w:val="24"/>
-        </w:rPr>
-      </w:pPr>
-      <w:r>
-        <w:rPr>
-          <w:sz w:val="24"/>
-          <w:szCs w:val="24"/>
-        </w:rPr>
-        <w:t>Versionar proyecto (una versión con puro backend y otra versión con backend más el CSS o estilos</w:t>
-      </w:r>
-    </w:p>
-    <w:p>
-      <w:pPr>
-        <w:pStyle w:val="Sinespaciado"/>
-        <w:numPr>
-          <w:ilvl w:val="0"/>
-          <w:numId w:val="1"/>
-        </w:numPr>
-        <w:rPr>
-          <w:sz w:val="24"/>
-          <w:szCs w:val="24"/>
-        </w:rPr>
-      </w:pPr>
-      <w:r>
-        <w:rPr>
-          <w:sz w:val="24"/>
-          <w:szCs w:val="24"/>
-        </w:rPr>
-        <w:t>Que sea responsive</w:t>
-      </w:r>
-    </w:p>
-    <w:p>
-      <w:pPr>
-        <w:pStyle w:val="Sinespaciado"/>
-        <w:numPr>
-          <w:ilvl w:val="0"/>
-          <w:numId w:val="1"/>
-        </w:numPr>
-        <w:rPr>
-          <w:sz w:val="24"/>
-          <w:szCs w:val="24"/>
-        </w:rPr>
-      </w:pPr>
-      <w:r>
-        <w:rPr>
-          <w:sz w:val="24"/>
-          <w:szCs w:val="24"/>
-        </w:rPr>
-        <w:t>Comentar bloques de codigo</w:t>
-      </w:r>
-    </w:p>
-    <w:p>
-      <w:pPr>
-        <w:pStyle w:val="Sinespaciado"/>
-        <w:rPr>
-          <w:sz w:val="24"/>
-          <w:szCs w:val="24"/>
-        </w:rPr>
-      </w:pPr>
-    </w:p>
-    <w:p>
-      <w:pPr>
-        <w:pStyle w:val="Sinespaciado"/>
+        <w:t xml:space="preserve">Tomar de base el proyecto del </w:t>
+      </w:r>
+      <w:proofErr w:type="spellStart"/>
+      <w:r>
         <w:rPr>
           <w:color w:val="00B050"/>
           <w:sz w:val="28"/>
           <w:szCs w:val="28"/>
         </w:rPr>
-      </w:pPr>
+        <w:t>crud</w:t>
+      </w:r>
+      <w:proofErr w:type="spellEnd"/>
       <w:r>
         <w:rPr>
           <w:color w:val="00B050"/>
           <w:sz w:val="28"/>
           <w:szCs w:val="28"/>
         </w:rPr>
-        <w:t>Requerimientos segunda parte</w:t>
-      </w:r>
+        <w:t xml:space="preserve"> descargado y cambiar algunas cosas como:</w:t>
+      </w:r>
+    </w:p>
+    <w:p>
+      <w:pPr>
+        <w:pStyle w:val="Sinespaciado"/>
+        <w:rPr>
+          <w:sz w:val="24"/>
+          <w:szCs w:val="24"/>
+        </w:rPr>
+      </w:pPr>
+    </w:p>
+    <w:p>
+      <w:pPr>
+        <w:pStyle w:val="Sinespaciado"/>
+        <w:numPr>
+          <w:ilvl w:val="0"/>
+          <w:numId w:val="1"/>
+        </w:numPr>
+        <w:rPr>
+          <w:color w:val="0070C0"/>
+          <w:sz w:val="24"/>
+          <w:szCs w:val="24"/>
+        </w:rPr>
+      </w:pPr>
+      <w:r>
+        <w:rPr>
+          <w:color w:val="0070C0"/>
+          <w:sz w:val="24"/>
+          <w:szCs w:val="24"/>
+        </w:rPr>
+        <w:t>Nombre de la base de datos</w:t>
+      </w:r>
+    </w:p>
+    <w:p>
+      <w:pPr>
+        <w:pStyle w:val="Sinespaciado"/>
+        <w:numPr>
+          <w:ilvl w:val="0"/>
+          <w:numId w:val="1"/>
+        </w:numPr>
+        <w:rPr>
+          <w:sz w:val="24"/>
+          <w:szCs w:val="24"/>
+        </w:rPr>
+      </w:pPr>
+      <w:r>
+        <w:rPr>
+          <w:sz w:val="24"/>
+          <w:szCs w:val="24"/>
+        </w:rPr>
+        <w:t xml:space="preserve">Diseño </w:t>
+      </w:r>
+      <w:proofErr w:type="spellStart"/>
+      <w:r>
+        <w:rPr>
+          <w:sz w:val="24"/>
+          <w:szCs w:val="24"/>
+        </w:rPr>
+        <w:t>css</w:t>
+      </w:r>
+      <w:proofErr w:type="spellEnd"/>
+      <w:r>
+        <w:rPr>
+          <w:sz w:val="24"/>
+          <w:szCs w:val="24"/>
+        </w:rPr>
+        <w:t xml:space="preserve"> (tratar de quitar </w:t>
+      </w:r>
+      <w:proofErr w:type="spellStart"/>
+      <w:r>
+        <w:rPr>
+          <w:sz w:val="24"/>
+          <w:szCs w:val="24"/>
+        </w:rPr>
+        <w:t>bootstrap</w:t>
+      </w:r>
+      <w:proofErr w:type="spellEnd"/>
+      <w:r>
+        <w:rPr>
+          <w:sz w:val="24"/>
+          <w:szCs w:val="24"/>
+        </w:rPr>
+        <w:t>)</w:t>
+      </w:r>
+      <w:r>
+        <w:rPr>
+          <w:noProof/>
+          <w:color w:val="00B050"/>
+          <w:sz w:val="24"/>
+          <w:szCs w:val="24"/>
+        </w:rPr>
+        <w:sym w:font="Wingdings" w:char="F0FC"/>
+      </w:r>
+    </w:p>
+    <w:p>
+      <w:pPr>
+        <w:pStyle w:val="Sinespaciado"/>
+        <w:numPr>
+          <w:ilvl w:val="0"/>
+          <w:numId w:val="1"/>
+        </w:numPr>
+        <w:rPr>
+          <w:sz w:val="24"/>
+          <w:szCs w:val="24"/>
+        </w:rPr>
+      </w:pPr>
+      <w:r>
+        <w:rPr>
+          <w:sz w:val="24"/>
+          <w:szCs w:val="24"/>
+        </w:rPr>
+        <w:t>Agregar GIT</w:t>
+      </w:r>
+      <w:r>
+        <w:rPr>
+          <w:noProof/>
+          <w:color w:val="00B050"/>
+          <w:sz w:val="24"/>
+          <w:szCs w:val="24"/>
+        </w:rPr>
+        <w:sym w:font="Wingdings" w:char="F0FC"/>
+      </w:r>
+    </w:p>
+    <w:p>
+      <w:pPr>
+        <w:pStyle w:val="Sinespaciado"/>
+        <w:numPr>
+          <w:ilvl w:val="0"/>
+          <w:numId w:val="1"/>
+        </w:numPr>
+        <w:rPr>
+          <w:sz w:val="24"/>
+          <w:szCs w:val="24"/>
+        </w:rPr>
+      </w:pPr>
+      <w:r>
+        <w:rPr>
+          <w:sz w:val="24"/>
+          <w:szCs w:val="24"/>
+        </w:rPr>
+        <w:t>Agregar campos nuevos como: nombre de empresa</w:t>
+      </w:r>
+      <w:r>
+        <w:rPr>
+          <w:noProof/>
+          <w:color w:val="00B050"/>
+          <w:sz w:val="24"/>
+          <w:szCs w:val="24"/>
+        </w:rPr>
+        <w:sym w:font="Wingdings" w:char="F0FC"/>
+      </w:r>
+    </w:p>
+    <w:p>
+      <w:pPr>
+        <w:pStyle w:val="Sinespaciado"/>
+        <w:numPr>
+          <w:ilvl w:val="0"/>
+          <w:numId w:val="1"/>
+        </w:numPr>
+        <w:rPr>
+          <w:sz w:val="24"/>
+          <w:szCs w:val="24"/>
+        </w:rPr>
+      </w:pPr>
+      <w:r>
+        <w:rPr>
+          <w:sz w:val="24"/>
+          <w:szCs w:val="24"/>
+        </w:rPr>
+        <w:t>Basarme en el sistema que tienen en watts</w:t>
+      </w:r>
+      <w:r>
+        <w:rPr>
+          <w:noProof/>
+          <w:color w:val="00B050"/>
+          <w:sz w:val="24"/>
+          <w:szCs w:val="24"/>
+        </w:rPr>
+        <w:sym w:font="Wingdings" w:char="F0FC"/>
+      </w:r>
+    </w:p>
+    <w:p>
+      <w:pPr>
+        <w:pStyle w:val="Sinespaciado"/>
+        <w:numPr>
+          <w:ilvl w:val="0"/>
+          <w:numId w:val="1"/>
+        </w:numPr>
+        <w:rPr>
+          <w:sz w:val="24"/>
+          <w:szCs w:val="24"/>
+        </w:rPr>
+      </w:pPr>
+      <w:r>
+        <w:rPr>
+          <w:sz w:val="24"/>
+          <w:szCs w:val="24"/>
+        </w:rPr>
+        <w:t xml:space="preserve">Poner si </w:t>
+      </w:r>
+      <w:r>
+        <w:rPr>
+          <w:sz w:val="24"/>
+          <w:szCs w:val="24"/>
+        </w:rPr>
+        <w:t>está</w:t>
+      </w:r>
+      <w:r>
+        <w:rPr>
+          <w:sz w:val="24"/>
+          <w:szCs w:val="24"/>
+        </w:rPr>
+        <w:t xml:space="preserve"> en verde (autorizado) o rojo (no autorizado)</w:t>
+      </w:r>
+      <w:r>
+        <w:rPr>
+          <w:noProof/>
+          <w:color w:val="00B050"/>
+          <w:sz w:val="24"/>
+          <w:szCs w:val="24"/>
+        </w:rPr>
+        <w:t xml:space="preserve"> </w:t>
+      </w:r>
+      <w:r>
+        <w:rPr>
+          <w:noProof/>
+          <w:color w:val="00B050"/>
+          <w:sz w:val="24"/>
+          <w:szCs w:val="24"/>
+        </w:rPr>
+        <w:sym w:font="Wingdings" w:char="F0FC"/>
+      </w:r>
+    </w:p>
+    <w:p>
+      <w:pPr>
+        <w:pStyle w:val="Sinespaciado"/>
+        <w:numPr>
+          <w:ilvl w:val="0"/>
+          <w:numId w:val="1"/>
+        </w:numPr>
+        <w:rPr>
+          <w:sz w:val="24"/>
+          <w:szCs w:val="24"/>
+        </w:rPr>
+      </w:pPr>
+      <w:r>
+        <w:rPr>
+          <w:sz w:val="24"/>
+          <w:szCs w:val="24"/>
+        </w:rPr>
+        <w:t xml:space="preserve">Evitar poner puntos y comas en el </w:t>
+      </w:r>
+      <w:proofErr w:type="spellStart"/>
+      <w:r>
+        <w:rPr>
+          <w:sz w:val="24"/>
+          <w:szCs w:val="24"/>
+        </w:rPr>
+        <w:t>rut</w:t>
+      </w:r>
+      <w:proofErr w:type="spellEnd"/>
+      <w:r>
+        <w:rPr>
+          <w:sz w:val="24"/>
+          <w:szCs w:val="24"/>
+        </w:rPr>
+        <w:t xml:space="preserve"> además de dar un máximo de caracteres</w:t>
+      </w:r>
+      <w:r>
+        <w:rPr>
+          <w:noProof/>
+          <w:color w:val="00B050"/>
+          <w:sz w:val="24"/>
+          <w:szCs w:val="24"/>
+        </w:rPr>
+        <w:sym w:font="Wingdings" w:char="F0FC"/>
+      </w:r>
+    </w:p>
+    <w:p>
+      <w:pPr>
+        <w:pStyle w:val="Sinespaciado"/>
+        <w:numPr>
+          <w:ilvl w:val="0"/>
+          <w:numId w:val="1"/>
+        </w:numPr>
+        <w:rPr>
+          <w:sz w:val="24"/>
+          <w:szCs w:val="24"/>
+        </w:rPr>
+      </w:pPr>
+      <w:r>
+        <w:rPr>
+          <w:sz w:val="24"/>
+          <w:szCs w:val="24"/>
+        </w:rPr>
+        <w:t>Que permita buscar por nombre en conjunto con el apellido en una sola búsqueda</w:t>
+      </w:r>
+      <w:r>
+        <w:rPr>
+          <w:noProof/>
+          <w:color w:val="00B050"/>
+          <w:sz w:val="24"/>
+          <w:szCs w:val="24"/>
+        </w:rPr>
+        <w:sym w:font="Wingdings" w:char="F0FC"/>
+      </w:r>
+    </w:p>
+    <w:p>
+      <w:pPr>
+        <w:pStyle w:val="Sinespaciado"/>
+        <w:numPr>
+          <w:ilvl w:val="0"/>
+          <w:numId w:val="1"/>
+        </w:numPr>
+        <w:rPr>
+          <w:sz w:val="24"/>
+          <w:szCs w:val="24"/>
+        </w:rPr>
+      </w:pPr>
+      <w:r>
+        <w:rPr>
+          <w:noProof/>
+          <w:sz w:val="24"/>
+          <w:szCs w:val="24"/>
+        </w:rPr>
+        <w:t>Que al presionar el texto de los labels enfoque el input</w:t>
+      </w:r>
+      <w:r>
+        <w:rPr>
+          <w:noProof/>
+          <w:color w:val="00B050"/>
+          <w:sz w:val="24"/>
+          <w:szCs w:val="24"/>
+        </w:rPr>
+        <w:sym w:font="Wingdings" w:char="F0FC"/>
+      </w:r>
+    </w:p>
+    <w:p>
+      <w:pPr>
+        <w:pStyle w:val="Sinespaciado"/>
+        <w:numPr>
+          <w:ilvl w:val="0"/>
+          <w:numId w:val="1"/>
+        </w:numPr>
+        <w:rPr>
+          <w:sz w:val="24"/>
+          <w:szCs w:val="24"/>
+        </w:rPr>
+      </w:pPr>
+      <w:r>
+        <w:rPr>
+          <w:sz w:val="24"/>
+          <w:szCs w:val="24"/>
+        </w:rPr>
+        <w:t xml:space="preserve">Validar </w:t>
+      </w:r>
+      <w:proofErr w:type="spellStart"/>
+      <w:r>
+        <w:rPr>
+          <w:sz w:val="24"/>
+          <w:szCs w:val="24"/>
+        </w:rPr>
+        <w:t>textbox</w:t>
+      </w:r>
+      <w:proofErr w:type="spellEnd"/>
+      <w:r>
+        <w:rPr>
+          <w:sz w:val="24"/>
+          <w:szCs w:val="24"/>
+        </w:rPr>
+        <w:t xml:space="preserve"> con </w:t>
+      </w:r>
+      <w:proofErr w:type="spellStart"/>
+      <w:r>
+        <w:rPr>
+          <w:sz w:val="24"/>
+          <w:szCs w:val="24"/>
+        </w:rPr>
+        <w:t>javascript</w:t>
+      </w:r>
+      <w:proofErr w:type="spellEnd"/>
+      <w:r>
+        <w:rPr>
+          <w:sz w:val="24"/>
+          <w:szCs w:val="24"/>
+        </w:rPr>
+        <w:t>. Validar campos obligatorios y opcionales, que lo vea el cliente</w:t>
+      </w:r>
+      <w:r>
+        <w:rPr>
+          <w:noProof/>
+          <w:color w:val="00B050"/>
+          <w:sz w:val="24"/>
+          <w:szCs w:val="24"/>
+        </w:rPr>
+        <w:sym w:font="Wingdings" w:char="F0FC"/>
+      </w:r>
+    </w:p>
+    <w:p>
+      <w:pPr>
+        <w:pStyle w:val="Sinespaciado"/>
+        <w:numPr>
+          <w:ilvl w:val="0"/>
+          <w:numId w:val="1"/>
+        </w:numPr>
+        <w:rPr>
+          <w:sz w:val="24"/>
+          <w:szCs w:val="24"/>
+        </w:rPr>
+      </w:pPr>
+      <w:r>
+        <w:rPr>
+          <w:sz w:val="24"/>
+          <w:szCs w:val="24"/>
+        </w:rPr>
+        <w:t xml:space="preserve">Limitar </w:t>
+      </w:r>
+      <w:r>
+        <w:rPr>
+          <w:sz w:val="24"/>
+          <w:szCs w:val="24"/>
+        </w:rPr>
+        <w:t>número</w:t>
+      </w:r>
+      <w:r>
+        <w:rPr>
+          <w:sz w:val="24"/>
+          <w:szCs w:val="24"/>
+        </w:rPr>
+        <w:t xml:space="preserve"> de resultados que se muestran automáticamente. </w:t>
+      </w:r>
+      <w:r>
+        <w:rPr>
+          <w:sz w:val="24"/>
+          <w:szCs w:val="24"/>
+        </w:rPr>
+        <w:t>Quizás</w:t>
+      </w:r>
+      <w:r>
+        <w:rPr>
+          <w:sz w:val="24"/>
+          <w:szCs w:val="24"/>
+        </w:rPr>
+        <w:t xml:space="preserve"> con una </w:t>
+      </w:r>
+      <w:r>
+        <w:rPr>
+          <w:sz w:val="24"/>
+          <w:szCs w:val="24"/>
+        </w:rPr>
+        <w:t>paginación</w:t>
+      </w:r>
+      <w:r>
+        <w:rPr>
+          <w:sz w:val="24"/>
+          <w:szCs w:val="24"/>
+        </w:rPr>
+        <w:t xml:space="preserve"> en </w:t>
+      </w:r>
+      <w:proofErr w:type="spellStart"/>
+      <w:r>
+        <w:rPr>
+          <w:sz w:val="24"/>
+          <w:szCs w:val="24"/>
+        </w:rPr>
+        <w:t>javascript</w:t>
+      </w:r>
+      <w:proofErr w:type="spellEnd"/>
+      <w:r>
+        <w:rPr>
+          <w:noProof/>
+          <w:color w:val="00B050"/>
+          <w:sz w:val="24"/>
+          <w:szCs w:val="24"/>
+        </w:rPr>
+        <w:sym w:font="Wingdings" w:char="F0FC"/>
+      </w:r>
+    </w:p>
+    <w:p>
+      <w:pPr>
+        <w:pStyle w:val="Sinespaciado"/>
+        <w:numPr>
+          <w:ilvl w:val="0"/>
+          <w:numId w:val="1"/>
+        </w:numPr>
+        <w:rPr>
+          <w:sz w:val="24"/>
+          <w:szCs w:val="24"/>
+        </w:rPr>
+      </w:pPr>
+      <w:r>
+        <w:rPr>
+          <w:sz w:val="24"/>
+          <w:szCs w:val="24"/>
+        </w:rPr>
+        <w:t xml:space="preserve">Poner un mensaje de error cuando el </w:t>
+      </w:r>
+      <w:proofErr w:type="spellStart"/>
+      <w:r>
+        <w:rPr>
+          <w:sz w:val="24"/>
+          <w:szCs w:val="24"/>
+        </w:rPr>
+        <w:t>rut</w:t>
+      </w:r>
+      <w:proofErr w:type="spellEnd"/>
+      <w:r>
+        <w:rPr>
+          <w:sz w:val="24"/>
+          <w:szCs w:val="24"/>
+        </w:rPr>
+        <w:t xml:space="preserve"> </w:t>
+      </w:r>
+      <w:r>
+        <w:rPr>
+          <w:sz w:val="24"/>
+          <w:szCs w:val="24"/>
+        </w:rPr>
+        <w:t>este duplicado</w:t>
+      </w:r>
+      <w:r>
+        <w:rPr>
+          <w:sz w:val="24"/>
+          <w:szCs w:val="24"/>
+        </w:rPr>
+        <w:t xml:space="preserve"> en la base de datos</w:t>
+      </w:r>
+      <w:r>
+        <w:rPr>
+          <w:noProof/>
+          <w:color w:val="00B050"/>
+          <w:sz w:val="24"/>
+          <w:szCs w:val="24"/>
+        </w:rPr>
+        <w:sym w:font="Wingdings" w:char="F0FC"/>
+      </w:r>
+    </w:p>
+    <w:p>
+      <w:pPr>
+        <w:pStyle w:val="Sinespaciado"/>
+        <w:numPr>
+          <w:ilvl w:val="0"/>
+          <w:numId w:val="1"/>
+        </w:numPr>
+        <w:rPr>
+          <w:sz w:val="24"/>
+          <w:szCs w:val="24"/>
+        </w:rPr>
+      </w:pPr>
+      <w:r>
+        <w:rPr>
+          <w:noProof/>
+          <w:sz w:val="24"/>
+          <w:szCs w:val="24"/>
+        </w:rPr>
+        <w:t xml:space="preserve">En requerimiento de rut duplicado me crea un nuevo error. Cuando quiero </w:t>
+      </w:r>
+      <w:r>
+        <w:rPr>
+          <w:noProof/>
+          <w:sz w:val="24"/>
+          <w:szCs w:val="24"/>
+        </w:rPr>
+        <w:t>editar</w:t>
+      </w:r>
+      <w:r>
+        <w:rPr>
+          <w:noProof/>
+          <w:sz w:val="24"/>
+          <w:szCs w:val="24"/>
+        </w:rPr>
+        <w:t xml:space="preserve"> el registro me dice que el rut esta duplicado</w:t>
+      </w:r>
+      <w:r>
+        <w:rPr>
+          <w:noProof/>
+          <w:color w:val="00B050"/>
+          <w:sz w:val="24"/>
+          <w:szCs w:val="24"/>
+        </w:rPr>
+        <w:sym w:font="Wingdings" w:char="F0FC"/>
+      </w:r>
+    </w:p>
+    <w:p>
+      <w:pPr>
+        <w:pStyle w:val="Sinespaciado"/>
+        <w:numPr>
+          <w:ilvl w:val="0"/>
+          <w:numId w:val="1"/>
+        </w:numPr>
+        <w:rPr>
+          <w:sz w:val="24"/>
+          <w:szCs w:val="24"/>
+        </w:rPr>
+      </w:pPr>
+      <w:r>
+        <w:rPr>
+          <w:noProof/>
+          <w:sz w:val="24"/>
+          <w:szCs w:val="24"/>
+        </w:rPr>
+        <w:t>Poner cantidad total de registros</w:t>
+      </w:r>
+      <w:r>
+        <w:rPr>
+          <w:noProof/>
+          <w:color w:val="00B050"/>
+          <w:sz w:val="24"/>
+          <w:szCs w:val="24"/>
+        </w:rPr>
+        <w:sym w:font="Wingdings" w:char="F0FC"/>
+      </w:r>
+    </w:p>
+    <w:p>
+      <w:pPr>
+        <w:pStyle w:val="Sinespaciado"/>
+        <w:numPr>
+          <w:ilvl w:val="0"/>
+          <w:numId w:val="1"/>
+        </w:numPr>
+        <w:rPr>
+          <w:color w:val="0070C0"/>
+          <w:sz w:val="24"/>
+          <w:szCs w:val="24"/>
+        </w:rPr>
+      </w:pPr>
+      <w:r>
+        <w:rPr>
+          <w:color w:val="0070C0"/>
+          <w:sz w:val="24"/>
+          <w:szCs w:val="24"/>
+        </w:rPr>
+        <w:t xml:space="preserve">Personalizar que envíe mensajes personalizados </w:t>
+      </w:r>
+      <w:r>
+        <w:rPr>
+          <w:color w:val="0070C0"/>
+          <w:sz w:val="24"/>
+          <w:szCs w:val="24"/>
+        </w:rPr>
+        <w:t>de</w:t>
+      </w:r>
+      <w:r>
+        <w:rPr>
+          <w:color w:val="0070C0"/>
+          <w:sz w:val="24"/>
+          <w:szCs w:val="24"/>
+        </w:rPr>
+        <w:t xml:space="preserve"> errores de </w:t>
+      </w:r>
+      <w:proofErr w:type="spellStart"/>
+      <w:r>
+        <w:rPr>
+          <w:color w:val="0070C0"/>
+          <w:sz w:val="24"/>
+          <w:szCs w:val="24"/>
+        </w:rPr>
+        <w:t>mysql</w:t>
+      </w:r>
+      <w:proofErr w:type="spellEnd"/>
+      <w:r>
+        <w:rPr>
+          <w:color w:val="0070C0"/>
+          <w:sz w:val="24"/>
+          <w:szCs w:val="24"/>
+        </w:rPr>
+        <w:t xml:space="preserve"> </w:t>
+      </w:r>
+    </w:p>
+    <w:p>
+      <w:pPr>
+        <w:pStyle w:val="Sinespaciado"/>
+        <w:numPr>
+          <w:ilvl w:val="0"/>
+          <w:numId w:val="1"/>
+        </w:numPr>
+        <w:rPr>
+          <w:color w:val="0070C0"/>
+          <w:sz w:val="24"/>
+          <w:szCs w:val="24"/>
+        </w:rPr>
+      </w:pPr>
+      <w:r>
+        <w:rPr>
+          <w:color w:val="0070C0"/>
+          <w:sz w:val="24"/>
+          <w:szCs w:val="24"/>
+        </w:rPr>
+        <w:t xml:space="preserve">Crear un </w:t>
+      </w:r>
+      <w:proofErr w:type="spellStart"/>
+      <w:r>
+        <w:rPr>
+          <w:color w:val="0070C0"/>
+          <w:sz w:val="24"/>
+          <w:szCs w:val="24"/>
+        </w:rPr>
+        <w:t>login</w:t>
+      </w:r>
+      <w:proofErr w:type="spellEnd"/>
+      <w:r>
+        <w:rPr>
+          <w:color w:val="0070C0"/>
+          <w:sz w:val="24"/>
+          <w:szCs w:val="24"/>
+        </w:rPr>
+        <w:t xml:space="preserve"> de acceso con privilegios</w:t>
+      </w:r>
+    </w:p>
+    <w:p>
+      <w:pPr>
+        <w:pStyle w:val="Sinespaciado"/>
+        <w:numPr>
+          <w:ilvl w:val="0"/>
+          <w:numId w:val="1"/>
+        </w:numPr>
+        <w:rPr>
+          <w:color w:val="0070C0"/>
+          <w:sz w:val="24"/>
+          <w:szCs w:val="24"/>
+        </w:rPr>
+      </w:pPr>
+      <w:r>
+        <w:rPr>
+          <w:color w:val="0070C0"/>
+          <w:sz w:val="24"/>
+          <w:szCs w:val="24"/>
+        </w:rPr>
+        <w:t xml:space="preserve">Versionar proyecto (una versión con puro </w:t>
+      </w:r>
+      <w:proofErr w:type="spellStart"/>
+      <w:r>
+        <w:rPr>
+          <w:color w:val="0070C0"/>
+          <w:sz w:val="24"/>
+          <w:szCs w:val="24"/>
+        </w:rPr>
+        <w:t>backend</w:t>
+      </w:r>
+      <w:proofErr w:type="spellEnd"/>
+      <w:r>
+        <w:rPr>
+          <w:color w:val="0070C0"/>
+          <w:sz w:val="24"/>
+          <w:szCs w:val="24"/>
+        </w:rPr>
+        <w:t xml:space="preserve"> y otra versión con </w:t>
+      </w:r>
+      <w:proofErr w:type="spellStart"/>
+      <w:r>
+        <w:rPr>
+          <w:color w:val="0070C0"/>
+          <w:sz w:val="24"/>
+          <w:szCs w:val="24"/>
+        </w:rPr>
+        <w:t>backend</w:t>
+      </w:r>
+      <w:proofErr w:type="spellEnd"/>
+      <w:r>
+        <w:rPr>
+          <w:color w:val="0070C0"/>
+          <w:sz w:val="24"/>
+          <w:szCs w:val="24"/>
+        </w:rPr>
+        <w:t xml:space="preserve"> más el CSS o estilos</w:t>
+      </w:r>
+    </w:p>
+    <w:p>
+      <w:pPr>
+        <w:pStyle w:val="Sinespaciado"/>
+        <w:numPr>
+          <w:ilvl w:val="0"/>
+          <w:numId w:val="1"/>
+        </w:numPr>
+        <w:rPr>
+          <w:color w:val="0070C0"/>
+          <w:sz w:val="24"/>
+          <w:szCs w:val="24"/>
+        </w:rPr>
+      </w:pPr>
+      <w:r>
+        <w:rPr>
+          <w:color w:val="0070C0"/>
+          <w:sz w:val="24"/>
+          <w:szCs w:val="24"/>
+        </w:rPr>
+        <w:t>Que sea responsive</w:t>
+      </w:r>
+    </w:p>
+    <w:p>
+      <w:pPr>
+        <w:pStyle w:val="Sinespaciado"/>
+        <w:numPr>
+          <w:ilvl w:val="0"/>
+          <w:numId w:val="1"/>
+        </w:numPr>
+        <w:rPr>
+          <w:color w:val="0070C0"/>
+          <w:sz w:val="24"/>
+          <w:szCs w:val="24"/>
+        </w:rPr>
+      </w:pPr>
+      <w:r>
+        <w:rPr>
+          <w:color w:val="0070C0"/>
+          <w:sz w:val="24"/>
+          <w:szCs w:val="24"/>
+        </w:rPr>
+        <w:t xml:space="preserve">Comentar bloques de </w:t>
+      </w:r>
+      <w:proofErr w:type="spellStart"/>
+      <w:r>
+        <w:rPr>
+          <w:color w:val="0070C0"/>
+          <w:sz w:val="24"/>
+          <w:szCs w:val="24"/>
+        </w:rPr>
+        <w:t>codigo</w:t>
+      </w:r>
+      <w:proofErr w:type="spellEnd"/>
+    </w:p>
+    <w:p>
+      <w:pPr>
+        <w:pStyle w:val="Sinespaciado"/>
+        <w:rPr>
+          <w:sz w:val="24"/>
+          <w:szCs w:val="24"/>
+        </w:rPr>
+      </w:pPr>
     </w:p>
     <w:p>
       <w:pPr>
@@ -652,6 +903,24 @@
           <w:szCs w:val="28"/>
         </w:rPr>
       </w:pPr>
+      <w:r>
+        <w:rPr>
+          <w:color w:val="00B050"/>
+          <w:sz w:val="28"/>
+          <w:szCs w:val="28"/>
+        </w:rPr>
+        <w:t>Requerimientos segunda parte</w:t>
+      </w:r>
+    </w:p>
+    <w:p>
+      <w:pPr>
+        <w:pStyle w:val="Sinespaciado"/>
+        <w:rPr>
+          <w:color w:val="00B050"/>
+          <w:sz w:val="28"/>
+          <w:szCs w:val="28"/>
+        </w:rPr>
+      </w:pPr>
     </w:p>
     <w:p>
       <w:pPr>
@@ -730,7 +999,23 @@
           <w:sz w:val="24"/>
           <w:szCs w:val="24"/>
         </w:rPr>
-        <w:t xml:space="preserve">Hacer un manual en pdf para el usuario poniéndole de alguna forma los requerimientos </w:t>
+        <w:t xml:space="preserve">Hacer un manual en </w:t>
+      </w:r>
+      <w:proofErr w:type="spellStart"/>
+      <w:r>
+        <w:rPr>
+          <w:sz w:val="24"/>
+          <w:szCs w:val="24"/>
+        </w:rPr>
+        <w:t>pdf</w:t>
+      </w:r>
+      <w:proofErr w:type="spellEnd"/>
+      <w:r>
+        <w:rPr>
+          <w:sz w:val="24"/>
+          <w:szCs w:val="24"/>
+        </w:rPr>
+        <w:t xml:space="preserve"> para el usuario poniéndole de alguna forma los requerimientos </w:t>
       </w:r>
     </w:p>
     <w:p>

</xml_diff>

<commit_message>
commit 15 - cambio de nombre en DB
</commit_message>
<xml_diff>
--- a/otros archivos/requerimientos.docx
+++ b/otros archivos/requerimientos.docx
@@ -45,854 +45,674 @@
           <w:sz w:val="28"/>
           <w:szCs w:val="28"/>
         </w:rPr>
-        <w:t xml:space="preserve">Tomar de base el proyecto del </w:t>
-      </w:r>
-      <w:proofErr w:type="spellStart"/>
-      <w:r>
+        <w:t>Tomar de base el proyecto del crud descargado y cambiar algunas cosas como:</w:t>
+      </w:r>
+    </w:p>
+    <w:p>
+      <w:pPr>
+        <w:pStyle w:val="Sinespaciado"/>
+        <w:rPr>
+          <w:sz w:val="24"/>
+          <w:szCs w:val="24"/>
+        </w:rPr>
+      </w:pPr>
+    </w:p>
+    <w:p>
+      <w:pPr>
+        <w:pStyle w:val="Sinespaciado"/>
+        <w:numPr>
+          <w:ilvl w:val="0"/>
+          <w:numId w:val="1"/>
+        </w:numPr>
+        <w:rPr>
+          <w:sz w:val="24"/>
+          <w:szCs w:val="24"/>
+        </w:rPr>
+      </w:pPr>
+      <w:r>
+        <w:rPr>
+          <w:sz w:val="24"/>
+          <w:szCs w:val="24"/>
+        </w:rPr>
+        <w:t>Nombre de la base de datos</w:t>
+      </w:r>
+      <w:r>
+        <w:rPr>
+          <w:noProof/>
+          <w:color w:val="00B050"/>
+          <w:sz w:val="24"/>
+          <w:szCs w:val="24"/>
+        </w:rPr>
+        <w:sym w:font="Wingdings" w:char="F0FC"/>
+      </w:r>
+    </w:p>
+    <w:p>
+      <w:pPr>
+        <w:pStyle w:val="Sinespaciado"/>
+        <w:numPr>
+          <w:ilvl w:val="0"/>
+          <w:numId w:val="1"/>
+        </w:numPr>
+        <w:rPr>
+          <w:sz w:val="24"/>
+          <w:szCs w:val="24"/>
+        </w:rPr>
+      </w:pPr>
+      <w:r>
+        <w:rPr>
+          <w:sz w:val="24"/>
+          <w:szCs w:val="24"/>
+        </w:rPr>
+        <w:t>Diseño css (tratar de quitar bootstrap)</w:t>
+      </w:r>
+      <w:r>
+        <w:rPr>
+          <w:noProof/>
+          <w:color w:val="00B050"/>
+          <w:sz w:val="24"/>
+          <w:szCs w:val="24"/>
+        </w:rPr>
+        <w:sym w:font="Wingdings" w:char="F0FC"/>
+      </w:r>
+    </w:p>
+    <w:p>
+      <w:pPr>
+        <w:pStyle w:val="Sinespaciado"/>
+        <w:numPr>
+          <w:ilvl w:val="0"/>
+          <w:numId w:val="1"/>
+        </w:numPr>
+        <w:rPr>
+          <w:sz w:val="24"/>
+          <w:szCs w:val="24"/>
+        </w:rPr>
+      </w:pPr>
+      <w:r>
+        <w:rPr>
+          <w:sz w:val="24"/>
+          <w:szCs w:val="24"/>
+        </w:rPr>
+        <w:t>Agregar GIT</w:t>
+      </w:r>
+      <w:r>
+        <w:rPr>
+          <w:noProof/>
+          <w:color w:val="00B050"/>
+          <w:sz w:val="24"/>
+          <w:szCs w:val="24"/>
+        </w:rPr>
+        <w:sym w:font="Wingdings" w:char="F0FC"/>
+      </w:r>
+    </w:p>
+    <w:p>
+      <w:pPr>
+        <w:pStyle w:val="Sinespaciado"/>
+        <w:numPr>
+          <w:ilvl w:val="0"/>
+          <w:numId w:val="1"/>
+        </w:numPr>
+        <w:rPr>
+          <w:sz w:val="24"/>
+          <w:szCs w:val="24"/>
+        </w:rPr>
+      </w:pPr>
+      <w:r>
+        <w:rPr>
+          <w:sz w:val="24"/>
+          <w:szCs w:val="24"/>
+        </w:rPr>
+        <w:t>Agregar campos nuevos como: nombre de empresa</w:t>
+      </w:r>
+      <w:r>
+        <w:rPr>
+          <w:noProof/>
+          <w:color w:val="00B050"/>
+          <w:sz w:val="24"/>
+          <w:szCs w:val="24"/>
+        </w:rPr>
+        <w:sym w:font="Wingdings" w:char="F0FC"/>
+      </w:r>
+    </w:p>
+    <w:p>
+      <w:pPr>
+        <w:pStyle w:val="Sinespaciado"/>
+        <w:numPr>
+          <w:ilvl w:val="0"/>
+          <w:numId w:val="1"/>
+        </w:numPr>
+        <w:rPr>
+          <w:sz w:val="24"/>
+          <w:szCs w:val="24"/>
+        </w:rPr>
+      </w:pPr>
+      <w:r>
+        <w:rPr>
+          <w:sz w:val="24"/>
+          <w:szCs w:val="24"/>
+        </w:rPr>
+        <w:t>Basarme en el sistema que tienen en watts</w:t>
+      </w:r>
+      <w:r>
+        <w:rPr>
+          <w:noProof/>
+          <w:color w:val="00B050"/>
+          <w:sz w:val="24"/>
+          <w:szCs w:val="24"/>
+        </w:rPr>
+        <w:sym w:font="Wingdings" w:char="F0FC"/>
+      </w:r>
+    </w:p>
+    <w:p>
+      <w:pPr>
+        <w:pStyle w:val="Sinespaciado"/>
+        <w:numPr>
+          <w:ilvl w:val="0"/>
+          <w:numId w:val="1"/>
+        </w:numPr>
+        <w:rPr>
+          <w:sz w:val="24"/>
+          <w:szCs w:val="24"/>
+        </w:rPr>
+      </w:pPr>
+      <w:r>
+        <w:rPr>
+          <w:sz w:val="24"/>
+          <w:szCs w:val="24"/>
+        </w:rPr>
+        <w:t xml:space="preserve">Poner si </w:t>
+      </w:r>
+      <w:r>
+        <w:rPr>
+          <w:sz w:val="24"/>
+          <w:szCs w:val="24"/>
+        </w:rPr>
+        <w:t>está</w:t>
+      </w:r>
+      <w:r>
+        <w:rPr>
+          <w:sz w:val="24"/>
+          <w:szCs w:val="24"/>
+        </w:rPr>
+        <w:t xml:space="preserve"> en verde (autorizado) o rojo (no autorizado)</w:t>
+      </w:r>
+      <w:r>
+        <w:rPr>
+          <w:noProof/>
+          <w:color w:val="00B050"/>
+          <w:sz w:val="24"/>
+          <w:szCs w:val="24"/>
+        </w:rPr>
+        <w:t xml:space="preserve"> </w:t>
+      </w:r>
+      <w:r>
+        <w:rPr>
+          <w:noProof/>
+          <w:color w:val="00B050"/>
+          <w:sz w:val="24"/>
+          <w:szCs w:val="24"/>
+        </w:rPr>
+        <w:sym w:font="Wingdings" w:char="F0FC"/>
+      </w:r>
+    </w:p>
+    <w:p>
+      <w:pPr>
+        <w:pStyle w:val="Sinespaciado"/>
+        <w:numPr>
+          <w:ilvl w:val="0"/>
+          <w:numId w:val="1"/>
+        </w:numPr>
+        <w:rPr>
+          <w:sz w:val="24"/>
+          <w:szCs w:val="24"/>
+        </w:rPr>
+      </w:pPr>
+      <w:r>
+        <w:rPr>
+          <w:sz w:val="24"/>
+          <w:szCs w:val="24"/>
+        </w:rPr>
+        <w:t>Evitar poner puntos y comas en el rut además de dar un máximo de caracteres</w:t>
+      </w:r>
+      <w:r>
+        <w:rPr>
+          <w:noProof/>
+          <w:color w:val="00B050"/>
+          <w:sz w:val="24"/>
+          <w:szCs w:val="24"/>
+        </w:rPr>
+        <w:sym w:font="Wingdings" w:char="F0FC"/>
+      </w:r>
+    </w:p>
+    <w:p>
+      <w:pPr>
+        <w:pStyle w:val="Sinespaciado"/>
+        <w:numPr>
+          <w:ilvl w:val="0"/>
+          <w:numId w:val="1"/>
+        </w:numPr>
+        <w:rPr>
+          <w:sz w:val="24"/>
+          <w:szCs w:val="24"/>
+        </w:rPr>
+      </w:pPr>
+      <w:r>
+        <w:rPr>
+          <w:sz w:val="24"/>
+          <w:szCs w:val="24"/>
+        </w:rPr>
+        <w:t>Que permita buscar por nombre en conjunto con el apellido en una sola búsqueda</w:t>
+      </w:r>
+      <w:r>
+        <w:rPr>
+          <w:noProof/>
+          <w:color w:val="00B050"/>
+          <w:sz w:val="24"/>
+          <w:szCs w:val="24"/>
+        </w:rPr>
+        <w:sym w:font="Wingdings" w:char="F0FC"/>
+      </w:r>
+    </w:p>
+    <w:p>
+      <w:pPr>
+        <w:pStyle w:val="Sinespaciado"/>
+        <w:numPr>
+          <w:ilvl w:val="0"/>
+          <w:numId w:val="1"/>
+        </w:numPr>
+        <w:rPr>
+          <w:sz w:val="24"/>
+          <w:szCs w:val="24"/>
+        </w:rPr>
+      </w:pPr>
+      <w:r>
+        <w:rPr>
+          <w:noProof/>
+          <w:sz w:val="24"/>
+          <w:szCs w:val="24"/>
+        </w:rPr>
+        <w:t>Que al presionar el texto de los labels enfoque el input</w:t>
+      </w:r>
+      <w:r>
+        <w:rPr>
+          <w:noProof/>
+          <w:color w:val="00B050"/>
+          <w:sz w:val="24"/>
+          <w:szCs w:val="24"/>
+        </w:rPr>
+        <w:sym w:font="Wingdings" w:char="F0FC"/>
+      </w:r>
+    </w:p>
+    <w:p>
+      <w:pPr>
+        <w:pStyle w:val="Sinespaciado"/>
+        <w:numPr>
+          <w:ilvl w:val="0"/>
+          <w:numId w:val="1"/>
+        </w:numPr>
+        <w:rPr>
+          <w:sz w:val="24"/>
+          <w:szCs w:val="24"/>
+        </w:rPr>
+      </w:pPr>
+      <w:r>
+        <w:rPr>
+          <w:sz w:val="24"/>
+          <w:szCs w:val="24"/>
+        </w:rPr>
+        <w:t>Validar textbox con javascript. Validar campos obligatorios y opcionales, que lo vea el cliente</w:t>
+      </w:r>
+      <w:r>
+        <w:rPr>
+          <w:noProof/>
+          <w:color w:val="00B050"/>
+          <w:sz w:val="24"/>
+          <w:szCs w:val="24"/>
+        </w:rPr>
+        <w:sym w:font="Wingdings" w:char="F0FC"/>
+      </w:r>
+    </w:p>
+    <w:p>
+      <w:pPr>
+        <w:pStyle w:val="Sinespaciado"/>
+        <w:numPr>
+          <w:ilvl w:val="0"/>
+          <w:numId w:val="1"/>
+        </w:numPr>
+        <w:rPr>
+          <w:sz w:val="24"/>
+          <w:szCs w:val="24"/>
+        </w:rPr>
+      </w:pPr>
+      <w:r>
+        <w:rPr>
+          <w:sz w:val="24"/>
+          <w:szCs w:val="24"/>
+        </w:rPr>
+        <w:t xml:space="preserve">Limitar </w:t>
+      </w:r>
+      <w:r>
+        <w:rPr>
+          <w:sz w:val="24"/>
+          <w:szCs w:val="24"/>
+        </w:rPr>
+        <w:t>número</w:t>
+      </w:r>
+      <w:r>
+        <w:rPr>
+          <w:sz w:val="24"/>
+          <w:szCs w:val="24"/>
+        </w:rPr>
+        <w:t xml:space="preserve"> de resultados que se muestran automáticamente. </w:t>
+      </w:r>
+      <w:r>
+        <w:rPr>
+          <w:sz w:val="24"/>
+          <w:szCs w:val="24"/>
+        </w:rPr>
+        <w:t>Quizás</w:t>
+      </w:r>
+      <w:r>
+        <w:rPr>
+          <w:sz w:val="24"/>
+          <w:szCs w:val="24"/>
+        </w:rPr>
+        <w:t xml:space="preserve"> con una </w:t>
+      </w:r>
+      <w:r>
+        <w:rPr>
+          <w:sz w:val="24"/>
+          <w:szCs w:val="24"/>
+        </w:rPr>
+        <w:t>paginación</w:t>
+      </w:r>
+      <w:r>
+        <w:rPr>
+          <w:sz w:val="24"/>
+          <w:szCs w:val="24"/>
+        </w:rPr>
+        <w:t xml:space="preserve"> en javascript</w:t>
+      </w:r>
+      <w:r>
+        <w:rPr>
+          <w:noProof/>
+          <w:color w:val="00B050"/>
+          <w:sz w:val="24"/>
+          <w:szCs w:val="24"/>
+        </w:rPr>
+        <w:sym w:font="Wingdings" w:char="F0FC"/>
+      </w:r>
+    </w:p>
+    <w:p>
+      <w:pPr>
+        <w:pStyle w:val="Sinespaciado"/>
+        <w:numPr>
+          <w:ilvl w:val="0"/>
+          <w:numId w:val="1"/>
+        </w:numPr>
+        <w:rPr>
+          <w:sz w:val="24"/>
+          <w:szCs w:val="24"/>
+        </w:rPr>
+      </w:pPr>
+      <w:r>
+        <w:rPr>
+          <w:sz w:val="24"/>
+          <w:szCs w:val="24"/>
+        </w:rPr>
+        <w:t xml:space="preserve">Poner un mensaje de error cuando el rut </w:t>
+      </w:r>
+      <w:r>
+        <w:rPr>
+          <w:sz w:val="24"/>
+          <w:szCs w:val="24"/>
+        </w:rPr>
+        <w:t>este duplicado</w:t>
+      </w:r>
+      <w:r>
+        <w:rPr>
+          <w:sz w:val="24"/>
+          <w:szCs w:val="24"/>
+        </w:rPr>
+        <w:t xml:space="preserve"> en la base de datos</w:t>
+      </w:r>
+      <w:r>
+        <w:rPr>
+          <w:noProof/>
+          <w:color w:val="00B050"/>
+          <w:sz w:val="24"/>
+          <w:szCs w:val="24"/>
+        </w:rPr>
+        <w:sym w:font="Wingdings" w:char="F0FC"/>
+      </w:r>
+    </w:p>
+    <w:p>
+      <w:pPr>
+        <w:pStyle w:val="Sinespaciado"/>
+        <w:numPr>
+          <w:ilvl w:val="0"/>
+          <w:numId w:val="1"/>
+        </w:numPr>
+        <w:rPr>
+          <w:sz w:val="24"/>
+          <w:szCs w:val="24"/>
+        </w:rPr>
+      </w:pPr>
+      <w:r>
+        <w:rPr>
+          <w:noProof/>
+          <w:sz w:val="24"/>
+          <w:szCs w:val="24"/>
+        </w:rPr>
+        <w:t xml:space="preserve">En requerimiento de rut duplicado me crea un nuevo error. Cuando quiero </w:t>
+      </w:r>
+      <w:r>
+        <w:rPr>
+          <w:noProof/>
+          <w:sz w:val="24"/>
+          <w:szCs w:val="24"/>
+        </w:rPr>
+        <w:t>editar</w:t>
+      </w:r>
+      <w:r>
+        <w:rPr>
+          <w:noProof/>
+          <w:sz w:val="24"/>
+          <w:szCs w:val="24"/>
+        </w:rPr>
+        <w:t xml:space="preserve"> el registro me dice que el rut esta duplicado</w:t>
+      </w:r>
+      <w:r>
+        <w:rPr>
+          <w:noProof/>
+          <w:color w:val="00B050"/>
+          <w:sz w:val="24"/>
+          <w:szCs w:val="24"/>
+        </w:rPr>
+        <w:sym w:font="Wingdings" w:char="F0FC"/>
+      </w:r>
+    </w:p>
+    <w:p>
+      <w:pPr>
+        <w:pStyle w:val="Sinespaciado"/>
+        <w:numPr>
+          <w:ilvl w:val="0"/>
+          <w:numId w:val="1"/>
+        </w:numPr>
+        <w:rPr>
+          <w:sz w:val="24"/>
+          <w:szCs w:val="24"/>
+        </w:rPr>
+      </w:pPr>
+      <w:r>
+        <w:rPr>
+          <w:noProof/>
+          <w:sz w:val="24"/>
+          <w:szCs w:val="24"/>
+        </w:rPr>
+        <w:t>Poner cantidad total de registros</w:t>
+      </w:r>
+      <w:r>
+        <w:rPr>
+          <w:noProof/>
+          <w:color w:val="00B050"/>
+          <w:sz w:val="24"/>
+          <w:szCs w:val="24"/>
+        </w:rPr>
+        <w:sym w:font="Wingdings" w:char="F0FC"/>
+      </w:r>
+    </w:p>
+    <w:p>
+      <w:pPr>
+        <w:pStyle w:val="Sinespaciado"/>
+        <w:numPr>
+          <w:ilvl w:val="0"/>
+          <w:numId w:val="1"/>
+        </w:numPr>
+        <w:rPr>
+          <w:color w:val="0070C0"/>
+          <w:sz w:val="24"/>
+          <w:szCs w:val="24"/>
+        </w:rPr>
+      </w:pPr>
+      <w:r>
+        <w:rPr>
+          <w:color w:val="0070C0"/>
+          <w:sz w:val="24"/>
+          <w:szCs w:val="24"/>
+        </w:rPr>
+        <w:t xml:space="preserve">Personalizar que envíe mensajes personalizados </w:t>
+      </w:r>
+      <w:r>
+        <w:rPr>
+          <w:color w:val="0070C0"/>
+          <w:sz w:val="24"/>
+          <w:szCs w:val="24"/>
+        </w:rPr>
+        <w:t>de</w:t>
+      </w:r>
+      <w:r>
+        <w:rPr>
+          <w:color w:val="0070C0"/>
+          <w:sz w:val="24"/>
+          <w:szCs w:val="24"/>
+        </w:rPr>
+        <w:t xml:space="preserve"> errores de mysql </w:t>
+      </w:r>
+    </w:p>
+    <w:p>
+      <w:pPr>
+        <w:pStyle w:val="Sinespaciado"/>
+        <w:numPr>
+          <w:ilvl w:val="0"/>
+          <w:numId w:val="1"/>
+        </w:numPr>
+        <w:rPr>
+          <w:color w:val="0070C0"/>
+          <w:sz w:val="24"/>
+          <w:szCs w:val="24"/>
+        </w:rPr>
+      </w:pPr>
+      <w:r>
+        <w:rPr>
+          <w:color w:val="0070C0"/>
+          <w:sz w:val="24"/>
+          <w:szCs w:val="24"/>
+        </w:rPr>
+        <w:t>Crear un login de acceso con privilegios</w:t>
+      </w:r>
+    </w:p>
+    <w:p>
+      <w:pPr>
+        <w:pStyle w:val="Sinespaciado"/>
+        <w:numPr>
+          <w:ilvl w:val="0"/>
+          <w:numId w:val="1"/>
+        </w:numPr>
+        <w:rPr>
+          <w:color w:val="0070C0"/>
+          <w:sz w:val="24"/>
+          <w:szCs w:val="24"/>
+        </w:rPr>
+      </w:pPr>
+      <w:r>
+        <w:rPr>
+          <w:color w:val="0070C0"/>
+          <w:sz w:val="24"/>
+          <w:szCs w:val="24"/>
+        </w:rPr>
+        <w:t>Versionar proyecto (una versión con puro backend y otra versión con backend más el CSS o estilos</w:t>
+      </w:r>
+    </w:p>
+    <w:p>
+      <w:pPr>
+        <w:pStyle w:val="Sinespaciado"/>
+        <w:numPr>
+          <w:ilvl w:val="0"/>
+          <w:numId w:val="1"/>
+        </w:numPr>
+        <w:rPr>
+          <w:color w:val="0070C0"/>
+          <w:sz w:val="24"/>
+          <w:szCs w:val="24"/>
+        </w:rPr>
+      </w:pPr>
+      <w:r>
+        <w:rPr>
+          <w:color w:val="0070C0"/>
+          <w:sz w:val="24"/>
+          <w:szCs w:val="24"/>
+        </w:rPr>
+        <w:t>Que sea responsive</w:t>
+      </w:r>
+    </w:p>
+    <w:p>
+      <w:pPr>
+        <w:pStyle w:val="Sinespaciado"/>
+        <w:numPr>
+          <w:ilvl w:val="0"/>
+          <w:numId w:val="1"/>
+        </w:numPr>
+        <w:rPr>
+          <w:color w:val="0070C0"/>
+          <w:sz w:val="24"/>
+          <w:szCs w:val="24"/>
+        </w:rPr>
+      </w:pPr>
+      <w:r>
+        <w:rPr>
+          <w:color w:val="0070C0"/>
+          <w:sz w:val="24"/>
+          <w:szCs w:val="24"/>
+        </w:rPr>
+        <w:t>Comentar bloques de codigo</w:t>
+      </w:r>
+    </w:p>
+    <w:p>
+      <w:pPr>
+        <w:pStyle w:val="Sinespaciado"/>
+        <w:rPr>
+          <w:sz w:val="24"/>
+          <w:szCs w:val="24"/>
+        </w:rPr>
+      </w:pPr>
+    </w:p>
+    <w:p>
+      <w:pPr>
+        <w:pStyle w:val="Sinespaciado"/>
         <w:rPr>
           <w:color w:val="00B050"/>
           <w:sz w:val="28"/>
           <w:szCs w:val="28"/>
         </w:rPr>
-        <w:t>crud</w:t>
-      </w:r>
-      <w:proofErr w:type="spellEnd"/>
+      </w:pPr>
       <w:r>
         <w:rPr>
           <w:color w:val="00B050"/>
           <w:sz w:val="28"/>
           <w:szCs w:val="28"/>
         </w:rPr>
-        <w:t xml:space="preserve"> descargado y cambiar algunas cosas como:</w:t>
-      </w:r>
-    </w:p>
-    <w:p>
-      <w:pPr>
-        <w:pStyle w:val="Sinespaciado"/>
-        <w:rPr>
-          <w:sz w:val="24"/>
-          <w:szCs w:val="24"/>
-        </w:rPr>
-      </w:pPr>
-    </w:p>
-    <w:p>
-      <w:pPr>
-        <w:pStyle w:val="Sinespaciado"/>
-        <w:numPr>
-          <w:ilvl w:val="0"/>
-          <w:numId w:val="1"/>
-        </w:numPr>
-        <w:rPr>
-          <w:color w:val="0070C0"/>
-          <w:sz w:val="24"/>
-          <w:szCs w:val="24"/>
-        </w:rPr>
-      </w:pPr>
-      <w:r>
-        <w:rPr>
-          <w:color w:val="0070C0"/>
-          <w:sz w:val="24"/>
-          <w:szCs w:val="24"/>
-        </w:rPr>
-        <w:t>Nombre de la base de datos</w:t>
-      </w:r>
-    </w:p>
-    <w:p>
-      <w:pPr>
-        <w:pStyle w:val="Sinespaciado"/>
-        <w:numPr>
-          <w:ilvl w:val="0"/>
-          <w:numId w:val="1"/>
-        </w:numPr>
-        <w:rPr>
-          <w:sz w:val="24"/>
-          <w:szCs w:val="24"/>
-        </w:rPr>
-      </w:pPr>
-      <w:r>
-        <w:rPr>
-          <w:sz w:val="24"/>
-          <w:szCs w:val="24"/>
-        </w:rPr>
-        <w:t xml:space="preserve">Diseño </w:t>
-      </w:r>
-      <w:proofErr w:type="spellStart"/>
-      <w:r>
-        <w:rPr>
-          <w:sz w:val="24"/>
-          <w:szCs w:val="24"/>
-        </w:rPr>
-        <w:t>css</w:t>
-      </w:r>
-      <w:proofErr w:type="spellEnd"/>
-      <w:r>
-        <w:rPr>
-          <w:sz w:val="24"/>
-          <w:szCs w:val="24"/>
-        </w:rPr>
-        <w:t xml:space="preserve"> (tratar de quitar </w:t>
-      </w:r>
-      <w:proofErr w:type="spellStart"/>
-      <w:r>
-        <w:rPr>
-          <w:sz w:val="24"/>
-          <w:szCs w:val="24"/>
-        </w:rPr>
-        <w:t>bootstrap</w:t>
-      </w:r>
-      <w:proofErr w:type="spellEnd"/>
-      <w:r>
-        <w:rPr>
-          <w:sz w:val="24"/>
-          <w:szCs w:val="24"/>
-        </w:rPr>
-        <w:t>)</w:t>
-      </w:r>
-      <w:r>
-        <w:rPr>
-          <w:noProof/>
-          <w:color w:val="00B050"/>
-          <w:sz w:val="24"/>
-          <w:szCs w:val="24"/>
-        </w:rPr>
-        <w:sym w:font="Wingdings" w:char="F0FC"/>
-      </w:r>
-    </w:p>
-    <w:p>
-      <w:pPr>
-        <w:pStyle w:val="Sinespaciado"/>
-        <w:numPr>
-          <w:ilvl w:val="0"/>
-          <w:numId w:val="1"/>
-        </w:numPr>
-        <w:rPr>
-          <w:sz w:val="24"/>
-          <w:szCs w:val="24"/>
-        </w:rPr>
-      </w:pPr>
-      <w:r>
-        <w:rPr>
-          <w:sz w:val="24"/>
-          <w:szCs w:val="24"/>
-        </w:rPr>
-        <w:t>Agregar GIT</w:t>
-      </w:r>
-      <w:r>
-        <w:rPr>
-          <w:noProof/>
-          <w:color w:val="00B050"/>
-          <w:sz w:val="24"/>
-          <w:szCs w:val="24"/>
-        </w:rPr>
-        <w:sym w:font="Wingdings" w:char="F0FC"/>
-      </w:r>
-    </w:p>
-    <w:p>
-      <w:pPr>
-        <w:pStyle w:val="Sinespaciado"/>
-        <w:numPr>
-          <w:ilvl w:val="0"/>
-          <w:numId w:val="1"/>
-        </w:numPr>
-        <w:rPr>
-          <w:sz w:val="24"/>
-          <w:szCs w:val="24"/>
-        </w:rPr>
-      </w:pPr>
-      <w:r>
-        <w:rPr>
-          <w:sz w:val="24"/>
-          <w:szCs w:val="24"/>
-        </w:rPr>
-        <w:t>Agregar campos nuevos como: nombre de empresa</w:t>
-      </w:r>
-      <w:r>
-        <w:rPr>
-          <w:noProof/>
-          <w:color w:val="00B050"/>
-          <w:sz w:val="24"/>
-          <w:szCs w:val="24"/>
-        </w:rPr>
-        <w:sym w:font="Wingdings" w:char="F0FC"/>
-      </w:r>
-    </w:p>
-    <w:p>
-      <w:pPr>
-        <w:pStyle w:val="Sinespaciado"/>
-        <w:numPr>
-          <w:ilvl w:val="0"/>
-          <w:numId w:val="1"/>
-        </w:numPr>
-        <w:rPr>
-          <w:sz w:val="24"/>
-          <w:szCs w:val="24"/>
-        </w:rPr>
-      </w:pPr>
-      <w:r>
-        <w:rPr>
-          <w:sz w:val="24"/>
-          <w:szCs w:val="24"/>
-        </w:rPr>
-        <w:t>Basarme en el sistema que tienen en watts</w:t>
-      </w:r>
-      <w:r>
-        <w:rPr>
-          <w:noProof/>
-          <w:color w:val="00B050"/>
-          <w:sz w:val="24"/>
-          <w:szCs w:val="24"/>
-        </w:rPr>
-        <w:sym w:font="Wingdings" w:char="F0FC"/>
-      </w:r>
-    </w:p>
-    <w:p>
-      <w:pPr>
-        <w:pStyle w:val="Sinespaciado"/>
-        <w:numPr>
-          <w:ilvl w:val="0"/>
-          <w:numId w:val="1"/>
-        </w:numPr>
-        <w:rPr>
-          <w:sz w:val="24"/>
-          <w:szCs w:val="24"/>
-        </w:rPr>
-      </w:pPr>
-      <w:r>
-        <w:rPr>
-          <w:sz w:val="24"/>
-          <w:szCs w:val="24"/>
-        </w:rPr>
-        <w:t xml:space="preserve">Poner si </w:t>
-      </w:r>
-      <w:r>
-        <w:rPr>
-          <w:sz w:val="24"/>
-          <w:szCs w:val="24"/>
-        </w:rPr>
-        <w:t>está</w:t>
-      </w:r>
-      <w:r>
-        <w:rPr>
-          <w:sz w:val="24"/>
-          <w:szCs w:val="24"/>
-        </w:rPr>
-        <w:t xml:space="preserve"> en verde (autorizado) o rojo (no autorizado)</w:t>
-      </w:r>
-      <w:r>
-        <w:rPr>
-          <w:noProof/>
-          <w:color w:val="00B050"/>
-          <w:sz w:val="24"/>
-          <w:szCs w:val="24"/>
-        </w:rPr>
-        <w:t xml:space="preserve"> </w:t>
-      </w:r>
-      <w:r>
-        <w:rPr>
-          <w:noProof/>
-          <w:color w:val="00B050"/>
-          <w:sz w:val="24"/>
-          <w:szCs w:val="24"/>
-        </w:rPr>
-        <w:sym w:font="Wingdings" w:char="F0FC"/>
-      </w:r>
-    </w:p>
-    <w:p>
-      <w:pPr>
-        <w:pStyle w:val="Sinespaciado"/>
-        <w:numPr>
-          <w:ilvl w:val="0"/>
-          <w:numId w:val="1"/>
-        </w:numPr>
-        <w:rPr>
-          <w:sz w:val="24"/>
-          <w:szCs w:val="24"/>
-        </w:rPr>
-      </w:pPr>
-      <w:r>
-        <w:rPr>
-          <w:sz w:val="24"/>
-          <w:szCs w:val="24"/>
-        </w:rPr>
-        <w:t xml:space="preserve">Evitar poner puntos y comas en el </w:t>
-      </w:r>
-      <w:proofErr w:type="spellStart"/>
-      <w:r>
-        <w:rPr>
-          <w:sz w:val="24"/>
-          <w:szCs w:val="24"/>
-        </w:rPr>
-        <w:t>rut</w:t>
-      </w:r>
-      <w:proofErr w:type="spellEnd"/>
-      <w:r>
-        <w:rPr>
-          <w:sz w:val="24"/>
-          <w:szCs w:val="24"/>
-        </w:rPr>
-        <w:t xml:space="preserve"> además de dar un máximo de caracteres</w:t>
-      </w:r>
-      <w:r>
-        <w:rPr>
-          <w:noProof/>
-          <w:color w:val="00B050"/>
-          <w:sz w:val="24"/>
-          <w:szCs w:val="24"/>
-        </w:rPr>
-        <w:sym w:font="Wingdings" w:char="F0FC"/>
-      </w:r>
-    </w:p>
-    <w:p>
-      <w:pPr>
-        <w:pStyle w:val="Sinespaciado"/>
-        <w:numPr>
-          <w:ilvl w:val="0"/>
-          <w:numId w:val="1"/>
-        </w:numPr>
-        <w:rPr>
-          <w:sz w:val="24"/>
-          <w:szCs w:val="24"/>
-        </w:rPr>
-      </w:pPr>
-      <w:r>
-        <w:rPr>
-          <w:sz w:val="24"/>
-          <w:szCs w:val="24"/>
-        </w:rPr>
-        <w:t>Que permita buscar por nombre en conjunto con el apellido en una sola búsqueda</w:t>
-      </w:r>
-      <w:r>
-        <w:rPr>
-          <w:noProof/>
-          <w:color w:val="00B050"/>
-          <w:sz w:val="24"/>
-          <w:szCs w:val="24"/>
-        </w:rPr>
-        <w:sym w:font="Wingdings" w:char="F0FC"/>
-      </w:r>
-    </w:p>
-    <w:p>
-      <w:pPr>
-        <w:pStyle w:val="Sinespaciado"/>
-        <w:numPr>
-          <w:ilvl w:val="0"/>
-          <w:numId w:val="1"/>
-        </w:numPr>
-        <w:rPr>
-          <w:sz w:val="24"/>
-          <w:szCs w:val="24"/>
-        </w:rPr>
-      </w:pPr>
-      <w:r>
-        <w:rPr>
-          <w:noProof/>
-          <w:sz w:val="24"/>
-          <w:szCs w:val="24"/>
-        </w:rPr>
-        <w:t>Que al presionar el texto de los labels enfoque el input</w:t>
-      </w:r>
-      <w:r>
-        <w:rPr>
-          <w:noProof/>
-          <w:color w:val="00B050"/>
-          <w:sz w:val="24"/>
-          <w:szCs w:val="24"/>
-        </w:rPr>
-        <w:sym w:font="Wingdings" w:char="F0FC"/>
-      </w:r>
-    </w:p>
-    <w:p>
-      <w:pPr>
-        <w:pStyle w:val="Sinespaciado"/>
-        <w:numPr>
-          <w:ilvl w:val="0"/>
-          <w:numId w:val="1"/>
-        </w:numPr>
-        <w:rPr>
-          <w:sz w:val="24"/>
-          <w:szCs w:val="24"/>
-        </w:rPr>
-      </w:pPr>
-      <w:r>
-        <w:rPr>
-          <w:sz w:val="24"/>
-          <w:szCs w:val="24"/>
-        </w:rPr>
-        <w:t xml:space="preserve">Validar </w:t>
-      </w:r>
-      <w:proofErr w:type="spellStart"/>
-      <w:r>
-        <w:rPr>
-          <w:sz w:val="24"/>
-          <w:szCs w:val="24"/>
-        </w:rPr>
-        <w:t>textbox</w:t>
-      </w:r>
-      <w:proofErr w:type="spellEnd"/>
-      <w:r>
-        <w:rPr>
-          <w:sz w:val="24"/>
-          <w:szCs w:val="24"/>
-        </w:rPr>
-        <w:t xml:space="preserve"> con </w:t>
-      </w:r>
-      <w:proofErr w:type="spellStart"/>
-      <w:r>
-        <w:rPr>
-          <w:sz w:val="24"/>
-          <w:szCs w:val="24"/>
-        </w:rPr>
-        <w:t>javascript</w:t>
-      </w:r>
-      <w:proofErr w:type="spellEnd"/>
-      <w:r>
-        <w:rPr>
-          <w:sz w:val="24"/>
-          <w:szCs w:val="24"/>
-        </w:rPr>
-        <w:t>. Validar campos obligatorios y opcionales, que lo vea el cliente</w:t>
-      </w:r>
-      <w:r>
-        <w:rPr>
-          <w:noProof/>
-          <w:color w:val="00B050"/>
-          <w:sz w:val="24"/>
-          <w:szCs w:val="24"/>
-        </w:rPr>
-        <w:sym w:font="Wingdings" w:char="F0FC"/>
-      </w:r>
-    </w:p>
-    <w:p>
-      <w:pPr>
-        <w:pStyle w:val="Sinespaciado"/>
-        <w:numPr>
-          <w:ilvl w:val="0"/>
-          <w:numId w:val="1"/>
-        </w:numPr>
-        <w:rPr>
-          <w:sz w:val="24"/>
-          <w:szCs w:val="24"/>
-        </w:rPr>
-      </w:pPr>
-      <w:r>
-        <w:rPr>
-          <w:sz w:val="24"/>
-          <w:szCs w:val="24"/>
-        </w:rPr>
-        <w:t xml:space="preserve">Limitar </w:t>
-      </w:r>
-      <w:r>
-        <w:rPr>
-          <w:sz w:val="24"/>
-          <w:szCs w:val="24"/>
-        </w:rPr>
-        <w:t>número</w:t>
-      </w:r>
-      <w:r>
-        <w:rPr>
-          <w:sz w:val="24"/>
-          <w:szCs w:val="24"/>
-        </w:rPr>
-        <w:t xml:space="preserve"> de resultados que se muestran automáticamente. </w:t>
-      </w:r>
-      <w:r>
-        <w:rPr>
-          <w:sz w:val="24"/>
-          <w:szCs w:val="24"/>
-        </w:rPr>
-        <w:t>Quizás</w:t>
-      </w:r>
-      <w:r>
-        <w:rPr>
-          <w:sz w:val="24"/>
-          <w:szCs w:val="24"/>
-        </w:rPr>
-        <w:t xml:space="preserve"> con una </w:t>
-      </w:r>
-      <w:r>
-        <w:rPr>
-          <w:sz w:val="24"/>
-          <w:szCs w:val="24"/>
-        </w:rPr>
-        <w:t>paginación</w:t>
-      </w:r>
-      <w:r>
-        <w:rPr>
-          <w:sz w:val="24"/>
-          <w:szCs w:val="24"/>
-        </w:rPr>
-        <w:t xml:space="preserve"> en </w:t>
-      </w:r>
-      <w:proofErr w:type="spellStart"/>
-      <w:r>
-        <w:rPr>
-          <w:sz w:val="24"/>
-          <w:szCs w:val="24"/>
-        </w:rPr>
-        <w:t>javascript</w:t>
-      </w:r>
-      <w:proofErr w:type="spellEnd"/>
-      <w:r>
-        <w:rPr>
-          <w:noProof/>
-          <w:color w:val="00B050"/>
-          <w:sz w:val="24"/>
-          <w:szCs w:val="24"/>
-        </w:rPr>
-        <w:sym w:font="Wingdings" w:char="F0FC"/>
-      </w:r>
-    </w:p>
-    <w:p>
-      <w:pPr>
-        <w:pStyle w:val="Sinespaciado"/>
-        <w:numPr>
-          <w:ilvl w:val="0"/>
-          <w:numId w:val="1"/>
-        </w:numPr>
-        <w:rPr>
-          <w:sz w:val="24"/>
-          <w:szCs w:val="24"/>
-        </w:rPr>
-      </w:pPr>
-      <w:r>
-        <w:rPr>
-          <w:sz w:val="24"/>
-          <w:szCs w:val="24"/>
-        </w:rPr>
-        <w:t xml:space="preserve">Poner un mensaje de error cuando el </w:t>
-      </w:r>
-      <w:proofErr w:type="spellStart"/>
-      <w:r>
-        <w:rPr>
-          <w:sz w:val="24"/>
-          <w:szCs w:val="24"/>
-        </w:rPr>
-        <w:t>rut</w:t>
-      </w:r>
-      <w:proofErr w:type="spellEnd"/>
-      <w:r>
-        <w:rPr>
-          <w:sz w:val="24"/>
-          <w:szCs w:val="24"/>
-        </w:rPr>
-        <w:t xml:space="preserve"> </w:t>
-      </w:r>
-      <w:r>
-        <w:rPr>
-          <w:sz w:val="24"/>
-          <w:szCs w:val="24"/>
-        </w:rPr>
-        <w:t>este duplicado</w:t>
-      </w:r>
-      <w:r>
-        <w:rPr>
-          <w:sz w:val="24"/>
-          <w:szCs w:val="24"/>
-        </w:rPr>
-        <w:t xml:space="preserve"> en la base de datos</w:t>
-      </w:r>
-      <w:r>
-        <w:rPr>
-          <w:noProof/>
-          <w:color w:val="00B050"/>
-          <w:sz w:val="24"/>
-          <w:szCs w:val="24"/>
-        </w:rPr>
-        <w:sym w:font="Wingdings" w:char="F0FC"/>
-      </w:r>
-    </w:p>
-    <w:p>
-      <w:pPr>
-        <w:pStyle w:val="Sinespaciado"/>
-        <w:numPr>
-          <w:ilvl w:val="0"/>
-          <w:numId w:val="1"/>
-        </w:numPr>
-        <w:rPr>
-          <w:sz w:val="24"/>
-          <w:szCs w:val="24"/>
-        </w:rPr>
-      </w:pPr>
-      <w:r>
-        <w:rPr>
-          <w:noProof/>
-          <w:sz w:val="24"/>
-          <w:szCs w:val="24"/>
-        </w:rPr>
-        <w:t xml:space="preserve">En requerimiento de rut duplicado me crea un nuevo error. Cuando quiero </w:t>
-      </w:r>
-      <w:r>
-        <w:rPr>
-          <w:noProof/>
-          <w:sz w:val="24"/>
-          <w:szCs w:val="24"/>
-        </w:rPr>
-        <w:t>editar</w:t>
-      </w:r>
-      <w:r>
-        <w:rPr>
-          <w:noProof/>
-          <w:sz w:val="24"/>
-          <w:szCs w:val="24"/>
-        </w:rPr>
-        <w:t xml:space="preserve"> el registro me dice que el rut esta duplicado</w:t>
-      </w:r>
-      <w:r>
-        <w:rPr>
-          <w:noProof/>
-          <w:color w:val="00B050"/>
-          <w:sz w:val="24"/>
-          <w:szCs w:val="24"/>
-        </w:rPr>
-        <w:sym w:font="Wingdings" w:char="F0FC"/>
-      </w:r>
-    </w:p>
-    <w:p>
-      <w:pPr>
-        <w:pStyle w:val="Sinespaciado"/>
-        <w:numPr>
-          <w:ilvl w:val="0"/>
-          <w:numId w:val="1"/>
-        </w:numPr>
-        <w:rPr>
-          <w:sz w:val="24"/>
-          <w:szCs w:val="24"/>
-        </w:rPr>
-      </w:pPr>
-      <w:r>
-        <w:rPr>
-          <w:noProof/>
-          <w:sz w:val="24"/>
-          <w:szCs w:val="24"/>
-        </w:rPr>
-        <w:t>Poner cantidad total de registros</w:t>
-      </w:r>
-      <w:r>
-        <w:rPr>
-          <w:noProof/>
-          <w:color w:val="00B050"/>
-          <w:sz w:val="24"/>
-          <w:szCs w:val="24"/>
-        </w:rPr>
-        <w:sym w:font="Wingdings" w:char="F0FC"/>
-      </w:r>
-    </w:p>
-    <w:p>
-      <w:pPr>
-        <w:pStyle w:val="Sinespaciado"/>
-        <w:numPr>
-          <w:ilvl w:val="0"/>
-          <w:numId w:val="1"/>
-        </w:numPr>
-        <w:rPr>
-          <w:color w:val="0070C0"/>
-          <w:sz w:val="24"/>
-          <w:szCs w:val="24"/>
-        </w:rPr>
-      </w:pPr>
-      <w:r>
-        <w:rPr>
-          <w:color w:val="0070C0"/>
-          <w:sz w:val="24"/>
-          <w:szCs w:val="24"/>
-        </w:rPr>
-        <w:t xml:space="preserve">Personalizar que envíe mensajes personalizados </w:t>
-      </w:r>
-      <w:r>
-        <w:rPr>
-          <w:color w:val="0070C0"/>
-          <w:sz w:val="24"/>
-          <w:szCs w:val="24"/>
-        </w:rPr>
-        <w:t>de</w:t>
-      </w:r>
-      <w:r>
-        <w:rPr>
-          <w:color w:val="0070C0"/>
-          <w:sz w:val="24"/>
-          <w:szCs w:val="24"/>
-        </w:rPr>
-        <w:t xml:space="preserve"> errores de </w:t>
-      </w:r>
-      <w:proofErr w:type="spellStart"/>
-      <w:r>
-        <w:rPr>
-          <w:color w:val="0070C0"/>
-          <w:sz w:val="24"/>
-          <w:szCs w:val="24"/>
-        </w:rPr>
-        <w:t>mysql</w:t>
-      </w:r>
-      <w:proofErr w:type="spellEnd"/>
-      <w:r>
-        <w:rPr>
-          <w:color w:val="0070C0"/>
-          <w:sz w:val="24"/>
-          <w:szCs w:val="24"/>
-        </w:rPr>
-        <w:t xml:space="preserve"> </w:t>
-      </w:r>
-    </w:p>
-    <w:p>
-      <w:pPr>
-        <w:pStyle w:val="Sinespaciado"/>
-        <w:numPr>
-          <w:ilvl w:val="0"/>
-          <w:numId w:val="1"/>
-        </w:numPr>
-        <w:rPr>
-          <w:color w:val="0070C0"/>
-          <w:sz w:val="24"/>
-          <w:szCs w:val="24"/>
-        </w:rPr>
-      </w:pPr>
-      <w:r>
-        <w:rPr>
-          <w:color w:val="0070C0"/>
-          <w:sz w:val="24"/>
-          <w:szCs w:val="24"/>
-        </w:rPr>
-        <w:t xml:space="preserve">Crear un </w:t>
-      </w:r>
-      <w:proofErr w:type="spellStart"/>
-      <w:r>
-        <w:rPr>
-          <w:color w:val="0070C0"/>
-          <w:sz w:val="24"/>
-          <w:szCs w:val="24"/>
-        </w:rPr>
-        <w:t>login</w:t>
-      </w:r>
-      <w:proofErr w:type="spellEnd"/>
-      <w:r>
-        <w:rPr>
-          <w:color w:val="0070C0"/>
-          <w:sz w:val="24"/>
-          <w:szCs w:val="24"/>
-        </w:rPr>
-        <w:t xml:space="preserve"> de acceso con privilegios</w:t>
-      </w:r>
-    </w:p>
-    <w:p>
-      <w:pPr>
-        <w:pStyle w:val="Sinespaciado"/>
-        <w:numPr>
-          <w:ilvl w:val="0"/>
-          <w:numId w:val="1"/>
-        </w:numPr>
-        <w:rPr>
-          <w:color w:val="0070C0"/>
-          <w:sz w:val="24"/>
-          <w:szCs w:val="24"/>
-        </w:rPr>
-      </w:pPr>
-      <w:r>
-        <w:rPr>
-          <w:color w:val="0070C0"/>
-          <w:sz w:val="24"/>
-          <w:szCs w:val="24"/>
-        </w:rPr>
-        <w:t xml:space="preserve">Versionar proyecto (una versión con puro </w:t>
-      </w:r>
-      <w:proofErr w:type="spellStart"/>
-      <w:r>
-        <w:rPr>
-          <w:color w:val="0070C0"/>
-          <w:sz w:val="24"/>
-          <w:szCs w:val="24"/>
-        </w:rPr>
-        <w:t>backend</w:t>
-      </w:r>
-      <w:proofErr w:type="spellEnd"/>
-      <w:r>
-        <w:rPr>
-          <w:color w:val="0070C0"/>
-          <w:sz w:val="24"/>
-          <w:szCs w:val="24"/>
-        </w:rPr>
-        <w:t xml:space="preserve"> y otra versión con </w:t>
-      </w:r>
-      <w:proofErr w:type="spellStart"/>
-      <w:r>
-        <w:rPr>
-          <w:color w:val="0070C0"/>
-          <w:sz w:val="24"/>
-          <w:szCs w:val="24"/>
-        </w:rPr>
-        <w:t>backend</w:t>
-      </w:r>
-      <w:proofErr w:type="spellEnd"/>
-      <w:r>
-        <w:rPr>
-          <w:color w:val="0070C0"/>
-          <w:sz w:val="24"/>
-          <w:szCs w:val="24"/>
-        </w:rPr>
-        <w:t xml:space="preserve"> más el CSS o estilos</w:t>
-      </w:r>
-    </w:p>
-    <w:p>
-      <w:pPr>
-        <w:pStyle w:val="Sinespaciado"/>
-        <w:numPr>
-          <w:ilvl w:val="0"/>
-          <w:numId w:val="1"/>
-        </w:numPr>
-        <w:rPr>
-          <w:color w:val="0070C0"/>
-          <w:sz w:val="24"/>
-          <w:szCs w:val="24"/>
-        </w:rPr>
-      </w:pPr>
-      <w:r>
-        <w:rPr>
-          <w:color w:val="0070C0"/>
-          <w:sz w:val="24"/>
-          <w:szCs w:val="24"/>
-        </w:rPr>
-        <w:t>Que sea responsive</w:t>
-      </w:r>
-    </w:p>
-    <w:p>
-      <w:pPr>
-        <w:pStyle w:val="Sinespaciado"/>
-        <w:numPr>
-          <w:ilvl w:val="0"/>
-          <w:numId w:val="1"/>
-        </w:numPr>
-        <w:rPr>
-          <w:color w:val="0070C0"/>
-          <w:sz w:val="24"/>
-          <w:szCs w:val="24"/>
-        </w:rPr>
-      </w:pPr>
-      <w:r>
-        <w:rPr>
-          <w:color w:val="0070C0"/>
-          <w:sz w:val="24"/>
-          <w:szCs w:val="24"/>
-        </w:rPr>
-        <w:t xml:space="preserve">Comentar bloques de </w:t>
-      </w:r>
-      <w:proofErr w:type="spellStart"/>
-      <w:r>
-        <w:rPr>
-          <w:color w:val="0070C0"/>
-          <w:sz w:val="24"/>
-          <w:szCs w:val="24"/>
-        </w:rPr>
-        <w:t>codigo</w:t>
-      </w:r>
-      <w:proofErr w:type="spellEnd"/>
-    </w:p>
-    <w:p>
-      <w:pPr>
-        <w:pStyle w:val="Sinespaciado"/>
-        <w:rPr>
-          <w:sz w:val="24"/>
-          <w:szCs w:val="24"/>
-        </w:rPr>
-      </w:pPr>
+        <w:t>Requerimientos segunda parte</w:t>
+      </w:r>
     </w:p>
     <w:p>
       <w:pPr>
@@ -903,24 +723,6 @@
           <w:szCs w:val="28"/>
         </w:rPr>
       </w:pPr>
-      <w:r>
-        <w:rPr>
-          <w:color w:val="00B050"/>
-          <w:sz w:val="28"/>
-          <w:szCs w:val="28"/>
-        </w:rPr>
-        <w:t>Requerimientos segunda parte</w:t>
-      </w:r>
-    </w:p>
-    <w:p>
-      <w:pPr>
-        <w:pStyle w:val="Sinespaciado"/>
-        <w:rPr>
-          <w:color w:val="00B050"/>
-          <w:sz w:val="28"/>
-          <w:szCs w:val="28"/>
-        </w:rPr>
-      </w:pPr>
     </w:p>
     <w:p>
       <w:pPr>
@@ -999,23 +801,7 @@
           <w:sz w:val="24"/>
           <w:szCs w:val="24"/>
         </w:rPr>
-        <w:t xml:space="preserve">Hacer un manual en </w:t>
-      </w:r>
-      <w:proofErr w:type="spellStart"/>
-      <w:r>
-        <w:rPr>
-          <w:sz w:val="24"/>
-          <w:szCs w:val="24"/>
-        </w:rPr>
-        <w:t>pdf</w:t>
-      </w:r>
-      <w:proofErr w:type="spellEnd"/>
-      <w:r>
-        <w:rPr>
-          <w:sz w:val="24"/>
-          <w:szCs w:val="24"/>
-        </w:rPr>
-        <w:t xml:space="preserve"> para el usuario poniéndole de alguna forma los requerimientos </w:t>
+        <w:t xml:space="preserve">Hacer un manual en pdf para el usuario poniéndole de alguna forma los requerimientos </w:t>
       </w:r>
     </w:p>
     <w:p>

</xml_diff>

<commit_message>
commit 25 - nuevos requerimientos y agrego alert en buscador
</commit_message>
<xml_diff>
--- a/otros archivos/requerimientos.docx
+++ b/otros archivos/requerimientos.docx
@@ -45,674 +45,1053 @@
           <w:sz w:val="28"/>
           <w:szCs w:val="28"/>
         </w:rPr>
-        <w:t>Tomar de base el proyecto del crud descargado y cambiar algunas cosas como:</w:t>
-      </w:r>
-    </w:p>
-    <w:p>
-      <w:pPr>
-        <w:pStyle w:val="Sinespaciado"/>
-        <w:rPr>
-          <w:sz w:val="24"/>
-          <w:szCs w:val="24"/>
-        </w:rPr>
-      </w:pPr>
-    </w:p>
-    <w:p>
-      <w:pPr>
-        <w:pStyle w:val="Sinespaciado"/>
-        <w:numPr>
-          <w:ilvl w:val="0"/>
-          <w:numId w:val="1"/>
-        </w:numPr>
-        <w:rPr>
-          <w:sz w:val="24"/>
-          <w:szCs w:val="24"/>
-        </w:rPr>
-      </w:pPr>
-      <w:r>
-        <w:rPr>
-          <w:sz w:val="24"/>
-          <w:szCs w:val="24"/>
-        </w:rPr>
-        <w:t>Nombre de la base de datos</w:t>
-      </w:r>
-      <w:r>
-        <w:rPr>
-          <w:noProof/>
-          <w:color w:val="00B050"/>
-          <w:sz w:val="24"/>
-          <w:szCs w:val="24"/>
-        </w:rPr>
-        <w:sym w:font="Wingdings" w:char="F0FC"/>
-      </w:r>
-    </w:p>
-    <w:p>
-      <w:pPr>
-        <w:pStyle w:val="Sinespaciado"/>
-        <w:numPr>
-          <w:ilvl w:val="0"/>
-          <w:numId w:val="1"/>
-        </w:numPr>
-        <w:rPr>
-          <w:sz w:val="24"/>
-          <w:szCs w:val="24"/>
-        </w:rPr>
-      </w:pPr>
-      <w:r>
-        <w:rPr>
-          <w:sz w:val="24"/>
-          <w:szCs w:val="24"/>
-        </w:rPr>
-        <w:t>Diseño css (tratar de quitar bootstrap)</w:t>
-      </w:r>
-      <w:r>
-        <w:rPr>
-          <w:noProof/>
-          <w:color w:val="00B050"/>
-          <w:sz w:val="24"/>
-          <w:szCs w:val="24"/>
-        </w:rPr>
-        <w:sym w:font="Wingdings" w:char="F0FC"/>
-      </w:r>
-    </w:p>
-    <w:p>
-      <w:pPr>
-        <w:pStyle w:val="Sinespaciado"/>
-        <w:numPr>
-          <w:ilvl w:val="0"/>
-          <w:numId w:val="1"/>
-        </w:numPr>
-        <w:rPr>
-          <w:sz w:val="24"/>
-          <w:szCs w:val="24"/>
-        </w:rPr>
-      </w:pPr>
-      <w:r>
-        <w:rPr>
-          <w:sz w:val="24"/>
-          <w:szCs w:val="24"/>
-        </w:rPr>
-        <w:t>Agregar GIT</w:t>
-      </w:r>
-      <w:r>
-        <w:rPr>
-          <w:noProof/>
-          <w:color w:val="00B050"/>
-          <w:sz w:val="24"/>
-          <w:szCs w:val="24"/>
-        </w:rPr>
-        <w:sym w:font="Wingdings" w:char="F0FC"/>
-      </w:r>
-    </w:p>
-    <w:p>
-      <w:pPr>
-        <w:pStyle w:val="Sinespaciado"/>
-        <w:numPr>
-          <w:ilvl w:val="0"/>
-          <w:numId w:val="1"/>
-        </w:numPr>
-        <w:rPr>
-          <w:sz w:val="24"/>
-          <w:szCs w:val="24"/>
-        </w:rPr>
-      </w:pPr>
-      <w:r>
-        <w:rPr>
-          <w:sz w:val="24"/>
-          <w:szCs w:val="24"/>
-        </w:rPr>
-        <w:t>Agregar campos nuevos como: nombre de empresa</w:t>
-      </w:r>
-      <w:r>
-        <w:rPr>
-          <w:noProof/>
-          <w:color w:val="00B050"/>
-          <w:sz w:val="24"/>
-          <w:szCs w:val="24"/>
-        </w:rPr>
-        <w:sym w:font="Wingdings" w:char="F0FC"/>
-      </w:r>
-    </w:p>
-    <w:p>
-      <w:pPr>
-        <w:pStyle w:val="Sinespaciado"/>
-        <w:numPr>
-          <w:ilvl w:val="0"/>
-          <w:numId w:val="1"/>
-        </w:numPr>
-        <w:rPr>
-          <w:sz w:val="24"/>
-          <w:szCs w:val="24"/>
-        </w:rPr>
-      </w:pPr>
-      <w:r>
-        <w:rPr>
-          <w:sz w:val="24"/>
-          <w:szCs w:val="24"/>
-        </w:rPr>
-        <w:t>Basarme en el sistema que tienen en watts</w:t>
-      </w:r>
-      <w:r>
-        <w:rPr>
-          <w:noProof/>
-          <w:color w:val="00B050"/>
-          <w:sz w:val="24"/>
-          <w:szCs w:val="24"/>
-        </w:rPr>
-        <w:sym w:font="Wingdings" w:char="F0FC"/>
-      </w:r>
-    </w:p>
-    <w:p>
-      <w:pPr>
-        <w:pStyle w:val="Sinespaciado"/>
-        <w:numPr>
-          <w:ilvl w:val="0"/>
-          <w:numId w:val="1"/>
-        </w:numPr>
-        <w:rPr>
-          <w:sz w:val="24"/>
-          <w:szCs w:val="24"/>
-        </w:rPr>
-      </w:pPr>
-      <w:r>
-        <w:rPr>
-          <w:sz w:val="24"/>
-          <w:szCs w:val="24"/>
-        </w:rPr>
-        <w:t xml:space="preserve">Poner si </w:t>
-      </w:r>
-      <w:r>
-        <w:rPr>
-          <w:sz w:val="24"/>
-          <w:szCs w:val="24"/>
-        </w:rPr>
-        <w:t>está</w:t>
-      </w:r>
-      <w:r>
-        <w:rPr>
-          <w:sz w:val="24"/>
-          <w:szCs w:val="24"/>
-        </w:rPr>
-        <w:t xml:space="preserve"> en verde (autorizado) o rojo (no autorizado)</w:t>
-      </w:r>
-      <w:r>
-        <w:rPr>
-          <w:noProof/>
-          <w:color w:val="00B050"/>
-          <w:sz w:val="24"/>
-          <w:szCs w:val="24"/>
-        </w:rPr>
-        <w:t xml:space="preserve"> </w:t>
-      </w:r>
-      <w:r>
-        <w:rPr>
-          <w:noProof/>
-          <w:color w:val="00B050"/>
-          <w:sz w:val="24"/>
-          <w:szCs w:val="24"/>
-        </w:rPr>
-        <w:sym w:font="Wingdings" w:char="F0FC"/>
-      </w:r>
-    </w:p>
-    <w:p>
-      <w:pPr>
-        <w:pStyle w:val="Sinespaciado"/>
-        <w:numPr>
-          <w:ilvl w:val="0"/>
-          <w:numId w:val="1"/>
-        </w:numPr>
-        <w:rPr>
-          <w:sz w:val="24"/>
-          <w:szCs w:val="24"/>
-        </w:rPr>
-      </w:pPr>
-      <w:r>
-        <w:rPr>
-          <w:sz w:val="24"/>
-          <w:szCs w:val="24"/>
-        </w:rPr>
-        <w:t>Evitar poner puntos y comas en el rut además de dar un máximo de caracteres</w:t>
-      </w:r>
-      <w:r>
-        <w:rPr>
-          <w:noProof/>
-          <w:color w:val="00B050"/>
-          <w:sz w:val="24"/>
-          <w:szCs w:val="24"/>
-        </w:rPr>
-        <w:sym w:font="Wingdings" w:char="F0FC"/>
-      </w:r>
-    </w:p>
-    <w:p>
-      <w:pPr>
-        <w:pStyle w:val="Sinespaciado"/>
-        <w:numPr>
-          <w:ilvl w:val="0"/>
-          <w:numId w:val="1"/>
-        </w:numPr>
-        <w:rPr>
-          <w:sz w:val="24"/>
-          <w:szCs w:val="24"/>
-        </w:rPr>
-      </w:pPr>
-      <w:r>
-        <w:rPr>
-          <w:sz w:val="24"/>
-          <w:szCs w:val="24"/>
-        </w:rPr>
-        <w:t>Que permita buscar por nombre en conjunto con el apellido en una sola búsqueda</w:t>
-      </w:r>
-      <w:r>
-        <w:rPr>
-          <w:noProof/>
-          <w:color w:val="00B050"/>
-          <w:sz w:val="24"/>
-          <w:szCs w:val="24"/>
-        </w:rPr>
-        <w:sym w:font="Wingdings" w:char="F0FC"/>
-      </w:r>
-    </w:p>
-    <w:p>
-      <w:pPr>
-        <w:pStyle w:val="Sinespaciado"/>
-        <w:numPr>
-          <w:ilvl w:val="0"/>
-          <w:numId w:val="1"/>
-        </w:numPr>
-        <w:rPr>
-          <w:sz w:val="24"/>
-          <w:szCs w:val="24"/>
-        </w:rPr>
-      </w:pPr>
-      <w:r>
-        <w:rPr>
-          <w:noProof/>
-          <w:sz w:val="24"/>
-          <w:szCs w:val="24"/>
-        </w:rPr>
-        <w:t>Que al presionar el texto de los labels enfoque el input</w:t>
-      </w:r>
-      <w:r>
-        <w:rPr>
-          <w:noProof/>
-          <w:color w:val="00B050"/>
-          <w:sz w:val="24"/>
-          <w:szCs w:val="24"/>
-        </w:rPr>
-        <w:sym w:font="Wingdings" w:char="F0FC"/>
-      </w:r>
-    </w:p>
-    <w:p>
-      <w:pPr>
-        <w:pStyle w:val="Sinespaciado"/>
-        <w:numPr>
-          <w:ilvl w:val="0"/>
-          <w:numId w:val="1"/>
-        </w:numPr>
-        <w:rPr>
-          <w:sz w:val="24"/>
-          <w:szCs w:val="24"/>
-        </w:rPr>
-      </w:pPr>
-      <w:r>
-        <w:rPr>
-          <w:sz w:val="24"/>
-          <w:szCs w:val="24"/>
-        </w:rPr>
-        <w:t>Validar textbox con javascript. Validar campos obligatorios y opcionales, que lo vea el cliente</w:t>
-      </w:r>
-      <w:r>
-        <w:rPr>
-          <w:noProof/>
-          <w:color w:val="00B050"/>
-          <w:sz w:val="24"/>
-          <w:szCs w:val="24"/>
-        </w:rPr>
-        <w:sym w:font="Wingdings" w:char="F0FC"/>
-      </w:r>
-    </w:p>
-    <w:p>
-      <w:pPr>
-        <w:pStyle w:val="Sinespaciado"/>
-        <w:numPr>
-          <w:ilvl w:val="0"/>
-          <w:numId w:val="1"/>
-        </w:numPr>
-        <w:rPr>
-          <w:sz w:val="24"/>
-          <w:szCs w:val="24"/>
-        </w:rPr>
-      </w:pPr>
-      <w:r>
-        <w:rPr>
-          <w:sz w:val="24"/>
-          <w:szCs w:val="24"/>
-        </w:rPr>
-        <w:t xml:space="preserve">Limitar </w:t>
-      </w:r>
-      <w:r>
-        <w:rPr>
-          <w:sz w:val="24"/>
-          <w:szCs w:val="24"/>
-        </w:rPr>
-        <w:t>número</w:t>
-      </w:r>
-      <w:r>
-        <w:rPr>
-          <w:sz w:val="24"/>
-          <w:szCs w:val="24"/>
-        </w:rPr>
-        <w:t xml:space="preserve"> de resultados que se muestran automáticamente. </w:t>
-      </w:r>
-      <w:r>
-        <w:rPr>
-          <w:sz w:val="24"/>
-          <w:szCs w:val="24"/>
-        </w:rPr>
-        <w:t>Quizás</w:t>
-      </w:r>
-      <w:r>
-        <w:rPr>
-          <w:sz w:val="24"/>
-          <w:szCs w:val="24"/>
-        </w:rPr>
-        <w:t xml:space="preserve"> con una </w:t>
-      </w:r>
-      <w:r>
-        <w:rPr>
-          <w:sz w:val="24"/>
-          <w:szCs w:val="24"/>
-        </w:rPr>
-        <w:t>paginación</w:t>
-      </w:r>
-      <w:r>
-        <w:rPr>
-          <w:sz w:val="24"/>
-          <w:szCs w:val="24"/>
-        </w:rPr>
-        <w:t xml:space="preserve"> en javascript</w:t>
-      </w:r>
-      <w:r>
-        <w:rPr>
-          <w:noProof/>
-          <w:color w:val="00B050"/>
-          <w:sz w:val="24"/>
-          <w:szCs w:val="24"/>
-        </w:rPr>
-        <w:sym w:font="Wingdings" w:char="F0FC"/>
-      </w:r>
-    </w:p>
-    <w:p>
-      <w:pPr>
-        <w:pStyle w:val="Sinespaciado"/>
-        <w:numPr>
-          <w:ilvl w:val="0"/>
-          <w:numId w:val="1"/>
-        </w:numPr>
-        <w:rPr>
-          <w:sz w:val="24"/>
-          <w:szCs w:val="24"/>
-        </w:rPr>
-      </w:pPr>
-      <w:r>
-        <w:rPr>
-          <w:sz w:val="24"/>
-          <w:szCs w:val="24"/>
-        </w:rPr>
-        <w:t xml:space="preserve">Poner un mensaje de error cuando el rut </w:t>
-      </w:r>
-      <w:r>
-        <w:rPr>
-          <w:sz w:val="24"/>
-          <w:szCs w:val="24"/>
-        </w:rPr>
-        <w:t>este duplicado</w:t>
-      </w:r>
-      <w:r>
-        <w:rPr>
-          <w:sz w:val="24"/>
-          <w:szCs w:val="24"/>
-        </w:rPr>
-        <w:t xml:space="preserve"> en la base de datos</w:t>
-      </w:r>
-      <w:r>
-        <w:rPr>
-          <w:noProof/>
-          <w:color w:val="00B050"/>
-          <w:sz w:val="24"/>
-          <w:szCs w:val="24"/>
-        </w:rPr>
-        <w:sym w:font="Wingdings" w:char="F0FC"/>
-      </w:r>
-    </w:p>
-    <w:p>
-      <w:pPr>
-        <w:pStyle w:val="Sinespaciado"/>
-        <w:numPr>
-          <w:ilvl w:val="0"/>
-          <w:numId w:val="1"/>
-        </w:numPr>
-        <w:rPr>
-          <w:sz w:val="24"/>
-          <w:szCs w:val="24"/>
-        </w:rPr>
-      </w:pPr>
-      <w:r>
-        <w:rPr>
-          <w:noProof/>
-          <w:sz w:val="24"/>
-          <w:szCs w:val="24"/>
-        </w:rPr>
-        <w:t xml:space="preserve">En requerimiento de rut duplicado me crea un nuevo error. Cuando quiero </w:t>
-      </w:r>
-      <w:r>
-        <w:rPr>
-          <w:noProof/>
-          <w:sz w:val="24"/>
-          <w:szCs w:val="24"/>
-        </w:rPr>
-        <w:t>editar</w:t>
-      </w:r>
-      <w:r>
-        <w:rPr>
-          <w:noProof/>
-          <w:sz w:val="24"/>
-          <w:szCs w:val="24"/>
-        </w:rPr>
-        <w:t xml:space="preserve"> el registro me dice que el rut esta duplicado</w:t>
-      </w:r>
-      <w:r>
-        <w:rPr>
-          <w:noProof/>
-          <w:color w:val="00B050"/>
-          <w:sz w:val="24"/>
-          <w:szCs w:val="24"/>
-        </w:rPr>
-        <w:sym w:font="Wingdings" w:char="F0FC"/>
-      </w:r>
-    </w:p>
-    <w:p>
-      <w:pPr>
-        <w:pStyle w:val="Sinespaciado"/>
-        <w:numPr>
-          <w:ilvl w:val="0"/>
-          <w:numId w:val="1"/>
-        </w:numPr>
-        <w:rPr>
-          <w:sz w:val="24"/>
-          <w:szCs w:val="24"/>
-        </w:rPr>
-      </w:pPr>
-      <w:r>
-        <w:rPr>
-          <w:noProof/>
-          <w:sz w:val="24"/>
-          <w:szCs w:val="24"/>
-        </w:rPr>
-        <w:t>Poner cantidad total de registros</w:t>
-      </w:r>
-      <w:r>
-        <w:rPr>
-          <w:noProof/>
-          <w:color w:val="00B050"/>
-          <w:sz w:val="24"/>
-          <w:szCs w:val="24"/>
-        </w:rPr>
-        <w:sym w:font="Wingdings" w:char="F0FC"/>
-      </w:r>
-    </w:p>
-    <w:p>
-      <w:pPr>
-        <w:pStyle w:val="Sinespaciado"/>
-        <w:numPr>
-          <w:ilvl w:val="0"/>
-          <w:numId w:val="1"/>
-        </w:numPr>
-        <w:rPr>
-          <w:color w:val="0070C0"/>
-          <w:sz w:val="24"/>
-          <w:szCs w:val="24"/>
-        </w:rPr>
-      </w:pPr>
-      <w:r>
-        <w:rPr>
-          <w:color w:val="0070C0"/>
-          <w:sz w:val="24"/>
-          <w:szCs w:val="24"/>
-        </w:rPr>
-        <w:t xml:space="preserve">Personalizar que envíe mensajes personalizados </w:t>
-      </w:r>
-      <w:r>
-        <w:rPr>
-          <w:color w:val="0070C0"/>
-          <w:sz w:val="24"/>
-          <w:szCs w:val="24"/>
-        </w:rPr>
-        <w:t>de</w:t>
-      </w:r>
-      <w:r>
-        <w:rPr>
-          <w:color w:val="0070C0"/>
-          <w:sz w:val="24"/>
-          <w:szCs w:val="24"/>
-        </w:rPr>
-        <w:t xml:space="preserve"> errores de mysql </w:t>
-      </w:r>
-    </w:p>
-    <w:p>
-      <w:pPr>
-        <w:pStyle w:val="Sinespaciado"/>
-        <w:numPr>
-          <w:ilvl w:val="0"/>
-          <w:numId w:val="1"/>
-        </w:numPr>
-        <w:rPr>
-          <w:color w:val="0070C0"/>
-          <w:sz w:val="24"/>
-          <w:szCs w:val="24"/>
-        </w:rPr>
-      </w:pPr>
-      <w:r>
-        <w:rPr>
-          <w:color w:val="0070C0"/>
-          <w:sz w:val="24"/>
-          <w:szCs w:val="24"/>
-        </w:rPr>
-        <w:t>Crear un login de acceso con privilegios</w:t>
-      </w:r>
-    </w:p>
-    <w:p>
-      <w:pPr>
-        <w:pStyle w:val="Sinespaciado"/>
-        <w:numPr>
-          <w:ilvl w:val="0"/>
-          <w:numId w:val="1"/>
-        </w:numPr>
-        <w:rPr>
-          <w:color w:val="0070C0"/>
-          <w:sz w:val="24"/>
-          <w:szCs w:val="24"/>
-        </w:rPr>
-      </w:pPr>
-      <w:r>
-        <w:rPr>
-          <w:color w:val="0070C0"/>
-          <w:sz w:val="24"/>
-          <w:szCs w:val="24"/>
-        </w:rPr>
-        <w:t>Versionar proyecto (una versión con puro backend y otra versión con backend más el CSS o estilos</w:t>
-      </w:r>
-    </w:p>
-    <w:p>
-      <w:pPr>
-        <w:pStyle w:val="Sinespaciado"/>
-        <w:numPr>
-          <w:ilvl w:val="0"/>
-          <w:numId w:val="1"/>
-        </w:numPr>
-        <w:rPr>
-          <w:color w:val="0070C0"/>
-          <w:sz w:val="24"/>
-          <w:szCs w:val="24"/>
-        </w:rPr>
-      </w:pPr>
-      <w:r>
-        <w:rPr>
-          <w:color w:val="0070C0"/>
-          <w:sz w:val="24"/>
-          <w:szCs w:val="24"/>
-        </w:rPr>
-        <w:t>Que sea responsive</w:t>
-      </w:r>
-    </w:p>
-    <w:p>
-      <w:pPr>
-        <w:pStyle w:val="Sinespaciado"/>
-        <w:numPr>
-          <w:ilvl w:val="0"/>
-          <w:numId w:val="1"/>
-        </w:numPr>
-        <w:rPr>
-          <w:color w:val="0070C0"/>
-          <w:sz w:val="24"/>
-          <w:szCs w:val="24"/>
-        </w:rPr>
-      </w:pPr>
-      <w:r>
-        <w:rPr>
-          <w:color w:val="0070C0"/>
-          <w:sz w:val="24"/>
-          <w:szCs w:val="24"/>
-        </w:rPr>
-        <w:t>Comentar bloques de codigo</w:t>
-      </w:r>
-    </w:p>
-    <w:p>
-      <w:pPr>
-        <w:pStyle w:val="Sinespaciado"/>
-        <w:rPr>
-          <w:sz w:val="24"/>
-          <w:szCs w:val="24"/>
-        </w:rPr>
-      </w:pPr>
-    </w:p>
-    <w:p>
-      <w:pPr>
-        <w:pStyle w:val="Sinespaciado"/>
+        <w:t xml:space="preserve">Tomar de base el proyecto del </w:t>
+      </w:r>
+      <w:proofErr w:type="spellStart"/>
+      <w:r>
         <w:rPr>
           <w:color w:val="00B050"/>
           <w:sz w:val="28"/>
           <w:szCs w:val="28"/>
         </w:rPr>
-      </w:pPr>
+        <w:t>crud</w:t>
+      </w:r>
+      <w:proofErr w:type="spellEnd"/>
       <w:r>
         <w:rPr>
           <w:color w:val="00B050"/>
           <w:sz w:val="28"/>
           <w:szCs w:val="28"/>
         </w:rPr>
-        <w:t>Requerimientos segunda parte</w:t>
-      </w:r>
+        <w:t xml:space="preserve"> descargado y cambiar algunas cosas como:</w:t>
+      </w:r>
+    </w:p>
+    <w:p>
+      <w:pPr>
+        <w:pStyle w:val="Sinespaciado"/>
+        <w:rPr>
+          <w:sz w:val="24"/>
+          <w:szCs w:val="24"/>
+        </w:rPr>
+      </w:pPr>
+    </w:p>
+    <w:p>
+      <w:pPr>
+        <w:pStyle w:val="Sinespaciado"/>
+        <w:numPr>
+          <w:ilvl w:val="0"/>
+          <w:numId w:val="1"/>
+        </w:numPr>
+        <w:rPr>
+          <w:sz w:val="24"/>
+          <w:szCs w:val="24"/>
+        </w:rPr>
+      </w:pPr>
+      <w:r>
+        <w:rPr>
+          <w:sz w:val="24"/>
+          <w:szCs w:val="24"/>
+        </w:rPr>
+        <w:t>Nombre de la base de datos</w:t>
+      </w:r>
+      <w:r>
+        <w:rPr>
+          <w:noProof/>
+          <w:color w:val="00B050"/>
+          <w:sz w:val="24"/>
+          <w:szCs w:val="24"/>
+        </w:rPr>
+        <w:sym w:font="Wingdings" w:char="F0FC"/>
+      </w:r>
+    </w:p>
+    <w:p>
+      <w:pPr>
+        <w:pStyle w:val="Sinespaciado"/>
+        <w:numPr>
+          <w:ilvl w:val="0"/>
+          <w:numId w:val="1"/>
+        </w:numPr>
+        <w:rPr>
+          <w:sz w:val="24"/>
+          <w:szCs w:val="24"/>
+        </w:rPr>
+      </w:pPr>
+      <w:r>
+        <w:rPr>
+          <w:sz w:val="24"/>
+          <w:szCs w:val="24"/>
+        </w:rPr>
+        <w:t xml:space="preserve">Diseño </w:t>
+      </w:r>
+      <w:proofErr w:type="spellStart"/>
+      <w:r>
+        <w:rPr>
+          <w:sz w:val="24"/>
+          <w:szCs w:val="24"/>
+        </w:rPr>
+        <w:t>css</w:t>
+      </w:r>
+      <w:proofErr w:type="spellEnd"/>
+      <w:r>
+        <w:rPr>
+          <w:sz w:val="24"/>
+          <w:szCs w:val="24"/>
+        </w:rPr>
+        <w:t xml:space="preserve"> (tratar de quitar </w:t>
+      </w:r>
+      <w:proofErr w:type="spellStart"/>
+      <w:r>
+        <w:rPr>
+          <w:sz w:val="24"/>
+          <w:szCs w:val="24"/>
+        </w:rPr>
+        <w:t>bootstrap</w:t>
+      </w:r>
+      <w:proofErr w:type="spellEnd"/>
+      <w:r>
+        <w:rPr>
+          <w:sz w:val="24"/>
+          <w:szCs w:val="24"/>
+        </w:rPr>
+        <w:t>)</w:t>
+      </w:r>
+      <w:r>
+        <w:rPr>
+          <w:noProof/>
+          <w:color w:val="00B050"/>
+          <w:sz w:val="24"/>
+          <w:szCs w:val="24"/>
+        </w:rPr>
+        <w:sym w:font="Wingdings" w:char="F0FC"/>
+      </w:r>
+    </w:p>
+    <w:p>
+      <w:pPr>
+        <w:pStyle w:val="Sinespaciado"/>
+        <w:numPr>
+          <w:ilvl w:val="0"/>
+          <w:numId w:val="1"/>
+        </w:numPr>
+        <w:rPr>
+          <w:sz w:val="24"/>
+          <w:szCs w:val="24"/>
+        </w:rPr>
+      </w:pPr>
+      <w:r>
+        <w:rPr>
+          <w:sz w:val="24"/>
+          <w:szCs w:val="24"/>
+        </w:rPr>
+        <w:t>Agregar GIT</w:t>
+      </w:r>
+      <w:r>
+        <w:rPr>
+          <w:noProof/>
+          <w:color w:val="00B050"/>
+          <w:sz w:val="24"/>
+          <w:szCs w:val="24"/>
+        </w:rPr>
+        <w:sym w:font="Wingdings" w:char="F0FC"/>
+      </w:r>
+    </w:p>
+    <w:p>
+      <w:pPr>
+        <w:pStyle w:val="Sinespaciado"/>
+        <w:numPr>
+          <w:ilvl w:val="0"/>
+          <w:numId w:val="1"/>
+        </w:numPr>
+        <w:rPr>
+          <w:sz w:val="24"/>
+          <w:szCs w:val="24"/>
+        </w:rPr>
+      </w:pPr>
+      <w:r>
+        <w:rPr>
+          <w:sz w:val="24"/>
+          <w:szCs w:val="24"/>
+        </w:rPr>
+        <w:t>Agregar campos nuevos como: nombre de empresa</w:t>
+      </w:r>
+      <w:r>
+        <w:rPr>
+          <w:noProof/>
+          <w:color w:val="00B050"/>
+          <w:sz w:val="24"/>
+          <w:szCs w:val="24"/>
+        </w:rPr>
+        <w:sym w:font="Wingdings" w:char="F0FC"/>
+      </w:r>
+    </w:p>
+    <w:p>
+      <w:pPr>
+        <w:pStyle w:val="Sinespaciado"/>
+        <w:numPr>
+          <w:ilvl w:val="0"/>
+          <w:numId w:val="1"/>
+        </w:numPr>
+        <w:rPr>
+          <w:sz w:val="24"/>
+          <w:szCs w:val="24"/>
+        </w:rPr>
+      </w:pPr>
+      <w:r>
+        <w:rPr>
+          <w:sz w:val="24"/>
+          <w:szCs w:val="24"/>
+        </w:rPr>
+        <w:t>Basarme en el sistema que tienen en watts</w:t>
+      </w:r>
+      <w:r>
+        <w:rPr>
+          <w:noProof/>
+          <w:color w:val="00B050"/>
+          <w:sz w:val="24"/>
+          <w:szCs w:val="24"/>
+        </w:rPr>
+        <w:sym w:font="Wingdings" w:char="F0FC"/>
+      </w:r>
+    </w:p>
+    <w:p>
+      <w:pPr>
+        <w:pStyle w:val="Sinespaciado"/>
+        <w:numPr>
+          <w:ilvl w:val="0"/>
+          <w:numId w:val="1"/>
+        </w:numPr>
+        <w:rPr>
+          <w:sz w:val="24"/>
+          <w:szCs w:val="24"/>
+        </w:rPr>
+      </w:pPr>
+      <w:r>
+        <w:rPr>
+          <w:sz w:val="24"/>
+          <w:szCs w:val="24"/>
+        </w:rPr>
+        <w:t xml:space="preserve">Poner si </w:t>
+      </w:r>
+      <w:r>
+        <w:rPr>
+          <w:sz w:val="24"/>
+          <w:szCs w:val="24"/>
+        </w:rPr>
+        <w:t>está</w:t>
+      </w:r>
+      <w:r>
+        <w:rPr>
+          <w:sz w:val="24"/>
+          <w:szCs w:val="24"/>
+        </w:rPr>
+        <w:t xml:space="preserve"> en verde (autorizado) o rojo (no autorizado)</w:t>
+      </w:r>
+      <w:r>
+        <w:rPr>
+          <w:noProof/>
+          <w:color w:val="00B050"/>
+          <w:sz w:val="24"/>
+          <w:szCs w:val="24"/>
+        </w:rPr>
+        <w:t xml:space="preserve"> </w:t>
+      </w:r>
+      <w:r>
+        <w:rPr>
+          <w:noProof/>
+          <w:color w:val="00B050"/>
+          <w:sz w:val="24"/>
+          <w:szCs w:val="24"/>
+        </w:rPr>
+        <w:sym w:font="Wingdings" w:char="F0FC"/>
+      </w:r>
+    </w:p>
+    <w:p>
+      <w:pPr>
+        <w:pStyle w:val="Sinespaciado"/>
+        <w:numPr>
+          <w:ilvl w:val="0"/>
+          <w:numId w:val="1"/>
+        </w:numPr>
+        <w:rPr>
+          <w:sz w:val="24"/>
+          <w:szCs w:val="24"/>
+        </w:rPr>
+      </w:pPr>
+      <w:r>
+        <w:rPr>
+          <w:sz w:val="24"/>
+          <w:szCs w:val="24"/>
+        </w:rPr>
+        <w:t xml:space="preserve">Evitar poner puntos y comas en el </w:t>
+      </w:r>
+      <w:proofErr w:type="spellStart"/>
+      <w:r>
+        <w:rPr>
+          <w:sz w:val="24"/>
+          <w:szCs w:val="24"/>
+        </w:rPr>
+        <w:t>rut</w:t>
+      </w:r>
+      <w:proofErr w:type="spellEnd"/>
+      <w:r>
+        <w:rPr>
+          <w:sz w:val="24"/>
+          <w:szCs w:val="24"/>
+        </w:rPr>
+        <w:t xml:space="preserve"> además de dar un máximo de caracteres</w:t>
+      </w:r>
+      <w:r>
+        <w:rPr>
+          <w:noProof/>
+          <w:color w:val="00B050"/>
+          <w:sz w:val="24"/>
+          <w:szCs w:val="24"/>
+        </w:rPr>
+        <w:sym w:font="Wingdings" w:char="F0FC"/>
+      </w:r>
+    </w:p>
+    <w:p>
+      <w:pPr>
+        <w:pStyle w:val="Sinespaciado"/>
+        <w:numPr>
+          <w:ilvl w:val="0"/>
+          <w:numId w:val="1"/>
+        </w:numPr>
+        <w:rPr>
+          <w:sz w:val="24"/>
+          <w:szCs w:val="24"/>
+        </w:rPr>
+      </w:pPr>
+      <w:r>
+        <w:rPr>
+          <w:sz w:val="24"/>
+          <w:szCs w:val="24"/>
+        </w:rPr>
+        <w:t>Que permita buscar por nombre en conjunto con el apellido en una sola búsqueda</w:t>
+      </w:r>
+      <w:r>
+        <w:rPr>
+          <w:noProof/>
+          <w:color w:val="00B050"/>
+          <w:sz w:val="24"/>
+          <w:szCs w:val="24"/>
+        </w:rPr>
+        <w:sym w:font="Wingdings" w:char="F0FC"/>
+      </w:r>
+    </w:p>
+    <w:p>
+      <w:pPr>
+        <w:pStyle w:val="Sinespaciado"/>
+        <w:numPr>
+          <w:ilvl w:val="0"/>
+          <w:numId w:val="1"/>
+        </w:numPr>
+        <w:rPr>
+          <w:sz w:val="24"/>
+          <w:szCs w:val="24"/>
+        </w:rPr>
+      </w:pPr>
+      <w:r>
+        <w:rPr>
+          <w:noProof/>
+          <w:sz w:val="24"/>
+          <w:szCs w:val="24"/>
+        </w:rPr>
+        <w:t>Que al presionar el texto de los labels enfoque el input</w:t>
+      </w:r>
+      <w:r>
+        <w:rPr>
+          <w:noProof/>
+          <w:color w:val="00B050"/>
+          <w:sz w:val="24"/>
+          <w:szCs w:val="24"/>
+        </w:rPr>
+        <w:sym w:font="Wingdings" w:char="F0FC"/>
+      </w:r>
+    </w:p>
+    <w:p>
+      <w:pPr>
+        <w:pStyle w:val="Sinespaciado"/>
+        <w:numPr>
+          <w:ilvl w:val="0"/>
+          <w:numId w:val="1"/>
+        </w:numPr>
+        <w:rPr>
+          <w:sz w:val="24"/>
+          <w:szCs w:val="24"/>
+        </w:rPr>
+      </w:pPr>
+      <w:r>
+        <w:rPr>
+          <w:sz w:val="24"/>
+          <w:szCs w:val="24"/>
+        </w:rPr>
+        <w:t xml:space="preserve">Validar </w:t>
+      </w:r>
+      <w:proofErr w:type="spellStart"/>
+      <w:r>
+        <w:rPr>
+          <w:sz w:val="24"/>
+          <w:szCs w:val="24"/>
+        </w:rPr>
+        <w:t>textbox</w:t>
+      </w:r>
+      <w:proofErr w:type="spellEnd"/>
+      <w:r>
+        <w:rPr>
+          <w:sz w:val="24"/>
+          <w:szCs w:val="24"/>
+        </w:rPr>
+        <w:t xml:space="preserve"> con </w:t>
+      </w:r>
+      <w:proofErr w:type="spellStart"/>
+      <w:r>
+        <w:rPr>
+          <w:sz w:val="24"/>
+          <w:szCs w:val="24"/>
+        </w:rPr>
+        <w:t>javascript</w:t>
+      </w:r>
+      <w:proofErr w:type="spellEnd"/>
+      <w:r>
+        <w:rPr>
+          <w:sz w:val="24"/>
+          <w:szCs w:val="24"/>
+        </w:rPr>
+        <w:t>. Validar campos obligatorios y opcionales, que lo vea el cliente</w:t>
+      </w:r>
+      <w:r>
+        <w:rPr>
+          <w:noProof/>
+          <w:color w:val="00B050"/>
+          <w:sz w:val="24"/>
+          <w:szCs w:val="24"/>
+        </w:rPr>
+        <w:sym w:font="Wingdings" w:char="F0FC"/>
+      </w:r>
+    </w:p>
+    <w:p>
+      <w:pPr>
+        <w:pStyle w:val="Sinespaciado"/>
+        <w:numPr>
+          <w:ilvl w:val="0"/>
+          <w:numId w:val="1"/>
+        </w:numPr>
+        <w:rPr>
+          <w:sz w:val="24"/>
+          <w:szCs w:val="24"/>
+        </w:rPr>
+      </w:pPr>
+      <w:r>
+        <w:rPr>
+          <w:sz w:val="24"/>
+          <w:szCs w:val="24"/>
+        </w:rPr>
+        <w:t xml:space="preserve">Limitar </w:t>
+      </w:r>
+      <w:r>
+        <w:rPr>
+          <w:sz w:val="24"/>
+          <w:szCs w:val="24"/>
+        </w:rPr>
+        <w:t>número</w:t>
+      </w:r>
+      <w:r>
+        <w:rPr>
+          <w:sz w:val="24"/>
+          <w:szCs w:val="24"/>
+        </w:rPr>
+        <w:t xml:space="preserve"> de resultados que se muestran automáticamente. </w:t>
+      </w:r>
+      <w:r>
+        <w:rPr>
+          <w:sz w:val="24"/>
+          <w:szCs w:val="24"/>
+        </w:rPr>
+        <w:t>Quizás</w:t>
+      </w:r>
+      <w:r>
+        <w:rPr>
+          <w:sz w:val="24"/>
+          <w:szCs w:val="24"/>
+        </w:rPr>
+        <w:t xml:space="preserve"> con una </w:t>
+      </w:r>
+      <w:r>
+        <w:rPr>
+          <w:sz w:val="24"/>
+          <w:szCs w:val="24"/>
+        </w:rPr>
+        <w:t>paginación</w:t>
+      </w:r>
+      <w:r>
+        <w:rPr>
+          <w:sz w:val="24"/>
+          <w:szCs w:val="24"/>
+        </w:rPr>
+        <w:t xml:space="preserve"> en </w:t>
+      </w:r>
+      <w:proofErr w:type="spellStart"/>
+      <w:r>
+        <w:rPr>
+          <w:sz w:val="24"/>
+          <w:szCs w:val="24"/>
+        </w:rPr>
+        <w:t>javascript</w:t>
+      </w:r>
+      <w:proofErr w:type="spellEnd"/>
+      <w:r>
+        <w:rPr>
+          <w:noProof/>
+          <w:color w:val="00B050"/>
+          <w:sz w:val="24"/>
+          <w:szCs w:val="24"/>
+        </w:rPr>
+        <w:sym w:font="Wingdings" w:char="F0FC"/>
+      </w:r>
+    </w:p>
+    <w:p>
+      <w:pPr>
+        <w:pStyle w:val="Sinespaciado"/>
+        <w:numPr>
+          <w:ilvl w:val="0"/>
+          <w:numId w:val="1"/>
+        </w:numPr>
+        <w:rPr>
+          <w:sz w:val="24"/>
+          <w:szCs w:val="24"/>
+        </w:rPr>
+      </w:pPr>
+      <w:r>
+        <w:rPr>
+          <w:sz w:val="24"/>
+          <w:szCs w:val="24"/>
+        </w:rPr>
+        <w:t xml:space="preserve">Poner un mensaje de error cuando el </w:t>
+      </w:r>
+      <w:proofErr w:type="spellStart"/>
+      <w:r>
+        <w:rPr>
+          <w:sz w:val="24"/>
+          <w:szCs w:val="24"/>
+        </w:rPr>
+        <w:t>rut</w:t>
+      </w:r>
+      <w:proofErr w:type="spellEnd"/>
+      <w:r>
+        <w:rPr>
+          <w:sz w:val="24"/>
+          <w:szCs w:val="24"/>
+        </w:rPr>
+        <w:t xml:space="preserve"> </w:t>
+      </w:r>
+      <w:r>
+        <w:rPr>
+          <w:sz w:val="24"/>
+          <w:szCs w:val="24"/>
+        </w:rPr>
+        <w:t>este duplicado</w:t>
+      </w:r>
+      <w:r>
+        <w:rPr>
+          <w:sz w:val="24"/>
+          <w:szCs w:val="24"/>
+        </w:rPr>
+        <w:t xml:space="preserve"> en la base de datos</w:t>
+      </w:r>
+      <w:r>
+        <w:rPr>
+          <w:noProof/>
+          <w:color w:val="00B050"/>
+          <w:sz w:val="24"/>
+          <w:szCs w:val="24"/>
+        </w:rPr>
+        <w:sym w:font="Wingdings" w:char="F0FC"/>
+      </w:r>
+    </w:p>
+    <w:p>
+      <w:pPr>
+        <w:pStyle w:val="Sinespaciado"/>
+        <w:numPr>
+          <w:ilvl w:val="0"/>
+          <w:numId w:val="1"/>
+        </w:numPr>
+        <w:rPr>
+          <w:sz w:val="24"/>
+          <w:szCs w:val="24"/>
+        </w:rPr>
+      </w:pPr>
+      <w:r>
+        <w:rPr>
+          <w:noProof/>
+          <w:sz w:val="24"/>
+          <w:szCs w:val="24"/>
+        </w:rPr>
+        <w:t xml:space="preserve">En requerimiento de rut duplicado me crea un nuevo error. Cuando quiero </w:t>
+      </w:r>
+      <w:r>
+        <w:rPr>
+          <w:noProof/>
+          <w:sz w:val="24"/>
+          <w:szCs w:val="24"/>
+        </w:rPr>
+        <w:t>editar</w:t>
+      </w:r>
+      <w:r>
+        <w:rPr>
+          <w:noProof/>
+          <w:sz w:val="24"/>
+          <w:szCs w:val="24"/>
+        </w:rPr>
+        <w:t xml:space="preserve"> el registro me dice que el rut esta duplicado</w:t>
+      </w:r>
+      <w:r>
+        <w:rPr>
+          <w:noProof/>
+          <w:color w:val="00B050"/>
+          <w:sz w:val="24"/>
+          <w:szCs w:val="24"/>
+        </w:rPr>
+        <w:sym w:font="Wingdings" w:char="F0FC"/>
+      </w:r>
+    </w:p>
+    <w:p>
+      <w:pPr>
+        <w:pStyle w:val="Sinespaciado"/>
+        <w:numPr>
+          <w:ilvl w:val="0"/>
+          <w:numId w:val="1"/>
+        </w:numPr>
+        <w:rPr>
+          <w:sz w:val="24"/>
+          <w:szCs w:val="24"/>
+        </w:rPr>
+      </w:pPr>
+      <w:r>
+        <w:rPr>
+          <w:noProof/>
+          <w:sz w:val="24"/>
+          <w:szCs w:val="24"/>
+        </w:rPr>
+        <w:t>Poner cantidad total de registros</w:t>
+      </w:r>
+      <w:r>
+        <w:rPr>
+          <w:noProof/>
+          <w:color w:val="00B050"/>
+          <w:sz w:val="24"/>
+          <w:szCs w:val="24"/>
+        </w:rPr>
+        <w:sym w:font="Wingdings" w:char="F0FC"/>
+      </w:r>
+    </w:p>
+    <w:p>
+      <w:pPr>
+        <w:pStyle w:val="Sinespaciado"/>
+        <w:numPr>
+          <w:ilvl w:val="0"/>
+          <w:numId w:val="1"/>
+        </w:numPr>
+        <w:rPr>
+          <w:sz w:val="24"/>
+          <w:szCs w:val="24"/>
+        </w:rPr>
+      </w:pPr>
+      <w:r>
+        <w:rPr>
+          <w:noProof/>
+          <w:sz w:val="24"/>
+          <w:szCs w:val="24"/>
+        </w:rPr>
+        <w:t>Poner un titulo en el buscador visible para el usuario donde diga “buscar por nombre, apellidos, rut o empresa)</w:t>
+      </w:r>
+      <w:r>
+        <w:rPr>
+          <w:noProof/>
+          <w:color w:val="00B050"/>
+          <w:sz w:val="24"/>
+          <w:szCs w:val="24"/>
+        </w:rPr>
+        <w:t xml:space="preserve"> </w:t>
+      </w:r>
+      <w:r>
+        <w:rPr>
+          <w:noProof/>
+          <w:color w:val="00B050"/>
+          <w:sz w:val="24"/>
+          <w:szCs w:val="24"/>
+        </w:rPr>
+        <w:sym w:font="Wingdings" w:char="F0FC"/>
+      </w:r>
+    </w:p>
+    <w:p>
+      <w:pPr>
+        <w:pStyle w:val="Sinespaciado"/>
+        <w:numPr>
+          <w:ilvl w:val="0"/>
+          <w:numId w:val="1"/>
+        </w:numPr>
+        <w:rPr>
+          <w:color w:val="0070C0"/>
+          <w:sz w:val="24"/>
+          <w:szCs w:val="24"/>
+        </w:rPr>
+      </w:pPr>
+      <w:r>
+        <w:rPr>
+          <w:noProof/>
+          <w:color w:val="0070C0"/>
+          <w:sz w:val="24"/>
+          <w:szCs w:val="24"/>
+        </w:rPr>
+        <w:t xml:space="preserve">Implementar fecha de modificacion, creacion y eliminacion y que usuario hizo dicha accion </w:t>
+      </w:r>
+    </w:p>
+    <w:p>
+      <w:pPr>
+        <w:pStyle w:val="Sinespaciado"/>
+        <w:numPr>
+          <w:ilvl w:val="0"/>
+          <w:numId w:val="1"/>
+        </w:numPr>
+        <w:rPr>
+          <w:color w:val="0070C0"/>
+          <w:sz w:val="24"/>
+          <w:szCs w:val="24"/>
+        </w:rPr>
+      </w:pPr>
+      <w:r>
+        <w:rPr>
+          <w:noProof/>
+          <w:color w:val="0070C0"/>
+          <w:sz w:val="24"/>
+          <w:szCs w:val="24"/>
+        </w:rPr>
+        <w:t>Implementar buscar por empresa y ordenar por autorizados y no autorizados</w:t>
+      </w:r>
+    </w:p>
+    <w:p>
+      <w:pPr>
+        <w:pStyle w:val="Sinespaciado"/>
+        <w:numPr>
+          <w:ilvl w:val="0"/>
+          <w:numId w:val="1"/>
+        </w:numPr>
+        <w:rPr>
+          <w:color w:val="0070C0"/>
+          <w:sz w:val="24"/>
+          <w:szCs w:val="24"/>
+        </w:rPr>
+      </w:pPr>
+      <w:r>
+        <w:rPr>
+          <w:color w:val="0070C0"/>
+          <w:sz w:val="24"/>
+          <w:szCs w:val="24"/>
+        </w:rPr>
+        <w:t xml:space="preserve">Personalizar que envíe mensajes personalizados </w:t>
+      </w:r>
+      <w:r>
+        <w:rPr>
+          <w:color w:val="0070C0"/>
+          <w:sz w:val="24"/>
+          <w:szCs w:val="24"/>
+        </w:rPr>
+        <w:t>de</w:t>
+      </w:r>
+      <w:r>
+        <w:rPr>
+          <w:color w:val="0070C0"/>
+          <w:sz w:val="24"/>
+          <w:szCs w:val="24"/>
+        </w:rPr>
+        <w:t xml:space="preserve"> errores de </w:t>
+      </w:r>
+      <w:proofErr w:type="spellStart"/>
+      <w:r>
+        <w:rPr>
+          <w:color w:val="0070C0"/>
+          <w:sz w:val="24"/>
+          <w:szCs w:val="24"/>
+        </w:rPr>
+        <w:t>mysql</w:t>
+      </w:r>
+      <w:proofErr w:type="spellEnd"/>
+      <w:r>
+        <w:rPr>
+          <w:color w:val="0070C0"/>
+          <w:sz w:val="24"/>
+          <w:szCs w:val="24"/>
+        </w:rPr>
+        <w:t xml:space="preserve"> </w:t>
+      </w:r>
+    </w:p>
+    <w:p>
+      <w:pPr>
+        <w:pStyle w:val="Sinespaciado"/>
+        <w:numPr>
+          <w:ilvl w:val="0"/>
+          <w:numId w:val="1"/>
+        </w:numPr>
+        <w:rPr>
+          <w:sz w:val="24"/>
+          <w:szCs w:val="24"/>
+        </w:rPr>
+      </w:pPr>
+      <w:r>
+        <w:rPr>
+          <w:sz w:val="24"/>
+          <w:szCs w:val="24"/>
+        </w:rPr>
+        <w:t xml:space="preserve">Crear un </w:t>
+      </w:r>
+      <w:proofErr w:type="spellStart"/>
+      <w:r>
+        <w:rPr>
+          <w:sz w:val="24"/>
+          <w:szCs w:val="24"/>
+        </w:rPr>
+        <w:t>login</w:t>
+      </w:r>
+      <w:proofErr w:type="spellEnd"/>
+      <w:r>
+        <w:rPr>
+          <w:sz w:val="24"/>
+          <w:szCs w:val="24"/>
+        </w:rPr>
+        <w:t xml:space="preserve"> de acceso con privilegios</w:t>
+      </w:r>
+      <w:r>
+        <w:rPr>
+          <w:noProof/>
+          <w:color w:val="00B050"/>
+          <w:sz w:val="24"/>
+          <w:szCs w:val="24"/>
+        </w:rPr>
+        <w:sym w:font="Wingdings" w:char="F0FC"/>
+      </w:r>
+    </w:p>
+    <w:p>
+      <w:pPr>
+        <w:pStyle w:val="Sinespaciado"/>
+        <w:numPr>
+          <w:ilvl w:val="0"/>
+          <w:numId w:val="1"/>
+        </w:numPr>
+        <w:rPr>
+          <w:color w:val="0070C0"/>
+          <w:sz w:val="24"/>
+          <w:szCs w:val="24"/>
+        </w:rPr>
+      </w:pPr>
+      <w:r>
+        <w:rPr>
+          <w:color w:val="0070C0"/>
+          <w:sz w:val="24"/>
+          <w:szCs w:val="24"/>
+        </w:rPr>
+        <w:t xml:space="preserve">Que el usuario no pueda ingresar a ninguna </w:t>
+      </w:r>
+      <w:proofErr w:type="spellStart"/>
+      <w:r>
+        <w:rPr>
+          <w:color w:val="0070C0"/>
+          <w:sz w:val="24"/>
+          <w:szCs w:val="24"/>
+        </w:rPr>
+        <w:t>pagina</w:t>
+      </w:r>
+      <w:proofErr w:type="spellEnd"/>
+      <w:r>
+        <w:rPr>
+          <w:color w:val="0070C0"/>
+          <w:sz w:val="24"/>
+          <w:szCs w:val="24"/>
+        </w:rPr>
+        <w:t xml:space="preserve"> </w:t>
+      </w:r>
+      <w:proofErr w:type="spellStart"/>
+      <w:r>
+        <w:rPr>
+          <w:color w:val="0070C0"/>
+          <w:sz w:val="24"/>
+          <w:szCs w:val="24"/>
+        </w:rPr>
+        <w:t>php</w:t>
+      </w:r>
+      <w:proofErr w:type="spellEnd"/>
+      <w:r>
+        <w:rPr>
+          <w:color w:val="0070C0"/>
+          <w:sz w:val="24"/>
+          <w:szCs w:val="24"/>
+        </w:rPr>
+        <w:t xml:space="preserve"> como “</w:t>
+      </w:r>
+      <w:proofErr w:type="spellStart"/>
+      <w:r>
+        <w:rPr>
+          <w:color w:val="0070C0"/>
+          <w:sz w:val="24"/>
+          <w:szCs w:val="24"/>
+        </w:rPr>
+        <w:t>conexión.php</w:t>
+      </w:r>
+      <w:proofErr w:type="spellEnd"/>
+      <w:r>
+        <w:rPr>
+          <w:color w:val="0070C0"/>
+          <w:sz w:val="24"/>
+          <w:szCs w:val="24"/>
+        </w:rPr>
+        <w:t>”</w:t>
+      </w:r>
+      <w:r>
+        <w:rPr>
+          <w:color w:val="0070C0"/>
+          <w:sz w:val="24"/>
+          <w:szCs w:val="24"/>
+        </w:rPr>
+        <w:t xml:space="preserve"> (a menos que esté </w:t>
+      </w:r>
+      <w:proofErr w:type="spellStart"/>
+      <w:r>
+        <w:rPr>
+          <w:color w:val="0070C0"/>
+          <w:sz w:val="24"/>
+          <w:szCs w:val="24"/>
+        </w:rPr>
+        <w:t>logueado</w:t>
+      </w:r>
+      <w:proofErr w:type="spellEnd"/>
+      <w:r>
+        <w:rPr>
+          <w:color w:val="0070C0"/>
+          <w:sz w:val="24"/>
+          <w:szCs w:val="24"/>
+        </w:rPr>
+        <w:t>) si no que lo redirija al inicio de sesión</w:t>
+      </w:r>
+    </w:p>
+    <w:p>
+      <w:pPr>
+        <w:pStyle w:val="Sinespaciado"/>
+        <w:numPr>
+          <w:ilvl w:val="0"/>
+          <w:numId w:val="1"/>
+        </w:numPr>
+        <w:rPr>
+          <w:color w:val="0070C0"/>
+          <w:sz w:val="24"/>
+          <w:szCs w:val="24"/>
+        </w:rPr>
+      </w:pPr>
+      <w:r>
+        <w:rPr>
+          <w:color w:val="0070C0"/>
+          <w:sz w:val="24"/>
+          <w:szCs w:val="24"/>
+        </w:rPr>
+        <w:t xml:space="preserve">Versionar proyecto (una versión con puro </w:t>
+      </w:r>
+      <w:proofErr w:type="spellStart"/>
+      <w:r>
+        <w:rPr>
+          <w:color w:val="0070C0"/>
+          <w:sz w:val="24"/>
+          <w:szCs w:val="24"/>
+        </w:rPr>
+        <w:t>backend</w:t>
+      </w:r>
+      <w:proofErr w:type="spellEnd"/>
+      <w:r>
+        <w:rPr>
+          <w:color w:val="0070C0"/>
+          <w:sz w:val="24"/>
+          <w:szCs w:val="24"/>
+        </w:rPr>
+        <w:t xml:space="preserve"> y otra versión con </w:t>
+      </w:r>
+      <w:proofErr w:type="spellStart"/>
+      <w:r>
+        <w:rPr>
+          <w:color w:val="0070C0"/>
+          <w:sz w:val="24"/>
+          <w:szCs w:val="24"/>
+        </w:rPr>
+        <w:t>backend</w:t>
+      </w:r>
+      <w:proofErr w:type="spellEnd"/>
+      <w:r>
+        <w:rPr>
+          <w:color w:val="0070C0"/>
+          <w:sz w:val="24"/>
+          <w:szCs w:val="24"/>
+        </w:rPr>
+        <w:t xml:space="preserve"> más el CSS o estilos</w:t>
+      </w:r>
+    </w:p>
+    <w:p>
+      <w:pPr>
+        <w:pStyle w:val="Sinespaciado"/>
+        <w:numPr>
+          <w:ilvl w:val="0"/>
+          <w:numId w:val="1"/>
+        </w:numPr>
+        <w:rPr>
+          <w:color w:val="0070C0"/>
+          <w:sz w:val="24"/>
+          <w:szCs w:val="24"/>
+        </w:rPr>
+      </w:pPr>
+      <w:r>
+        <w:rPr>
+          <w:color w:val="0070C0"/>
+          <w:sz w:val="24"/>
+          <w:szCs w:val="24"/>
+        </w:rPr>
+        <w:t>Que sea responsive</w:t>
+      </w:r>
+    </w:p>
+    <w:p>
+      <w:pPr>
+        <w:pStyle w:val="Sinespaciado"/>
+        <w:numPr>
+          <w:ilvl w:val="0"/>
+          <w:numId w:val="1"/>
+        </w:numPr>
+        <w:rPr>
+          <w:color w:val="0070C0"/>
+          <w:sz w:val="24"/>
+          <w:szCs w:val="24"/>
+        </w:rPr>
+      </w:pPr>
+      <w:r>
+        <w:rPr>
+          <w:color w:val="0070C0"/>
+          <w:sz w:val="24"/>
+          <w:szCs w:val="24"/>
+        </w:rPr>
+        <w:t xml:space="preserve">Comentar bloques de </w:t>
+      </w:r>
+      <w:proofErr w:type="spellStart"/>
+      <w:r>
+        <w:rPr>
+          <w:color w:val="0070C0"/>
+          <w:sz w:val="24"/>
+          <w:szCs w:val="24"/>
+        </w:rPr>
+        <w:t>codigo</w:t>
+      </w:r>
+      <w:proofErr w:type="spellEnd"/>
+    </w:p>
+    <w:p>
+      <w:pPr>
+        <w:pStyle w:val="Sinespaciado"/>
+        <w:rPr>
+          <w:sz w:val="24"/>
+          <w:szCs w:val="24"/>
+        </w:rPr>
+      </w:pPr>
     </w:p>
     <w:p>
       <w:pPr>
@@ -723,6 +1102,24 @@
           <w:szCs w:val="28"/>
         </w:rPr>
       </w:pPr>
+      <w:r>
+        <w:rPr>
+          <w:color w:val="00B050"/>
+          <w:sz w:val="28"/>
+          <w:szCs w:val="28"/>
+        </w:rPr>
+        <w:t>Requerimientos segunda parte</w:t>
+      </w:r>
+    </w:p>
+    <w:p>
+      <w:pPr>
+        <w:pStyle w:val="Sinespaciado"/>
+        <w:rPr>
+          <w:color w:val="00B050"/>
+          <w:sz w:val="28"/>
+          <w:szCs w:val="28"/>
+        </w:rPr>
+      </w:pPr>
     </w:p>
     <w:p>
       <w:pPr>
@@ -801,7 +1198,23 @@
           <w:sz w:val="24"/>
           <w:szCs w:val="24"/>
         </w:rPr>
-        <w:t xml:space="preserve">Hacer un manual en pdf para el usuario poniéndole de alguna forma los requerimientos </w:t>
+        <w:t xml:space="preserve">Hacer un manual en </w:t>
+      </w:r>
+      <w:proofErr w:type="spellStart"/>
+      <w:r>
+        <w:rPr>
+          <w:sz w:val="24"/>
+          <w:szCs w:val="24"/>
+        </w:rPr>
+        <w:t>pdf</w:t>
+      </w:r>
+      <w:proofErr w:type="spellEnd"/>
+      <w:r>
+        <w:rPr>
+          <w:sz w:val="24"/>
+          <w:szCs w:val="24"/>
+        </w:rPr>
+        <w:t xml:space="preserve"> para el usuario poniéndole de alguna forma los requerimientos </w:t>
       </w:r>
     </w:p>
     <w:p>

</xml_diff>